<commit_message>
Modificados HTMLs para hacerlos más accesibles
</commit_message>
<xml_diff>
--- a/Memoria/MiláMoleroEdgar.docx
+++ b/Memoria/MiláMoleroEdgar.docx
@@ -9658,31 +9658,799 @@
       <w:pPr>
         <w:pStyle w:val="desarrollo"/>
       </w:pPr>
+      <w:r>
+        <w:t>Clave principal: comment_id</w:t>
+      </w:r>
+    </w:p>
+    <w:p>
+      <w:pPr>
+        <w:pStyle w:val="desarrollo"/>
+        <w:ind w:left="708"/>
+      </w:pPr>
+    </w:p>
+    <w:p>
+      <w:pPr>
+        <w:pStyle w:val="desarrollo"/>
+        <w:ind w:firstLine="0"/>
+        <w:rPr>
+          <w:u w:val="single"/>
+        </w:rPr>
+      </w:pPr>
+      <w:r>
+        <w:rPr>
+          <w:u w:val="single"/>
+        </w:rPr>
+        <w:t>c. Identificación de las reglas de integridad y seguridad de la base de datos</w:t>
+      </w:r>
+    </w:p>
+    <w:p>
+      <w:pPr>
+        <w:pStyle w:val="desarrollo"/>
+        <w:ind w:firstLine="0"/>
+        <w:rPr>
+          <w:u w:val="single"/>
+        </w:rPr>
+      </w:pPr>
+      <w:r>
+        <w:rPr>
+          <w:u w:val="single"/>
+        </w:rPr>
+        <w:t>Integridad Referencial:</w:t>
+      </w:r>
+    </w:p>
+    <w:p>
+      <w:pPr>
+        <w:pStyle w:val="desarrollo"/>
+        <w:ind w:left="708" w:firstLine="0"/>
+      </w:pPr>
+      <w:r>
+        <w:t>Asegurar que las claves foráneas en tweets, direct_messages, followers, likes, y comments refieran a claves primarias válidas en sus tablas correspondientes (users y tweets).</w:t>
+      </w:r>
+    </w:p>
+    <w:p>
+      <w:pPr>
+        <w:pStyle w:val="desarrollo"/>
+        <w:ind w:firstLine="0"/>
+        <w:rPr>
+          <w:u w:val="single"/>
+        </w:rPr>
+      </w:pPr>
+      <w:r>
+        <w:rPr>
+          <w:u w:val="single"/>
+        </w:rPr>
+        <w:t>Integridad de Entidad:</w:t>
+      </w:r>
+    </w:p>
+    <w:p>
+      <w:pPr>
+        <w:pStyle w:val="desarrollo"/>
+      </w:pPr>
+      <w:r>
+        <w:t>Cada tabla debe tener una clave principal única.</w:t>
+      </w:r>
+    </w:p>
+    <w:p>
+      <w:pPr>
+        <w:pStyle w:val="desarrollo"/>
+        <w:ind w:firstLine="0"/>
+        <w:rPr>
+          <w:u w:val="single"/>
+        </w:rPr>
+      </w:pPr>
+      <w:r>
+        <w:rPr>
+          <w:u w:val="single"/>
+        </w:rPr>
+        <w:t>Integridad de Dominio:</w:t>
+      </w:r>
+    </w:p>
+    <w:p>
+      <w:pPr>
+        <w:pStyle w:val="desarrollo"/>
+        <w:ind w:left="708" w:firstLine="0"/>
+      </w:pPr>
+      <w:r>
+        <w:t>Atributos como email_address deben seguir un forma</w:t>
+      </w:r>
+      <w:r>
+        <w:t xml:space="preserve">to válido de correo electrónico, </w:t>
+      </w:r>
+      <w:r>
+        <w:t>phonenumber debe tener un formato específico para números de teléfono.</w:t>
+      </w:r>
+    </w:p>
+    <w:p>
+      <w:pPr>
+        <w:pStyle w:val="desarrollo"/>
+        <w:ind w:firstLine="0"/>
+        <w:rPr>
+          <w:u w:val="single"/>
+        </w:rPr>
+      </w:pPr>
+      <w:r>
+        <w:rPr>
+          <w:u w:val="single"/>
+        </w:rPr>
+        <w:t>Reglas de Seguridad:</w:t>
+      </w:r>
+    </w:p>
+    <w:p>
+      <w:pPr>
+        <w:pStyle w:val="desarrollo"/>
+        <w:ind w:left="708" w:firstLine="0"/>
+      </w:pPr>
+      <w:r>
+        <w:t>Controlar los accesos a la aplicación para evitar accesos no autoridad a las tablas de la base de datos</w:t>
+      </w:r>
+    </w:p>
+    <w:p>
+      <w:pPr>
+        <w:pStyle w:val="desarrollo"/>
+      </w:pPr>
+      <w:r>
+        <w:t>Encriptar contraseñas en la tabla users.</w:t>
+      </w:r>
+    </w:p>
+    <w:p>
+      <w:pPr>
+        <w:pStyle w:val="desarrollo"/>
+        <w:ind w:left="708" w:firstLine="0"/>
+      </w:pPr>
+      <w:r>
+        <w:t>Asegurar que los datos sensibles, como email_address y phonenumber, estén protegidos contra accesos no autorizados.</w:t>
+      </w:r>
+    </w:p>
+    <w:p>
+      <w:pPr>
+        <w:rPr>
+          <w:rFonts w:ascii="Times New Roman" w:hAnsi="Times New Roman"/>
+          <w:sz w:val="24"/>
+        </w:rPr>
+      </w:pPr>
+      <w:r>
+        <w:br w:type="page"/>
+      </w:r>
+    </w:p>
+    <w:p>
+      <w:pPr>
+        <w:pStyle w:val="desarrollo"/>
+        <w:ind w:left="708" w:firstLine="0"/>
+      </w:pPr>
+    </w:p>
+    <w:p>
+      <w:pPr>
+        <w:pStyle w:val="desarrollo"/>
+        <w:ind w:firstLine="0"/>
+        <w:rPr>
+          <w:u w:val="single"/>
+        </w:rPr>
+      </w:pPr>
+      <w:r>
+        <w:rPr>
+          <w:noProof/>
+          <w:lang w:eastAsia="es-ES"/>
+        </w:rPr>
+        <w:drawing>
+          <wp:anchor distT="0" distB="0" distL="114300" distR="114300" simplePos="0" relativeHeight="251665408" behindDoc="0" locked="0" layoutInCell="1" allowOverlap="1">
+            <wp:simplePos x="0" y="0"/>
+            <wp:positionH relativeFrom="margin">
+              <wp:align>right</wp:align>
+            </wp:positionH>
+            <wp:positionV relativeFrom="paragraph">
+              <wp:posOffset>636713</wp:posOffset>
+            </wp:positionV>
+            <wp:extent cx="6210935" cy="3937000"/>
+            <wp:effectExtent l="0" t="0" r="0" b="6350"/>
+            <wp:wrapTopAndBottom/>
+            <wp:docPr id="21" name="Imagen 21"/>
+            <wp:cNvGraphicFramePr>
+              <a:graphicFrameLocks xmlns:a="http://schemas.openxmlformats.org/drawingml/2006/main" noChangeAspect="1"/>
+            </wp:cNvGraphicFramePr>
+            <a:graphic xmlns:a="http://schemas.openxmlformats.org/drawingml/2006/main">
+              <a:graphicData uri="http://schemas.openxmlformats.org/drawingml/2006/picture">
+                <pic:pic xmlns:pic="http://schemas.openxmlformats.org/drawingml/2006/picture">
+                  <pic:nvPicPr>
+                    <pic:cNvPr id="1" name=""/>
+                    <pic:cNvPicPr/>
+                  </pic:nvPicPr>
+                  <pic:blipFill>
+                    <a:blip r:embed="rId44">
+                      <a:extLst>
+                        <a:ext uri="{28A0092B-C50C-407E-A947-70E740481C1C}">
+                          <a14:useLocalDpi xmlns:a14="http://schemas.microsoft.com/office/drawing/2010/main" val="0"/>
+                        </a:ext>
+                      </a:extLst>
+                    </a:blip>
+                    <a:stretch>
+                      <a:fillRect/>
+                    </a:stretch>
+                  </pic:blipFill>
+                  <pic:spPr>
+                    <a:xfrm>
+                      <a:off x="0" y="0"/>
+                      <a:ext cx="6210935" cy="3937000"/>
+                    </a:xfrm>
+                    <a:prstGeom prst="rect">
+                      <a:avLst/>
+                    </a:prstGeom>
+                  </pic:spPr>
+                </pic:pic>
+              </a:graphicData>
+            </a:graphic>
+          </wp:anchor>
+        </w:drawing>
+      </w:r>
+      <w:r>
+        <w:rPr>
+          <w:u w:val="single"/>
+        </w:rPr>
+        <w:t xml:space="preserve">c. </w:t>
+      </w:r>
+      <w:r>
+        <w:rPr>
+          <w:u w:val="single"/>
+        </w:rPr>
+        <w:t>Modelo relacional</w:t>
+      </w:r>
+    </w:p>
+    <w:p/>
+    <w:p/>
+    <w:p/>
+    <w:p/>
+    <w:p>
+      <w:r>
+        <w:br w:type="page"/>
+      </w:r>
+    </w:p>
+    <w:p>
+      <w:pPr>
+        <w:tabs>
+          <w:tab w:val="left" w:pos="1209"/>
+        </w:tabs>
+      </w:pPr>
+    </w:p>
+    <w:p>
+      <w:pPr>
+        <w:pStyle w:val="subepigrafe"/>
+        <w:outlineLvl w:val="2"/>
+      </w:pPr>
+      <w:r>
+        <w:t>3.2.2.1.</w:t>
+      </w:r>
+      <w:r>
+        <w:t>4</w:t>
+      </w:r>
+      <w:r>
+        <w:t xml:space="preserve"> </w:t>
+      </w:r>
+      <w:r>
+        <w:t>APLICACIÓN DE REGLAS DE NORMALIZACIÓN AL MODELO RELACIONAL</w:t>
+      </w:r>
+    </w:p>
+    <w:p>
+      <w:pPr>
+        <w:pStyle w:val="subepigrafe"/>
+        <w:outlineLvl w:val="2"/>
+      </w:pPr>
+    </w:p>
+    <w:p>
+      <w:pPr>
+        <w:pStyle w:val="desarrollo"/>
+        <w:ind w:firstLine="0"/>
+      </w:pPr>
+      <w:r>
+        <w:rPr>
+          <w:rStyle w:val="Textoennegrita"/>
+        </w:rPr>
+        <w:t>Primera Forma Normal (1NF)</w:t>
+      </w:r>
+      <w:r>
+        <w:t xml:space="preserve">: </w:t>
+      </w:r>
+    </w:p>
+    <w:p>
+      <w:pPr>
+        <w:pStyle w:val="desarrollo"/>
+      </w:pPr>
+      <w:r>
+        <w:t xml:space="preserve">Todas las columnas tienen </w:t>
+      </w:r>
+      <w:r>
+        <w:t>solo valores atómicos.</w:t>
+      </w:r>
+    </w:p>
+    <w:p>
+      <w:pPr>
+        <w:pStyle w:val="desarrollo"/>
+      </w:pPr>
+      <w:r>
+        <w:t xml:space="preserve">Todos los valores </w:t>
+      </w:r>
+      <w:r>
+        <w:t>de una columna tienen el mismo tipo</w:t>
+      </w:r>
+      <w:r>
+        <w:t>.</w:t>
+      </w:r>
+    </w:p>
+    <w:p>
+      <w:pPr>
+        <w:pStyle w:val="desarrollo"/>
+      </w:pPr>
+      <w:r>
+        <w:t>Cada columna tiene un nombre único.</w:t>
+      </w:r>
+    </w:p>
+    <w:p>
+      <w:pPr>
+        <w:pStyle w:val="desarrollo"/>
+      </w:pPr>
+      <w:r>
+        <w:t>No importan el orden en los que se almacenen los datos</w:t>
+      </w:r>
+      <w:r>
+        <w:t>.</w:t>
+      </w:r>
+    </w:p>
+    <w:p>
+      <w:pPr>
+        <w:pStyle w:val="desarrollo"/>
+        <w:ind w:left="708" w:firstLine="0"/>
+      </w:pPr>
+      <w:r>
+        <w:t>Todas las tablas cumplen 1NF ya que todos los atributos son atómicos</w:t>
+      </w:r>
+      <w:r>
+        <w:t>.</w:t>
+      </w:r>
+    </w:p>
+    <w:p>
+      <w:pPr>
+        <w:pStyle w:val="desarrollo"/>
+        <w:ind w:firstLine="0"/>
+      </w:pPr>
+      <w:r>
+        <w:rPr>
+          <w:rStyle w:val="Textoennegrita"/>
+        </w:rPr>
+        <w:t>Segunda Forma Normal (2NF)</w:t>
+      </w:r>
+      <w:r>
+        <w:t xml:space="preserve">: </w:t>
+      </w:r>
+    </w:p>
+    <w:p>
+      <w:pPr>
+        <w:pStyle w:val="desarrollo"/>
+        <w:rPr>
+          <w:rFonts w:cs="Times New Roman"/>
+          <w:szCs w:val="24"/>
+        </w:rPr>
+      </w:pPr>
+      <w:r>
+        <w:rPr>
+          <w:rFonts w:cs="Times New Roman"/>
+          <w:szCs w:val="24"/>
+        </w:rPr>
+        <w:t>Está en 1NF.</w:t>
+      </w:r>
+    </w:p>
+    <w:p>
+      <w:pPr>
+        <w:pStyle w:val="desarrollo"/>
+        <w:rPr>
+          <w:rFonts w:cs="Times New Roman"/>
+          <w:szCs w:val="24"/>
+        </w:rPr>
+      </w:pPr>
+      <w:r>
+        <w:rPr>
+          <w:rFonts w:cs="Times New Roman"/>
+          <w:szCs w:val="24"/>
+        </w:rPr>
+        <w:t>Todos los atributos que no sean una clave</w:t>
+      </w:r>
+      <w:r>
+        <w:rPr>
+          <w:rFonts w:cs="Times New Roman"/>
+          <w:szCs w:val="24"/>
+        </w:rPr>
+        <w:t xml:space="preserve"> son completamente dependientes de la clave primaria.</w:t>
+      </w:r>
+    </w:p>
+    <w:p>
+      <w:pPr>
+        <w:pStyle w:val="desarrollo"/>
+        <w:ind w:left="708" w:firstLine="0"/>
+        <w:rPr>
+          <w:rFonts w:cs="Times New Roman"/>
+          <w:szCs w:val="24"/>
+        </w:rPr>
+      </w:pPr>
+      <w:r>
+        <w:rPr>
+          <w:rFonts w:cs="Times New Roman"/>
+          <w:szCs w:val="24"/>
+        </w:rPr>
+        <w:t>En la base de datos</w:t>
+      </w:r>
+      <w:r>
+        <w:rPr>
+          <w:rFonts w:cs="Times New Roman"/>
+          <w:szCs w:val="24"/>
+        </w:rPr>
+        <w:t xml:space="preserve"> la mayoría de las tablas tienen claves primarias simples, por lo que ya están en 2NF.</w:t>
+      </w:r>
       <w:bookmarkStart w:id="28" w:name="_GoBack"/>
       <w:bookmarkEnd w:id="28"/>
       <w:r>
-        <w:t>Clave principal: comment_id</w:t>
-      </w:r>
-    </w:p>
-    <w:p>
-      <w:pPr>
-        <w:pStyle w:val="desarrollo"/>
-        <w:ind w:left="708"/>
-      </w:pPr>
+        <w:rPr>
+          <w:rFonts w:cs="Times New Roman"/>
+          <w:szCs w:val="24"/>
+        </w:rPr>
+        <w:t xml:space="preserve"> La tabla </w:t>
+      </w:r>
+      <w:r>
+        <w:rPr>
+          <w:rFonts w:cs="Times New Roman"/>
+          <w:szCs w:val="24"/>
+        </w:rPr>
+        <w:t xml:space="preserve">followers </w:t>
+      </w:r>
+      <w:r>
+        <w:rPr>
+          <w:rFonts w:cs="Times New Roman"/>
+          <w:szCs w:val="24"/>
+        </w:rPr>
+        <w:t>tiene una clave primaria compuesta (</w:t>
+      </w:r>
+      <w:r>
+        <w:rPr>
+          <w:rStyle w:val="CdigoHTML"/>
+          <w:rFonts w:ascii="Times New Roman" w:eastAsiaTheme="minorHAnsi" w:hAnsi="Times New Roman" w:cs="Times New Roman"/>
+          <w:sz w:val="24"/>
+          <w:szCs w:val="24"/>
+        </w:rPr>
+        <w:t>follower_id</w:t>
+      </w:r>
+      <w:r>
+        <w:rPr>
+          <w:rFonts w:cs="Times New Roman"/>
+          <w:szCs w:val="24"/>
+        </w:rPr>
+        <w:t xml:space="preserve"> y </w:t>
+      </w:r>
+      <w:r>
+        <w:rPr>
+          <w:rStyle w:val="CdigoHTML"/>
+          <w:rFonts w:ascii="Times New Roman" w:eastAsiaTheme="minorHAnsi" w:hAnsi="Times New Roman" w:cs="Times New Roman"/>
+          <w:sz w:val="24"/>
+          <w:szCs w:val="24"/>
+        </w:rPr>
+        <w:t>following_id</w:t>
+      </w:r>
+      <w:r>
+        <w:rPr>
+          <w:rFonts w:cs="Times New Roman"/>
+          <w:szCs w:val="24"/>
+        </w:rPr>
+        <w:t>), y todos sus atributos son dep</w:t>
+      </w:r>
+      <w:r>
+        <w:rPr>
+          <w:rFonts w:cs="Times New Roman"/>
+          <w:szCs w:val="24"/>
+        </w:rPr>
+        <w:t>endientes de esta clave primari</w:t>
+      </w:r>
+      <w:r>
+        <w:rPr>
+          <w:rFonts w:cs="Times New Roman"/>
+          <w:szCs w:val="24"/>
+        </w:rPr>
+        <w:t xml:space="preserve">, </w:t>
+      </w:r>
+      <w:r>
+        <w:rPr>
+          <w:rFonts w:cs="Times New Roman"/>
+          <w:szCs w:val="24"/>
+        </w:rPr>
+        <w:t>cumpliento también</w:t>
+      </w:r>
+      <w:r>
+        <w:rPr>
+          <w:rFonts w:cs="Times New Roman"/>
+          <w:szCs w:val="24"/>
+        </w:rPr>
+        <w:t xml:space="preserve"> con la 2NF.</w:t>
+      </w:r>
     </w:p>
     <w:p>
       <w:pPr>
         <w:pStyle w:val="desarrollo"/>
         <w:ind w:firstLine="0"/>
-        <w:rPr>
+      </w:pPr>
+      <w:r>
+        <w:rPr>
+          <w:rStyle w:val="Textoennegrita"/>
+        </w:rPr>
+        <w:t>Tercera Forma Normal (3NF)</w:t>
+      </w:r>
+      <w:r>
+        <w:t xml:space="preserve">: </w:t>
+      </w:r>
+    </w:p>
+    <w:p>
+      <w:pPr>
+        <w:pStyle w:val="desarrollo"/>
+      </w:pPr>
+      <w:r>
+        <w:t>Está en 2NF.</w:t>
+      </w:r>
+    </w:p>
+    <w:p>
+      <w:pPr>
+        <w:pStyle w:val="desarrollo"/>
+        <w:ind w:left="708" w:firstLine="0"/>
+        <w:rPr>
+          <w:rFonts w:cs="Times New Roman"/>
+          <w:szCs w:val="24"/>
+        </w:rPr>
+      </w:pPr>
+      <w:r>
+        <w:t>N</w:t>
+      </w:r>
+      <w:r>
+        <w:t xml:space="preserve">o hay dependencias transitivas un atributo que no sea clave no puede depender de otro que </w:t>
+      </w:r>
+      <w:r>
+        <w:rPr>
+          <w:rFonts w:cs="Times New Roman"/>
+          <w:szCs w:val="24"/>
+        </w:rPr>
+        <w:t>tampoco sea clave:</w:t>
+      </w:r>
+    </w:p>
+    <w:p>
+      <w:pPr>
+        <w:pStyle w:val="desarrollo"/>
+        <w:ind w:firstLine="0"/>
+        <w:rPr>
+          <w:rFonts w:cs="Times New Roman"/>
+          <w:szCs w:val="24"/>
           <w:u w:val="single"/>
         </w:rPr>
       </w:pPr>
       <w:r>
         <w:rPr>
+          <w:rFonts w:cs="Times New Roman"/>
+          <w:szCs w:val="24"/>
           <w:u w:val="single"/>
         </w:rPr>
-        <w:t>c. Identificación de las reglas de integridad y seguridad de la base de datos</w:t>
+        <w:t xml:space="preserve">Tabla </w:t>
+      </w:r>
+      <w:r>
+        <w:rPr>
+          <w:rStyle w:val="CdigoHTML"/>
+          <w:rFonts w:ascii="Times New Roman" w:eastAsiaTheme="minorHAnsi" w:hAnsi="Times New Roman" w:cs="Times New Roman"/>
+          <w:sz w:val="24"/>
+          <w:szCs w:val="24"/>
+          <w:u w:val="single"/>
+        </w:rPr>
+        <w:t>users</w:t>
+      </w:r>
+    </w:p>
+    <w:p>
+      <w:pPr>
+        <w:pStyle w:val="desarrollo"/>
+        <w:rPr>
+          <w:rFonts w:cs="Times New Roman"/>
+          <w:szCs w:val="24"/>
+        </w:rPr>
+      </w:pPr>
+      <w:r>
+        <w:rPr>
+          <w:rStyle w:val="Textoennegrita"/>
+          <w:rFonts w:cs="Times New Roman"/>
+          <w:szCs w:val="24"/>
+        </w:rPr>
+        <w:t>user_id</w:t>
+      </w:r>
+      <w:r>
+        <w:rPr>
+          <w:rFonts w:cs="Times New Roman"/>
+          <w:szCs w:val="24"/>
+        </w:rPr>
+        <w:t>: Clave primaria</w:t>
+      </w:r>
+    </w:p>
+    <w:p>
+      <w:pPr>
+        <w:pStyle w:val="desarrollo"/>
+        <w:ind w:left="708" w:firstLine="0"/>
+        <w:rPr>
+          <w:rFonts w:cs="Times New Roman"/>
+          <w:szCs w:val="24"/>
+        </w:rPr>
+      </w:pPr>
+      <w:r>
+        <w:rPr>
+          <w:rStyle w:val="Textoennegrita"/>
+          <w:rFonts w:cs="Times New Roman"/>
+          <w:b w:val="0"/>
+          <w:szCs w:val="24"/>
+        </w:rPr>
+        <w:t>user_name</w:t>
+      </w:r>
+      <w:r>
+        <w:rPr>
+          <w:rFonts w:cs="Times New Roman"/>
+          <w:b/>
+          <w:szCs w:val="24"/>
+        </w:rPr>
+        <w:t xml:space="preserve">, </w:t>
+      </w:r>
+      <w:r>
+        <w:rPr>
+          <w:rStyle w:val="Textoennegrita"/>
+          <w:rFonts w:cs="Times New Roman"/>
+          <w:b w:val="0"/>
+          <w:szCs w:val="24"/>
+        </w:rPr>
+        <w:t>email_address</w:t>
+      </w:r>
+      <w:r>
+        <w:rPr>
+          <w:rFonts w:cs="Times New Roman"/>
+          <w:b/>
+          <w:szCs w:val="24"/>
+        </w:rPr>
+        <w:t xml:space="preserve">, </w:t>
+      </w:r>
+      <w:r>
+        <w:rPr>
+          <w:rStyle w:val="Textoennegrita"/>
+          <w:rFonts w:cs="Times New Roman"/>
+          <w:b w:val="0"/>
+          <w:szCs w:val="24"/>
+        </w:rPr>
+        <w:t>first_name</w:t>
+      </w:r>
+      <w:r>
+        <w:rPr>
+          <w:rFonts w:cs="Times New Roman"/>
+          <w:b/>
+          <w:szCs w:val="24"/>
+        </w:rPr>
+        <w:t xml:space="preserve">, </w:t>
+      </w:r>
+      <w:r>
+        <w:rPr>
+          <w:rStyle w:val="Textoennegrita"/>
+          <w:rFonts w:cs="Times New Roman"/>
+          <w:b w:val="0"/>
+          <w:szCs w:val="24"/>
+        </w:rPr>
+        <w:t>last_name</w:t>
+      </w:r>
+      <w:r>
+        <w:rPr>
+          <w:rFonts w:cs="Times New Roman"/>
+          <w:b/>
+          <w:szCs w:val="24"/>
+        </w:rPr>
+        <w:t xml:space="preserve">, </w:t>
+      </w:r>
+      <w:r>
+        <w:rPr>
+          <w:rStyle w:val="Textoennegrita"/>
+          <w:rFonts w:cs="Times New Roman"/>
+          <w:b w:val="0"/>
+          <w:szCs w:val="24"/>
+        </w:rPr>
+        <w:t>phonenumber</w:t>
+      </w:r>
+      <w:r>
+        <w:rPr>
+          <w:rFonts w:cs="Times New Roman"/>
+          <w:b/>
+          <w:szCs w:val="24"/>
+        </w:rPr>
+        <w:t xml:space="preserve">, </w:t>
+      </w:r>
+      <w:r>
+        <w:rPr>
+          <w:rStyle w:val="Textoennegrita"/>
+          <w:rFonts w:cs="Times New Roman"/>
+          <w:b w:val="0"/>
+          <w:szCs w:val="24"/>
+        </w:rPr>
+        <w:t>follower_count</w:t>
+      </w:r>
+      <w:r>
+        <w:rPr>
+          <w:rFonts w:cs="Times New Roman"/>
+          <w:b/>
+          <w:szCs w:val="24"/>
+        </w:rPr>
+        <w:t xml:space="preserve">, </w:t>
+      </w:r>
+      <w:r>
+        <w:rPr>
+          <w:rStyle w:val="Textoennegrita"/>
+          <w:rFonts w:cs="Times New Roman"/>
+          <w:b w:val="0"/>
+          <w:szCs w:val="24"/>
+        </w:rPr>
+        <w:t>following_count</w:t>
+      </w:r>
+      <w:r>
+        <w:rPr>
+          <w:rFonts w:cs="Times New Roman"/>
+          <w:b/>
+          <w:szCs w:val="24"/>
+        </w:rPr>
+        <w:t xml:space="preserve">, </w:t>
+      </w:r>
+      <w:r>
+        <w:rPr>
+          <w:rStyle w:val="Textoennegrita"/>
+          <w:rFonts w:cs="Times New Roman"/>
+          <w:b w:val="0"/>
+          <w:szCs w:val="24"/>
+        </w:rPr>
+        <w:t>created_at</w:t>
+      </w:r>
+      <w:r>
+        <w:rPr>
+          <w:rFonts w:cs="Times New Roman"/>
+          <w:b/>
+          <w:szCs w:val="24"/>
+        </w:rPr>
+        <w:t xml:space="preserve">, </w:t>
+      </w:r>
+      <w:r>
+        <w:rPr>
+          <w:rStyle w:val="Textoennegrita"/>
+          <w:rFonts w:cs="Times New Roman"/>
+          <w:b w:val="0"/>
+          <w:szCs w:val="24"/>
+        </w:rPr>
+        <w:t>password</w:t>
+      </w:r>
+      <w:r>
+        <w:rPr>
+          <w:rFonts w:cs="Times New Roman"/>
+          <w:b/>
+          <w:szCs w:val="24"/>
+        </w:rPr>
+        <w:t xml:space="preserve">, </w:t>
+      </w:r>
+      <w:r>
+        <w:rPr>
+          <w:rStyle w:val="Textoennegrita"/>
+          <w:rFonts w:cs="Times New Roman"/>
+          <w:b w:val="0"/>
+          <w:szCs w:val="24"/>
+        </w:rPr>
+        <w:t>user_image</w:t>
+      </w:r>
+      <w:r>
+        <w:rPr>
+          <w:rFonts w:cs="Times New Roman"/>
+          <w:szCs w:val="24"/>
+        </w:rPr>
+        <w:t xml:space="preserve">: Dependen directamente de </w:t>
+      </w:r>
+      <w:r>
+        <w:rPr>
+          <w:rStyle w:val="CdigoHTML"/>
+          <w:rFonts w:ascii="Times New Roman" w:eastAsiaTheme="minorHAnsi" w:hAnsi="Times New Roman" w:cs="Times New Roman"/>
+          <w:sz w:val="24"/>
+          <w:szCs w:val="24"/>
+        </w:rPr>
+        <w:t>user_id</w:t>
       </w:r>
     </w:p>
     <w:p>
@@ -9690,23 +10458,197 @@
         <w:pStyle w:val="desarrollo"/>
         <w:ind w:firstLine="0"/>
         <w:rPr>
+          <w:rFonts w:cs="Times New Roman"/>
+          <w:szCs w:val="24"/>
           <w:u w:val="single"/>
         </w:rPr>
       </w:pPr>
       <w:r>
         <w:rPr>
+          <w:rFonts w:cs="Times New Roman"/>
+          <w:szCs w:val="24"/>
           <w:u w:val="single"/>
         </w:rPr>
-        <w:t>Integridad Referencial:</w:t>
+        <w:t>T</w:t>
+      </w:r>
+      <w:r>
+        <w:rPr>
+          <w:rFonts w:cs="Times New Roman"/>
+          <w:szCs w:val="24"/>
+          <w:u w:val="single"/>
+        </w:rPr>
+        <w:t xml:space="preserve">abla </w:t>
+      </w:r>
+      <w:r>
+        <w:rPr>
+          <w:rStyle w:val="CdigoHTML"/>
+          <w:rFonts w:ascii="Times New Roman" w:eastAsiaTheme="minorHAnsi" w:hAnsi="Times New Roman" w:cs="Times New Roman"/>
+          <w:sz w:val="24"/>
+          <w:szCs w:val="24"/>
+          <w:u w:val="single"/>
+        </w:rPr>
+        <w:t>tweets</w:t>
+      </w:r>
+    </w:p>
+    <w:p>
+      <w:pPr>
+        <w:pStyle w:val="desarrollo"/>
+        <w:rPr>
+          <w:rFonts w:cs="Times New Roman"/>
+          <w:szCs w:val="24"/>
+        </w:rPr>
+      </w:pPr>
+      <w:r>
+        <w:rPr>
+          <w:rStyle w:val="Textoennegrita"/>
+          <w:rFonts w:cs="Times New Roman"/>
+          <w:szCs w:val="24"/>
+        </w:rPr>
+        <w:t>tweet_id</w:t>
+      </w:r>
+      <w:r>
+        <w:rPr>
+          <w:rFonts w:cs="Times New Roman"/>
+          <w:szCs w:val="24"/>
+        </w:rPr>
+        <w:t>: Clave primaria</w:t>
       </w:r>
     </w:p>
     <w:p>
       <w:pPr>
         <w:pStyle w:val="desarrollo"/>
         <w:ind w:left="708" w:firstLine="0"/>
-      </w:pPr>
-      <w:r>
-        <w:t>Asegurar que las claves foráneas en tweets, direct_messages, followers, likes, y comments refieran a claves primarias válidas en sus tablas correspondientes (users y tweets).</w:t>
+        <w:rPr>
+          <w:rFonts w:cs="Times New Roman"/>
+          <w:szCs w:val="24"/>
+        </w:rPr>
+      </w:pPr>
+      <w:r>
+        <w:rPr>
+          <w:rStyle w:val="Textoennegrita"/>
+          <w:rFonts w:cs="Times New Roman"/>
+          <w:b w:val="0"/>
+          <w:szCs w:val="24"/>
+        </w:rPr>
+        <w:t>user_id</w:t>
+      </w:r>
+      <w:r>
+        <w:rPr>
+          <w:rFonts w:cs="Times New Roman"/>
+          <w:b/>
+          <w:szCs w:val="24"/>
+        </w:rPr>
+        <w:t xml:space="preserve">, </w:t>
+      </w:r>
+      <w:r>
+        <w:rPr>
+          <w:rStyle w:val="Textoennegrita"/>
+          <w:rFonts w:cs="Times New Roman"/>
+          <w:b w:val="0"/>
+          <w:szCs w:val="24"/>
+        </w:rPr>
+        <w:t>tweet_text</w:t>
+      </w:r>
+      <w:r>
+        <w:rPr>
+          <w:rFonts w:cs="Times New Roman"/>
+          <w:b/>
+          <w:szCs w:val="24"/>
+        </w:rPr>
+        <w:t xml:space="preserve">, </w:t>
+      </w:r>
+      <w:r>
+        <w:rPr>
+          <w:rStyle w:val="Textoennegrita"/>
+          <w:rFonts w:cs="Times New Roman"/>
+          <w:b w:val="0"/>
+          <w:szCs w:val="24"/>
+        </w:rPr>
+        <w:t>num_likes</w:t>
+      </w:r>
+      <w:r>
+        <w:rPr>
+          <w:rFonts w:cs="Times New Roman"/>
+          <w:b/>
+          <w:szCs w:val="24"/>
+        </w:rPr>
+        <w:t xml:space="preserve">, </w:t>
+      </w:r>
+      <w:r>
+        <w:rPr>
+          <w:rStyle w:val="Textoennegrita"/>
+          <w:rFonts w:cs="Times New Roman"/>
+          <w:b w:val="0"/>
+          <w:szCs w:val="24"/>
+        </w:rPr>
+        <w:t>num_retweets</w:t>
+      </w:r>
+      <w:r>
+        <w:rPr>
+          <w:rFonts w:cs="Times New Roman"/>
+          <w:b/>
+          <w:szCs w:val="24"/>
+        </w:rPr>
+        <w:t xml:space="preserve">, </w:t>
+      </w:r>
+      <w:r>
+        <w:rPr>
+          <w:rStyle w:val="Textoennegrita"/>
+          <w:rFonts w:cs="Times New Roman"/>
+          <w:b w:val="0"/>
+          <w:szCs w:val="24"/>
+        </w:rPr>
+        <w:t>num_comments</w:t>
+      </w:r>
+      <w:r>
+        <w:rPr>
+          <w:rFonts w:cs="Times New Roman"/>
+          <w:b/>
+          <w:szCs w:val="24"/>
+        </w:rPr>
+        <w:t xml:space="preserve">, </w:t>
+      </w:r>
+      <w:r>
+        <w:rPr>
+          <w:rStyle w:val="Textoennegrita"/>
+          <w:rFonts w:cs="Times New Roman"/>
+          <w:b w:val="0"/>
+          <w:szCs w:val="24"/>
+        </w:rPr>
+        <w:t>created_at</w:t>
+      </w:r>
+      <w:r>
+        <w:rPr>
+          <w:rFonts w:cs="Times New Roman"/>
+          <w:b/>
+          <w:szCs w:val="24"/>
+        </w:rPr>
+        <w:t xml:space="preserve">, </w:t>
+      </w:r>
+      <w:r>
+        <w:rPr>
+          <w:rStyle w:val="Textoennegrita"/>
+          <w:rFonts w:cs="Times New Roman"/>
+          <w:b w:val="0"/>
+          <w:szCs w:val="24"/>
+        </w:rPr>
+        <w:t>is_comment</w:t>
+      </w:r>
+      <w:r>
+        <w:rPr>
+          <w:rFonts w:cs="Times New Roman"/>
+          <w:szCs w:val="24"/>
+        </w:rPr>
+        <w:t xml:space="preserve">: Dependen directamente de </w:t>
+      </w:r>
+      <w:r>
+        <w:rPr>
+          <w:rStyle w:val="CdigoHTML"/>
+          <w:rFonts w:ascii="Times New Roman" w:eastAsiaTheme="minorHAnsi" w:hAnsi="Times New Roman" w:cs="Times New Roman"/>
+          <w:sz w:val="24"/>
+          <w:szCs w:val="24"/>
+        </w:rPr>
+        <w:t>tweet_id</w:t>
       </w:r>
     </w:p>
     <w:p>
@@ -9714,22 +10656,137 @@
         <w:pStyle w:val="desarrollo"/>
         <w:ind w:firstLine="0"/>
         <w:rPr>
+          <w:rFonts w:cs="Times New Roman"/>
+          <w:szCs w:val="24"/>
           <w:u w:val="single"/>
         </w:rPr>
       </w:pPr>
       <w:r>
         <w:rPr>
+          <w:rFonts w:cs="Times New Roman"/>
+          <w:szCs w:val="24"/>
           <w:u w:val="single"/>
         </w:rPr>
-        <w:t>Integridad de Entidad:</w:t>
-      </w:r>
-    </w:p>
-    <w:p>
-      <w:pPr>
-        <w:pStyle w:val="desarrollo"/>
-      </w:pPr>
-      <w:r>
-        <w:t>Cada tabla debe tener una clave principal única.</w:t>
+        <w:t xml:space="preserve">Tabla </w:t>
+      </w:r>
+      <w:r>
+        <w:rPr>
+          <w:rStyle w:val="CdigoHTML"/>
+          <w:rFonts w:ascii="Times New Roman" w:eastAsiaTheme="minorHAnsi" w:hAnsi="Times New Roman" w:cs="Times New Roman"/>
+          <w:sz w:val="24"/>
+          <w:szCs w:val="24"/>
+          <w:u w:val="single"/>
+        </w:rPr>
+        <w:t>direct_messages</w:t>
+      </w:r>
+    </w:p>
+    <w:p>
+      <w:pPr>
+        <w:pStyle w:val="desarrollo"/>
+        <w:rPr>
+          <w:rFonts w:cs="Times New Roman"/>
+          <w:szCs w:val="24"/>
+        </w:rPr>
+      </w:pPr>
+      <w:r>
+        <w:rPr>
+          <w:rStyle w:val="Textoennegrita"/>
+          <w:rFonts w:cs="Times New Roman"/>
+          <w:szCs w:val="24"/>
+        </w:rPr>
+        <w:t>message_id</w:t>
+      </w:r>
+      <w:r>
+        <w:rPr>
+          <w:rFonts w:cs="Times New Roman"/>
+          <w:szCs w:val="24"/>
+        </w:rPr>
+        <w:t>: Clave primaria</w:t>
+      </w:r>
+    </w:p>
+    <w:p>
+      <w:pPr>
+        <w:pStyle w:val="desarrollo"/>
+        <w:rPr>
+          <w:rFonts w:cs="Times New Roman"/>
+          <w:szCs w:val="24"/>
+        </w:rPr>
+      </w:pPr>
+      <w:r>
+        <w:rPr>
+          <w:rStyle w:val="Textoennegrita"/>
+          <w:rFonts w:cs="Times New Roman"/>
+          <w:b w:val="0"/>
+          <w:szCs w:val="24"/>
+        </w:rPr>
+        <w:t>sender_id</w:t>
+      </w:r>
+      <w:r>
+        <w:rPr>
+          <w:rFonts w:cs="Times New Roman"/>
+          <w:b/>
+          <w:szCs w:val="24"/>
+        </w:rPr>
+        <w:t xml:space="preserve">, </w:t>
+      </w:r>
+      <w:r>
+        <w:rPr>
+          <w:rStyle w:val="Textoennegrita"/>
+          <w:rFonts w:cs="Times New Roman"/>
+          <w:b w:val="0"/>
+          <w:szCs w:val="24"/>
+        </w:rPr>
+        <w:t>receiver_id</w:t>
+      </w:r>
+      <w:r>
+        <w:rPr>
+          <w:rFonts w:cs="Times New Roman"/>
+          <w:b/>
+          <w:szCs w:val="24"/>
+        </w:rPr>
+        <w:t xml:space="preserve">, </w:t>
+      </w:r>
+      <w:r>
+        <w:rPr>
+          <w:rStyle w:val="Textoennegrita"/>
+          <w:rFonts w:cs="Times New Roman"/>
+          <w:b w:val="0"/>
+          <w:szCs w:val="24"/>
+        </w:rPr>
+        <w:t>message_text</w:t>
+      </w:r>
+      <w:r>
+        <w:rPr>
+          <w:rFonts w:cs="Times New Roman"/>
+          <w:b/>
+          <w:szCs w:val="24"/>
+        </w:rPr>
+        <w:t xml:space="preserve">, </w:t>
+      </w:r>
+      <w:r>
+        <w:rPr>
+          <w:rStyle w:val="Textoennegrita"/>
+          <w:rFonts w:cs="Times New Roman"/>
+          <w:b w:val="0"/>
+          <w:szCs w:val="24"/>
+        </w:rPr>
+        <w:t>sent_at</w:t>
+      </w:r>
+      <w:r>
+        <w:rPr>
+          <w:rFonts w:cs="Times New Roman"/>
+          <w:szCs w:val="24"/>
+        </w:rPr>
+        <w:t xml:space="preserve">: Dependen directamente de </w:t>
+      </w:r>
+      <w:r>
+        <w:rPr>
+          <w:rStyle w:val="CdigoHTML"/>
+          <w:rFonts w:ascii="Times New Roman" w:eastAsiaTheme="minorHAnsi" w:hAnsi="Times New Roman" w:cs="Times New Roman"/>
+          <w:sz w:val="24"/>
+          <w:szCs w:val="24"/>
+        </w:rPr>
+        <w:t>message_id</w:t>
       </w:r>
     </w:p>
     <w:p>
@@ -9737,29 +10794,177 @@
         <w:pStyle w:val="desarrollo"/>
         <w:ind w:firstLine="0"/>
         <w:rPr>
+          <w:rFonts w:cs="Times New Roman"/>
+          <w:szCs w:val="24"/>
           <w:u w:val="single"/>
         </w:rPr>
       </w:pPr>
       <w:r>
         <w:rPr>
+          <w:rFonts w:cs="Times New Roman"/>
+          <w:szCs w:val="24"/>
           <w:u w:val="single"/>
         </w:rPr>
-        <w:t>Integridad de Dominio:</w:t>
+        <w:t xml:space="preserve">Tabla </w:t>
+      </w:r>
+      <w:r>
+        <w:rPr>
+          <w:rStyle w:val="CdigoHTML"/>
+          <w:rFonts w:ascii="Times New Roman" w:eastAsiaTheme="minorHAnsi" w:hAnsi="Times New Roman" w:cs="Times New Roman"/>
+          <w:sz w:val="24"/>
+          <w:szCs w:val="24"/>
+          <w:u w:val="single"/>
+        </w:rPr>
+        <w:t>followers</w:t>
+      </w:r>
+    </w:p>
+    <w:p>
+      <w:pPr>
+        <w:pStyle w:val="desarrollo"/>
+        <w:rPr>
+          <w:rFonts w:cs="Times New Roman"/>
+          <w:szCs w:val="24"/>
+        </w:rPr>
+      </w:pPr>
+      <w:r>
+        <w:rPr>
+          <w:rStyle w:val="Textoennegrita"/>
+          <w:rFonts w:cs="Times New Roman"/>
+          <w:szCs w:val="24"/>
+        </w:rPr>
+        <w:t>follower_id</w:t>
+      </w:r>
+      <w:r>
+        <w:rPr>
+          <w:rFonts w:cs="Times New Roman"/>
+          <w:szCs w:val="24"/>
+        </w:rPr>
+        <w:t xml:space="preserve">, </w:t>
+      </w:r>
+      <w:r>
+        <w:rPr>
+          <w:rStyle w:val="Textoennegrita"/>
+          <w:rFonts w:cs="Times New Roman"/>
+          <w:szCs w:val="24"/>
+        </w:rPr>
+        <w:t>following_id</w:t>
+      </w:r>
+      <w:r>
+        <w:rPr>
+          <w:rFonts w:cs="Times New Roman"/>
+          <w:szCs w:val="24"/>
+        </w:rPr>
+        <w:t>: Clave primaria compuesta</w:t>
+      </w:r>
+    </w:p>
+    <w:p>
+      <w:pPr>
+        <w:pStyle w:val="desarrollo"/>
+        <w:rPr>
+          <w:rFonts w:cs="Times New Roman"/>
+          <w:szCs w:val="24"/>
+        </w:rPr>
+      </w:pPr>
+      <w:r>
+        <w:rPr>
+          <w:rFonts w:cs="Times New Roman"/>
+          <w:szCs w:val="24"/>
+        </w:rPr>
+        <w:t>Ambos atributos son claves foráneas que representan la relación de seguimiento entre usuarios.</w:t>
+      </w:r>
+    </w:p>
+    <w:p>
+      <w:pPr>
+        <w:pStyle w:val="desarrollo"/>
+        <w:rPr>
+          <w:rFonts w:cs="Times New Roman"/>
+          <w:szCs w:val="24"/>
+        </w:rPr>
+      </w:pPr>
+    </w:p>
+    <w:p>
+      <w:pPr>
+        <w:pStyle w:val="desarrollo"/>
+        <w:ind w:firstLine="0"/>
+        <w:rPr>
+          <w:rFonts w:cs="Times New Roman"/>
+          <w:szCs w:val="24"/>
+          <w:u w:val="single"/>
+        </w:rPr>
+      </w:pPr>
+      <w:r>
+        <w:rPr>
+          <w:rFonts w:cs="Times New Roman"/>
+          <w:szCs w:val="24"/>
+          <w:u w:val="single"/>
+        </w:rPr>
+        <w:t xml:space="preserve">Tabla </w:t>
+      </w:r>
+      <w:r>
+        <w:rPr>
+          <w:rStyle w:val="CdigoHTML"/>
+          <w:rFonts w:ascii="Times New Roman" w:eastAsiaTheme="minorHAnsi" w:hAnsi="Times New Roman" w:cs="Times New Roman"/>
+          <w:sz w:val="24"/>
+          <w:szCs w:val="24"/>
+          <w:u w:val="single"/>
+        </w:rPr>
+        <w:t>tweet_likes</w:t>
+      </w:r>
+    </w:p>
+    <w:p>
+      <w:pPr>
+        <w:pStyle w:val="desarrollo"/>
+        <w:rPr>
+          <w:rFonts w:cs="Times New Roman"/>
+          <w:szCs w:val="24"/>
+        </w:rPr>
+      </w:pPr>
+      <w:r>
+        <w:rPr>
+          <w:rStyle w:val="Textoennegrita"/>
+          <w:rFonts w:cs="Times New Roman"/>
+          <w:szCs w:val="24"/>
+        </w:rPr>
+        <w:t>user_id</w:t>
+      </w:r>
+      <w:r>
+        <w:rPr>
+          <w:rFonts w:cs="Times New Roman"/>
+          <w:szCs w:val="24"/>
+        </w:rPr>
+        <w:t xml:space="preserve">, </w:t>
+      </w:r>
+      <w:r>
+        <w:rPr>
+          <w:rStyle w:val="Textoennegrita"/>
+          <w:rFonts w:cs="Times New Roman"/>
+          <w:szCs w:val="24"/>
+        </w:rPr>
+        <w:t>tweet_id</w:t>
+      </w:r>
+      <w:r>
+        <w:rPr>
+          <w:rFonts w:cs="Times New Roman"/>
+          <w:szCs w:val="24"/>
+        </w:rPr>
+        <w:t>: Clave primaria compuesta</w:t>
       </w:r>
     </w:p>
     <w:p>
       <w:pPr>
         <w:pStyle w:val="desarrollo"/>
         <w:ind w:left="708" w:firstLine="0"/>
-      </w:pPr>
-      <w:r>
-        <w:t>Atributos como email_address deben seguir un forma</w:t>
-      </w:r>
-      <w:r>
-        <w:t xml:space="preserve">to válido de correo electrónico, </w:t>
-      </w:r>
-      <w:r>
-        <w:t>phonenumber debe tener un formato específico para números de teléfono.</w:t>
+        <w:rPr>
+          <w:rFonts w:cs="Times New Roman"/>
+          <w:szCs w:val="24"/>
+        </w:rPr>
+      </w:pPr>
+      <w:r>
+        <w:rPr>
+          <w:rFonts w:cs="Times New Roman"/>
+          <w:szCs w:val="24"/>
+        </w:rPr>
+        <w:t>Ambos atributos son claves foráneas que representan la relación de "me gusta" entre usuarios y tweets.</w:t>
       </w:r>
     </w:p>
     <w:p>
@@ -9767,45 +10972,265 @@
         <w:pStyle w:val="desarrollo"/>
         <w:ind w:firstLine="0"/>
         <w:rPr>
+          <w:rFonts w:cs="Times New Roman"/>
+          <w:szCs w:val="24"/>
           <w:u w:val="single"/>
         </w:rPr>
       </w:pPr>
       <w:r>
         <w:rPr>
+          <w:rFonts w:cs="Times New Roman"/>
+          <w:szCs w:val="24"/>
           <w:u w:val="single"/>
         </w:rPr>
-        <w:t>Reglas de Seguridad:</w:t>
-      </w:r>
-    </w:p>
-    <w:p>
-      <w:pPr>
-        <w:pStyle w:val="desarrollo"/>
-        <w:ind w:left="708" w:firstLine="0"/>
-      </w:pPr>
-      <w:r>
-        <w:t>Controlar los accesos a la aplicación para evitar accesos no autoridad a las tablas de la base de datos</w:t>
-      </w:r>
-    </w:p>
-    <w:p>
-      <w:pPr>
-        <w:pStyle w:val="desarrollo"/>
-      </w:pPr>
-      <w:r>
-        <w:t>Encriptar contraseñas en la tabla users.</w:t>
-      </w:r>
-    </w:p>
-    <w:p>
-      <w:pPr>
-        <w:pStyle w:val="desarrollo"/>
-        <w:ind w:left="708" w:firstLine="0"/>
-      </w:pPr>
-      <w:r>
-        <w:t>Asegurar que los datos sensibles, como email_address y phonenumber, estén protegidos contra accesos no autorizados.</w:t>
-      </w:r>
-    </w:p>
+        <w:t xml:space="preserve">Tabla </w:t>
+      </w:r>
+      <w:r>
+        <w:rPr>
+          <w:rStyle w:val="CdigoHTML"/>
+          <w:rFonts w:ascii="Times New Roman" w:eastAsiaTheme="minorHAnsi" w:hAnsi="Times New Roman" w:cs="Times New Roman"/>
+          <w:sz w:val="24"/>
+          <w:szCs w:val="24"/>
+          <w:u w:val="single"/>
+        </w:rPr>
+        <w:t>tweet_comments</w:t>
+      </w:r>
+    </w:p>
+    <w:p>
+      <w:pPr>
+        <w:pStyle w:val="desarrollo"/>
+        <w:rPr>
+          <w:rFonts w:cs="Times New Roman"/>
+          <w:szCs w:val="24"/>
+        </w:rPr>
+      </w:pPr>
+      <w:r>
+        <w:rPr>
+          <w:rStyle w:val="Textoennegrita"/>
+          <w:rFonts w:cs="Times New Roman"/>
+          <w:szCs w:val="24"/>
+        </w:rPr>
+        <w:t>comment_id</w:t>
+      </w:r>
+      <w:r>
+        <w:rPr>
+          <w:rFonts w:cs="Times New Roman"/>
+          <w:szCs w:val="24"/>
+        </w:rPr>
+        <w:t>: Clave primaria</w:t>
+      </w:r>
+    </w:p>
+    <w:p>
+      <w:pPr>
+        <w:pStyle w:val="desarrollo"/>
+        <w:rPr>
+          <w:rFonts w:cs="Times New Roman"/>
+          <w:szCs w:val="24"/>
+        </w:rPr>
+      </w:pPr>
+      <w:r>
+        <w:rPr>
+          <w:rStyle w:val="Textoennegrita"/>
+          <w:rFonts w:cs="Times New Roman"/>
+          <w:b w:val="0"/>
+          <w:szCs w:val="24"/>
+        </w:rPr>
+        <w:t>tweet_id</w:t>
+      </w:r>
+      <w:r>
+        <w:rPr>
+          <w:rFonts w:cs="Times New Roman"/>
+          <w:szCs w:val="24"/>
+        </w:rPr>
+        <w:t>: Clave foránea que representa la relación entre comentarios y tweets.</w:t>
+      </w:r>
+    </w:p>
+    <w:p>
+      <w:pPr>
+        <w:pStyle w:val="desarrollo"/>
+        <w:ind w:firstLine="0"/>
+        <w:rPr>
+          <w:rFonts w:cs="Times New Roman"/>
+          <w:szCs w:val="24"/>
+          <w:u w:val="single"/>
+        </w:rPr>
+      </w:pPr>
+      <w:r>
+        <w:rPr>
+          <w:rFonts w:cs="Times New Roman"/>
+          <w:szCs w:val="24"/>
+          <w:u w:val="single"/>
+        </w:rPr>
+        <w:t xml:space="preserve">Tabla </w:t>
+      </w:r>
+      <w:r>
+        <w:rPr>
+          <w:rStyle w:val="CdigoHTML"/>
+          <w:rFonts w:ascii="Times New Roman" w:eastAsiaTheme="minorHAnsi" w:hAnsi="Times New Roman" w:cs="Times New Roman"/>
+          <w:sz w:val="24"/>
+          <w:szCs w:val="24"/>
+          <w:u w:val="single"/>
+        </w:rPr>
+        <w:t>password_resets</w:t>
+      </w:r>
+    </w:p>
+    <w:p>
+      <w:pPr>
+        <w:pStyle w:val="desarrollo"/>
+        <w:rPr>
+          <w:rFonts w:cs="Times New Roman"/>
+          <w:szCs w:val="24"/>
+        </w:rPr>
+      </w:pPr>
+      <w:proofErr w:type="gramStart"/>
+      <w:r>
+        <w:rPr>
+          <w:rStyle w:val="Textoennegrita"/>
+          <w:rFonts w:cs="Times New Roman"/>
+          <w:szCs w:val="24"/>
+        </w:rPr>
+        <w:t>id</w:t>
+      </w:r>
+      <w:proofErr w:type="gramEnd"/>
+      <w:r>
+        <w:rPr>
+          <w:rFonts w:cs="Times New Roman"/>
+          <w:szCs w:val="24"/>
+        </w:rPr>
+        <w:t>: Clave primaria</w:t>
+      </w:r>
+    </w:p>
+    <w:p>
+      <w:pPr>
+        <w:pStyle w:val="desarrollo"/>
+        <w:rPr>
+          <w:rFonts w:cs="Times New Roman"/>
+          <w:szCs w:val="24"/>
+        </w:rPr>
+      </w:pPr>
+      <w:proofErr w:type="gramStart"/>
+      <w:r>
+        <w:rPr>
+          <w:rStyle w:val="Textoennegrita"/>
+          <w:rFonts w:cs="Times New Roman"/>
+          <w:b w:val="0"/>
+          <w:szCs w:val="24"/>
+        </w:rPr>
+        <w:t>email</w:t>
+      </w:r>
+      <w:proofErr w:type="gramEnd"/>
+      <w:r>
+        <w:rPr>
+          <w:rFonts w:cs="Times New Roman"/>
+          <w:b/>
+          <w:szCs w:val="24"/>
+        </w:rPr>
+        <w:t xml:space="preserve">, </w:t>
+      </w:r>
+      <w:r>
+        <w:rPr>
+          <w:rStyle w:val="Textoennegrita"/>
+          <w:rFonts w:cs="Times New Roman"/>
+          <w:b w:val="0"/>
+          <w:szCs w:val="24"/>
+        </w:rPr>
+        <w:t>token</w:t>
+      </w:r>
+      <w:r>
+        <w:rPr>
+          <w:rFonts w:cs="Times New Roman"/>
+          <w:b/>
+          <w:szCs w:val="24"/>
+        </w:rPr>
+        <w:t xml:space="preserve">, </w:t>
+      </w:r>
+      <w:r>
+        <w:rPr>
+          <w:rStyle w:val="Textoennegrita"/>
+          <w:rFonts w:cs="Times New Roman"/>
+          <w:b w:val="0"/>
+          <w:szCs w:val="24"/>
+        </w:rPr>
+        <w:t>created_at</w:t>
+      </w:r>
+      <w:r>
+        <w:rPr>
+          <w:rFonts w:cs="Times New Roman"/>
+          <w:szCs w:val="24"/>
+        </w:rPr>
+        <w:t xml:space="preserve">: Dependen directamente de </w:t>
+      </w:r>
+      <w:r>
+        <w:rPr>
+          <w:rStyle w:val="CdigoHTML"/>
+          <w:rFonts w:ascii="Times New Roman" w:eastAsiaTheme="minorHAnsi" w:hAnsi="Times New Roman" w:cs="Times New Roman"/>
+          <w:sz w:val="24"/>
+          <w:szCs w:val="24"/>
+        </w:rPr>
+        <w:t>id</w:t>
+      </w:r>
+    </w:p>
+    <w:p>
+      <w:pPr>
+        <w:pStyle w:val="desarrollo"/>
+        <w:rPr>
+          <w:rFonts w:cs="Times New Roman"/>
+          <w:szCs w:val="24"/>
+        </w:rPr>
+      </w:pPr>
+    </w:p>
+    <w:p>
+      <w:pPr>
+        <w:pStyle w:val="desarrollo"/>
+        <w:ind w:firstLine="0"/>
+        <w:rPr>
+          <w:rFonts w:cs="Times New Roman"/>
+          <w:szCs w:val="24"/>
+        </w:rPr>
+      </w:pPr>
+      <w:r>
+        <w:rPr>
+          <w:rFonts w:cs="Times New Roman"/>
+          <w:szCs w:val="24"/>
+        </w:rPr>
+        <w:t xml:space="preserve">Después de la revisión, podemos confirmar que todas las tablas cumplen con la Tercera Forma Normal (3NF). </w:t>
+      </w:r>
+      <w:r>
+        <w:rPr>
+          <w:rFonts w:cs="Times New Roman"/>
+          <w:szCs w:val="24"/>
+        </w:rPr>
+        <w:t>No existen dependencias parciales ni dependencias transistivas, y todos los atributos dependen completamente de la clave primaria de su tabla.</w:t>
+      </w:r>
+    </w:p>
+    <w:p>
+      <w:pPr>
+        <w:pStyle w:val="desarrollo"/>
+      </w:pPr>
+    </w:p>
+    <w:p>
+      <w:pPr>
+        <w:tabs>
+          <w:tab w:val="left" w:pos="1209"/>
+        </w:tabs>
+      </w:pPr>
+    </w:p>
+    <w:p/>
+    <w:p/>
+    <w:p/>
+    <w:p/>
+    <w:p/>
+    <w:p/>
+    <w:p/>
+    <w:p/>
+    <w:p/>
+    <w:p/>
+    <w:p/>
+    <w:p/>
+    <w:p/>
     <w:sectPr>
-      <w:headerReference w:type="default" r:id="rId44"/>
-      <w:footerReference w:type="default" r:id="rId45"/>
+      <w:headerReference w:type="default" r:id="rId45"/>
+      <w:footerReference w:type="default" r:id="rId46"/>
       <w:pgSz w:w="11906" w:h="16838"/>
       <w:pgMar w:top="1134" w:right="991" w:bottom="1134" w:left="1134" w:header="709" w:footer="709" w:gutter="0"/>
       <w:cols w:space="708"/>
@@ -9921,7 +11346,7 @@
         <w:sz w:val="16"/>
         <w:szCs w:val="16"/>
       </w:rPr>
-      <w:t>32</w:t>
+      <w:t>35</w:t>
     </w:r>
     <w:r>
       <w:rPr>
@@ -9974,7 +11399,7 @@
         <w:sz w:val="16"/>
         <w:szCs w:val="16"/>
       </w:rPr>
-      <w:t>32</w:t>
+      <w:t>35</w:t>
     </w:r>
     <w:r>
       <w:rPr>
@@ -10367,6 +11792,155 @@
     </w:lvl>
   </w:abstractNum>
   <w:abstractNum w:abstractNumId="1" w15:restartNumberingAfterBreak="0">
+    <w:nsid w:val="04D93B29"/>
+    <w:multiLevelType w:val="multilevel"/>
+    <w:tmpl w:val="B6B4A26A"/>
+    <w:lvl w:ilvl="0">
+      <w:start w:val="1"/>
+      <w:numFmt w:val="bullet"/>
+      <w:lvlText w:val=""/>
+      <w:lvlJc w:val="left"/>
+      <w:pPr>
+        <w:tabs>
+          <w:tab w:val="num" w:pos="720"/>
+        </w:tabs>
+        <w:ind w:left="720" w:hanging="360"/>
+      </w:pPr>
+      <w:rPr>
+        <w:rFonts w:ascii="Symbol" w:hAnsi="Symbol" w:hint="default"/>
+        <w:sz w:val="20"/>
+      </w:rPr>
+    </w:lvl>
+    <w:lvl w:ilvl="1" w:tentative="1">
+      <w:start w:val="1"/>
+      <w:numFmt w:val="bullet"/>
+      <w:lvlText w:val="o"/>
+      <w:lvlJc w:val="left"/>
+      <w:pPr>
+        <w:tabs>
+          <w:tab w:val="num" w:pos="1440"/>
+        </w:tabs>
+        <w:ind w:left="1440" w:hanging="360"/>
+      </w:pPr>
+      <w:rPr>
+        <w:rFonts w:ascii="Courier New" w:hAnsi="Courier New" w:hint="default"/>
+        <w:sz w:val="20"/>
+      </w:rPr>
+    </w:lvl>
+    <w:lvl w:ilvl="2" w:tentative="1">
+      <w:start w:val="1"/>
+      <w:numFmt w:val="bullet"/>
+      <w:lvlText w:val=""/>
+      <w:lvlJc w:val="left"/>
+      <w:pPr>
+        <w:tabs>
+          <w:tab w:val="num" w:pos="2160"/>
+        </w:tabs>
+        <w:ind w:left="2160" w:hanging="360"/>
+      </w:pPr>
+      <w:rPr>
+        <w:rFonts w:ascii="Wingdings" w:hAnsi="Wingdings" w:hint="default"/>
+        <w:sz w:val="20"/>
+      </w:rPr>
+    </w:lvl>
+    <w:lvl w:ilvl="3" w:tentative="1">
+      <w:start w:val="1"/>
+      <w:numFmt w:val="bullet"/>
+      <w:lvlText w:val=""/>
+      <w:lvlJc w:val="left"/>
+      <w:pPr>
+        <w:tabs>
+          <w:tab w:val="num" w:pos="2880"/>
+        </w:tabs>
+        <w:ind w:left="2880" w:hanging="360"/>
+      </w:pPr>
+      <w:rPr>
+        <w:rFonts w:ascii="Wingdings" w:hAnsi="Wingdings" w:hint="default"/>
+        <w:sz w:val="20"/>
+      </w:rPr>
+    </w:lvl>
+    <w:lvl w:ilvl="4" w:tentative="1">
+      <w:start w:val="1"/>
+      <w:numFmt w:val="bullet"/>
+      <w:lvlText w:val=""/>
+      <w:lvlJc w:val="left"/>
+      <w:pPr>
+        <w:tabs>
+          <w:tab w:val="num" w:pos="3600"/>
+        </w:tabs>
+        <w:ind w:left="3600" w:hanging="360"/>
+      </w:pPr>
+      <w:rPr>
+        <w:rFonts w:ascii="Wingdings" w:hAnsi="Wingdings" w:hint="default"/>
+        <w:sz w:val="20"/>
+      </w:rPr>
+    </w:lvl>
+    <w:lvl w:ilvl="5" w:tentative="1">
+      <w:start w:val="1"/>
+      <w:numFmt w:val="bullet"/>
+      <w:lvlText w:val=""/>
+      <w:lvlJc w:val="left"/>
+      <w:pPr>
+        <w:tabs>
+          <w:tab w:val="num" w:pos="4320"/>
+        </w:tabs>
+        <w:ind w:left="4320" w:hanging="360"/>
+      </w:pPr>
+      <w:rPr>
+        <w:rFonts w:ascii="Wingdings" w:hAnsi="Wingdings" w:hint="default"/>
+        <w:sz w:val="20"/>
+      </w:rPr>
+    </w:lvl>
+    <w:lvl w:ilvl="6" w:tentative="1">
+      <w:start w:val="1"/>
+      <w:numFmt w:val="bullet"/>
+      <w:lvlText w:val=""/>
+      <w:lvlJc w:val="left"/>
+      <w:pPr>
+        <w:tabs>
+          <w:tab w:val="num" w:pos="5040"/>
+        </w:tabs>
+        <w:ind w:left="5040" w:hanging="360"/>
+      </w:pPr>
+      <w:rPr>
+        <w:rFonts w:ascii="Wingdings" w:hAnsi="Wingdings" w:hint="default"/>
+        <w:sz w:val="20"/>
+      </w:rPr>
+    </w:lvl>
+    <w:lvl w:ilvl="7" w:tentative="1">
+      <w:start w:val="1"/>
+      <w:numFmt w:val="bullet"/>
+      <w:lvlText w:val=""/>
+      <w:lvlJc w:val="left"/>
+      <w:pPr>
+        <w:tabs>
+          <w:tab w:val="num" w:pos="5760"/>
+        </w:tabs>
+        <w:ind w:left="5760" w:hanging="360"/>
+      </w:pPr>
+      <w:rPr>
+        <w:rFonts w:ascii="Wingdings" w:hAnsi="Wingdings" w:hint="default"/>
+        <w:sz w:val="20"/>
+      </w:rPr>
+    </w:lvl>
+    <w:lvl w:ilvl="8" w:tentative="1">
+      <w:start w:val="1"/>
+      <w:numFmt w:val="bullet"/>
+      <w:lvlText w:val=""/>
+      <w:lvlJc w:val="left"/>
+      <w:pPr>
+        <w:tabs>
+          <w:tab w:val="num" w:pos="6480"/>
+        </w:tabs>
+        <w:ind w:left="6480" w:hanging="360"/>
+      </w:pPr>
+      <w:rPr>
+        <w:rFonts w:ascii="Wingdings" w:hAnsi="Wingdings" w:hint="default"/>
+        <w:sz w:val="20"/>
+      </w:rPr>
+    </w:lvl>
+  </w:abstractNum>
+  <w:abstractNum w:abstractNumId="2" w15:restartNumberingAfterBreak="0">
     <w:nsid w:val="0B4C058E"/>
     <w:multiLevelType w:val="multilevel"/>
     <w:tmpl w:val="EA36CF7A"/>
@@ -10487,7 +12061,7 @@
       </w:rPr>
     </w:lvl>
   </w:abstractNum>
-  <w:abstractNum w:abstractNumId="2" w15:restartNumberingAfterBreak="0">
+  <w:abstractNum w:abstractNumId="3" w15:restartNumberingAfterBreak="0">
     <w:nsid w:val="13AA198F"/>
     <w:multiLevelType w:val="multilevel"/>
     <w:tmpl w:val="656426AA"/>
@@ -10636,7 +12210,7 @@
       </w:rPr>
     </w:lvl>
   </w:abstractNum>
-  <w:abstractNum w:abstractNumId="3" w15:restartNumberingAfterBreak="0">
+  <w:abstractNum w:abstractNumId="4" w15:restartNumberingAfterBreak="0">
     <w:nsid w:val="15187939"/>
     <w:multiLevelType w:val="hybridMultilevel"/>
     <w:tmpl w:val="C75E07E8"/>
@@ -10722,7 +12296,603 @@
       </w:pPr>
     </w:lvl>
   </w:abstractNum>
-  <w:abstractNum w:abstractNumId="4" w15:restartNumberingAfterBreak="0">
+  <w:abstractNum w:abstractNumId="5" w15:restartNumberingAfterBreak="0">
+    <w:nsid w:val="181631D2"/>
+    <w:multiLevelType w:val="multilevel"/>
+    <w:tmpl w:val="FAC8794C"/>
+    <w:lvl w:ilvl="0">
+      <w:start w:val="1"/>
+      <w:numFmt w:val="bullet"/>
+      <w:lvlText w:val=""/>
+      <w:lvlJc w:val="left"/>
+      <w:pPr>
+        <w:tabs>
+          <w:tab w:val="num" w:pos="720"/>
+        </w:tabs>
+        <w:ind w:left="720" w:hanging="360"/>
+      </w:pPr>
+      <w:rPr>
+        <w:rFonts w:ascii="Symbol" w:hAnsi="Symbol" w:hint="default"/>
+        <w:sz w:val="20"/>
+      </w:rPr>
+    </w:lvl>
+    <w:lvl w:ilvl="1" w:tentative="1">
+      <w:start w:val="1"/>
+      <w:numFmt w:val="bullet"/>
+      <w:lvlText w:val="o"/>
+      <w:lvlJc w:val="left"/>
+      <w:pPr>
+        <w:tabs>
+          <w:tab w:val="num" w:pos="1440"/>
+        </w:tabs>
+        <w:ind w:left="1440" w:hanging="360"/>
+      </w:pPr>
+      <w:rPr>
+        <w:rFonts w:ascii="Courier New" w:hAnsi="Courier New" w:hint="default"/>
+        <w:sz w:val="20"/>
+      </w:rPr>
+    </w:lvl>
+    <w:lvl w:ilvl="2" w:tentative="1">
+      <w:start w:val="1"/>
+      <w:numFmt w:val="bullet"/>
+      <w:lvlText w:val=""/>
+      <w:lvlJc w:val="left"/>
+      <w:pPr>
+        <w:tabs>
+          <w:tab w:val="num" w:pos="2160"/>
+        </w:tabs>
+        <w:ind w:left="2160" w:hanging="360"/>
+      </w:pPr>
+      <w:rPr>
+        <w:rFonts w:ascii="Wingdings" w:hAnsi="Wingdings" w:hint="default"/>
+        <w:sz w:val="20"/>
+      </w:rPr>
+    </w:lvl>
+    <w:lvl w:ilvl="3" w:tentative="1">
+      <w:start w:val="1"/>
+      <w:numFmt w:val="bullet"/>
+      <w:lvlText w:val=""/>
+      <w:lvlJc w:val="left"/>
+      <w:pPr>
+        <w:tabs>
+          <w:tab w:val="num" w:pos="2880"/>
+        </w:tabs>
+        <w:ind w:left="2880" w:hanging="360"/>
+      </w:pPr>
+      <w:rPr>
+        <w:rFonts w:ascii="Wingdings" w:hAnsi="Wingdings" w:hint="default"/>
+        <w:sz w:val="20"/>
+      </w:rPr>
+    </w:lvl>
+    <w:lvl w:ilvl="4" w:tentative="1">
+      <w:start w:val="1"/>
+      <w:numFmt w:val="bullet"/>
+      <w:lvlText w:val=""/>
+      <w:lvlJc w:val="left"/>
+      <w:pPr>
+        <w:tabs>
+          <w:tab w:val="num" w:pos="3600"/>
+        </w:tabs>
+        <w:ind w:left="3600" w:hanging="360"/>
+      </w:pPr>
+      <w:rPr>
+        <w:rFonts w:ascii="Wingdings" w:hAnsi="Wingdings" w:hint="default"/>
+        <w:sz w:val="20"/>
+      </w:rPr>
+    </w:lvl>
+    <w:lvl w:ilvl="5" w:tentative="1">
+      <w:start w:val="1"/>
+      <w:numFmt w:val="bullet"/>
+      <w:lvlText w:val=""/>
+      <w:lvlJc w:val="left"/>
+      <w:pPr>
+        <w:tabs>
+          <w:tab w:val="num" w:pos="4320"/>
+        </w:tabs>
+        <w:ind w:left="4320" w:hanging="360"/>
+      </w:pPr>
+      <w:rPr>
+        <w:rFonts w:ascii="Wingdings" w:hAnsi="Wingdings" w:hint="default"/>
+        <w:sz w:val="20"/>
+      </w:rPr>
+    </w:lvl>
+    <w:lvl w:ilvl="6" w:tentative="1">
+      <w:start w:val="1"/>
+      <w:numFmt w:val="bullet"/>
+      <w:lvlText w:val=""/>
+      <w:lvlJc w:val="left"/>
+      <w:pPr>
+        <w:tabs>
+          <w:tab w:val="num" w:pos="5040"/>
+        </w:tabs>
+        <w:ind w:left="5040" w:hanging="360"/>
+      </w:pPr>
+      <w:rPr>
+        <w:rFonts w:ascii="Wingdings" w:hAnsi="Wingdings" w:hint="default"/>
+        <w:sz w:val="20"/>
+      </w:rPr>
+    </w:lvl>
+    <w:lvl w:ilvl="7" w:tentative="1">
+      <w:start w:val="1"/>
+      <w:numFmt w:val="bullet"/>
+      <w:lvlText w:val=""/>
+      <w:lvlJc w:val="left"/>
+      <w:pPr>
+        <w:tabs>
+          <w:tab w:val="num" w:pos="5760"/>
+        </w:tabs>
+        <w:ind w:left="5760" w:hanging="360"/>
+      </w:pPr>
+      <w:rPr>
+        <w:rFonts w:ascii="Wingdings" w:hAnsi="Wingdings" w:hint="default"/>
+        <w:sz w:val="20"/>
+      </w:rPr>
+    </w:lvl>
+    <w:lvl w:ilvl="8" w:tentative="1">
+      <w:start w:val="1"/>
+      <w:numFmt w:val="bullet"/>
+      <w:lvlText w:val=""/>
+      <w:lvlJc w:val="left"/>
+      <w:pPr>
+        <w:tabs>
+          <w:tab w:val="num" w:pos="6480"/>
+        </w:tabs>
+        <w:ind w:left="6480" w:hanging="360"/>
+      </w:pPr>
+      <w:rPr>
+        <w:rFonts w:ascii="Wingdings" w:hAnsi="Wingdings" w:hint="default"/>
+        <w:sz w:val="20"/>
+      </w:rPr>
+    </w:lvl>
+  </w:abstractNum>
+  <w:abstractNum w:abstractNumId="6" w15:restartNumberingAfterBreak="0">
+    <w:nsid w:val="1B802E48"/>
+    <w:multiLevelType w:val="multilevel"/>
+    <w:tmpl w:val="927AE4DA"/>
+    <w:lvl w:ilvl="0">
+      <w:start w:val="1"/>
+      <w:numFmt w:val="bullet"/>
+      <w:lvlText w:val=""/>
+      <w:lvlJc w:val="left"/>
+      <w:pPr>
+        <w:tabs>
+          <w:tab w:val="num" w:pos="720"/>
+        </w:tabs>
+        <w:ind w:left="720" w:hanging="360"/>
+      </w:pPr>
+      <w:rPr>
+        <w:rFonts w:ascii="Symbol" w:hAnsi="Symbol" w:hint="default"/>
+        <w:sz w:val="20"/>
+      </w:rPr>
+    </w:lvl>
+    <w:lvl w:ilvl="1" w:tentative="1">
+      <w:start w:val="1"/>
+      <w:numFmt w:val="bullet"/>
+      <w:lvlText w:val="o"/>
+      <w:lvlJc w:val="left"/>
+      <w:pPr>
+        <w:tabs>
+          <w:tab w:val="num" w:pos="1440"/>
+        </w:tabs>
+        <w:ind w:left="1440" w:hanging="360"/>
+      </w:pPr>
+      <w:rPr>
+        <w:rFonts w:ascii="Courier New" w:hAnsi="Courier New" w:hint="default"/>
+        <w:sz w:val="20"/>
+      </w:rPr>
+    </w:lvl>
+    <w:lvl w:ilvl="2" w:tentative="1">
+      <w:start w:val="1"/>
+      <w:numFmt w:val="bullet"/>
+      <w:lvlText w:val=""/>
+      <w:lvlJc w:val="left"/>
+      <w:pPr>
+        <w:tabs>
+          <w:tab w:val="num" w:pos="2160"/>
+        </w:tabs>
+        <w:ind w:left="2160" w:hanging="360"/>
+      </w:pPr>
+      <w:rPr>
+        <w:rFonts w:ascii="Wingdings" w:hAnsi="Wingdings" w:hint="default"/>
+        <w:sz w:val="20"/>
+      </w:rPr>
+    </w:lvl>
+    <w:lvl w:ilvl="3" w:tentative="1">
+      <w:start w:val="1"/>
+      <w:numFmt w:val="bullet"/>
+      <w:lvlText w:val=""/>
+      <w:lvlJc w:val="left"/>
+      <w:pPr>
+        <w:tabs>
+          <w:tab w:val="num" w:pos="2880"/>
+        </w:tabs>
+        <w:ind w:left="2880" w:hanging="360"/>
+      </w:pPr>
+      <w:rPr>
+        <w:rFonts w:ascii="Wingdings" w:hAnsi="Wingdings" w:hint="default"/>
+        <w:sz w:val="20"/>
+      </w:rPr>
+    </w:lvl>
+    <w:lvl w:ilvl="4" w:tentative="1">
+      <w:start w:val="1"/>
+      <w:numFmt w:val="bullet"/>
+      <w:lvlText w:val=""/>
+      <w:lvlJc w:val="left"/>
+      <w:pPr>
+        <w:tabs>
+          <w:tab w:val="num" w:pos="3600"/>
+        </w:tabs>
+        <w:ind w:left="3600" w:hanging="360"/>
+      </w:pPr>
+      <w:rPr>
+        <w:rFonts w:ascii="Wingdings" w:hAnsi="Wingdings" w:hint="default"/>
+        <w:sz w:val="20"/>
+      </w:rPr>
+    </w:lvl>
+    <w:lvl w:ilvl="5" w:tentative="1">
+      <w:start w:val="1"/>
+      <w:numFmt w:val="bullet"/>
+      <w:lvlText w:val=""/>
+      <w:lvlJc w:val="left"/>
+      <w:pPr>
+        <w:tabs>
+          <w:tab w:val="num" w:pos="4320"/>
+        </w:tabs>
+        <w:ind w:left="4320" w:hanging="360"/>
+      </w:pPr>
+      <w:rPr>
+        <w:rFonts w:ascii="Wingdings" w:hAnsi="Wingdings" w:hint="default"/>
+        <w:sz w:val="20"/>
+      </w:rPr>
+    </w:lvl>
+    <w:lvl w:ilvl="6" w:tentative="1">
+      <w:start w:val="1"/>
+      <w:numFmt w:val="bullet"/>
+      <w:lvlText w:val=""/>
+      <w:lvlJc w:val="left"/>
+      <w:pPr>
+        <w:tabs>
+          <w:tab w:val="num" w:pos="5040"/>
+        </w:tabs>
+        <w:ind w:left="5040" w:hanging="360"/>
+      </w:pPr>
+      <w:rPr>
+        <w:rFonts w:ascii="Wingdings" w:hAnsi="Wingdings" w:hint="default"/>
+        <w:sz w:val="20"/>
+      </w:rPr>
+    </w:lvl>
+    <w:lvl w:ilvl="7" w:tentative="1">
+      <w:start w:val="1"/>
+      <w:numFmt w:val="bullet"/>
+      <w:lvlText w:val=""/>
+      <w:lvlJc w:val="left"/>
+      <w:pPr>
+        <w:tabs>
+          <w:tab w:val="num" w:pos="5760"/>
+        </w:tabs>
+        <w:ind w:left="5760" w:hanging="360"/>
+      </w:pPr>
+      <w:rPr>
+        <w:rFonts w:ascii="Wingdings" w:hAnsi="Wingdings" w:hint="default"/>
+        <w:sz w:val="20"/>
+      </w:rPr>
+    </w:lvl>
+    <w:lvl w:ilvl="8" w:tentative="1">
+      <w:start w:val="1"/>
+      <w:numFmt w:val="bullet"/>
+      <w:lvlText w:val=""/>
+      <w:lvlJc w:val="left"/>
+      <w:pPr>
+        <w:tabs>
+          <w:tab w:val="num" w:pos="6480"/>
+        </w:tabs>
+        <w:ind w:left="6480" w:hanging="360"/>
+      </w:pPr>
+      <w:rPr>
+        <w:rFonts w:ascii="Wingdings" w:hAnsi="Wingdings" w:hint="default"/>
+        <w:sz w:val="20"/>
+      </w:rPr>
+    </w:lvl>
+  </w:abstractNum>
+  <w:abstractNum w:abstractNumId="7" w15:restartNumberingAfterBreak="0">
+    <w:nsid w:val="21160C17"/>
+    <w:multiLevelType w:val="multilevel"/>
+    <w:tmpl w:val="1F2EA03C"/>
+    <w:lvl w:ilvl="0">
+      <w:start w:val="1"/>
+      <w:numFmt w:val="bullet"/>
+      <w:lvlText w:val=""/>
+      <w:lvlJc w:val="left"/>
+      <w:pPr>
+        <w:tabs>
+          <w:tab w:val="num" w:pos="720"/>
+        </w:tabs>
+        <w:ind w:left="720" w:hanging="360"/>
+      </w:pPr>
+      <w:rPr>
+        <w:rFonts w:ascii="Symbol" w:hAnsi="Symbol" w:hint="default"/>
+        <w:sz w:val="20"/>
+      </w:rPr>
+    </w:lvl>
+    <w:lvl w:ilvl="1" w:tentative="1">
+      <w:start w:val="1"/>
+      <w:numFmt w:val="bullet"/>
+      <w:lvlText w:val="o"/>
+      <w:lvlJc w:val="left"/>
+      <w:pPr>
+        <w:tabs>
+          <w:tab w:val="num" w:pos="1440"/>
+        </w:tabs>
+        <w:ind w:left="1440" w:hanging="360"/>
+      </w:pPr>
+      <w:rPr>
+        <w:rFonts w:ascii="Courier New" w:hAnsi="Courier New" w:hint="default"/>
+        <w:sz w:val="20"/>
+      </w:rPr>
+    </w:lvl>
+    <w:lvl w:ilvl="2" w:tentative="1">
+      <w:start w:val="1"/>
+      <w:numFmt w:val="bullet"/>
+      <w:lvlText w:val=""/>
+      <w:lvlJc w:val="left"/>
+      <w:pPr>
+        <w:tabs>
+          <w:tab w:val="num" w:pos="2160"/>
+        </w:tabs>
+        <w:ind w:left="2160" w:hanging="360"/>
+      </w:pPr>
+      <w:rPr>
+        <w:rFonts w:ascii="Wingdings" w:hAnsi="Wingdings" w:hint="default"/>
+        <w:sz w:val="20"/>
+      </w:rPr>
+    </w:lvl>
+    <w:lvl w:ilvl="3" w:tentative="1">
+      <w:start w:val="1"/>
+      <w:numFmt w:val="bullet"/>
+      <w:lvlText w:val=""/>
+      <w:lvlJc w:val="left"/>
+      <w:pPr>
+        <w:tabs>
+          <w:tab w:val="num" w:pos="2880"/>
+        </w:tabs>
+        <w:ind w:left="2880" w:hanging="360"/>
+      </w:pPr>
+      <w:rPr>
+        <w:rFonts w:ascii="Wingdings" w:hAnsi="Wingdings" w:hint="default"/>
+        <w:sz w:val="20"/>
+      </w:rPr>
+    </w:lvl>
+    <w:lvl w:ilvl="4" w:tentative="1">
+      <w:start w:val="1"/>
+      <w:numFmt w:val="bullet"/>
+      <w:lvlText w:val=""/>
+      <w:lvlJc w:val="left"/>
+      <w:pPr>
+        <w:tabs>
+          <w:tab w:val="num" w:pos="3600"/>
+        </w:tabs>
+        <w:ind w:left="3600" w:hanging="360"/>
+      </w:pPr>
+      <w:rPr>
+        <w:rFonts w:ascii="Wingdings" w:hAnsi="Wingdings" w:hint="default"/>
+        <w:sz w:val="20"/>
+      </w:rPr>
+    </w:lvl>
+    <w:lvl w:ilvl="5" w:tentative="1">
+      <w:start w:val="1"/>
+      <w:numFmt w:val="bullet"/>
+      <w:lvlText w:val=""/>
+      <w:lvlJc w:val="left"/>
+      <w:pPr>
+        <w:tabs>
+          <w:tab w:val="num" w:pos="4320"/>
+        </w:tabs>
+        <w:ind w:left="4320" w:hanging="360"/>
+      </w:pPr>
+      <w:rPr>
+        <w:rFonts w:ascii="Wingdings" w:hAnsi="Wingdings" w:hint="default"/>
+        <w:sz w:val="20"/>
+      </w:rPr>
+    </w:lvl>
+    <w:lvl w:ilvl="6" w:tentative="1">
+      <w:start w:val="1"/>
+      <w:numFmt w:val="bullet"/>
+      <w:lvlText w:val=""/>
+      <w:lvlJc w:val="left"/>
+      <w:pPr>
+        <w:tabs>
+          <w:tab w:val="num" w:pos="5040"/>
+        </w:tabs>
+        <w:ind w:left="5040" w:hanging="360"/>
+      </w:pPr>
+      <w:rPr>
+        <w:rFonts w:ascii="Wingdings" w:hAnsi="Wingdings" w:hint="default"/>
+        <w:sz w:val="20"/>
+      </w:rPr>
+    </w:lvl>
+    <w:lvl w:ilvl="7" w:tentative="1">
+      <w:start w:val="1"/>
+      <w:numFmt w:val="bullet"/>
+      <w:lvlText w:val=""/>
+      <w:lvlJc w:val="left"/>
+      <w:pPr>
+        <w:tabs>
+          <w:tab w:val="num" w:pos="5760"/>
+        </w:tabs>
+        <w:ind w:left="5760" w:hanging="360"/>
+      </w:pPr>
+      <w:rPr>
+        <w:rFonts w:ascii="Wingdings" w:hAnsi="Wingdings" w:hint="default"/>
+        <w:sz w:val="20"/>
+      </w:rPr>
+    </w:lvl>
+    <w:lvl w:ilvl="8" w:tentative="1">
+      <w:start w:val="1"/>
+      <w:numFmt w:val="bullet"/>
+      <w:lvlText w:val=""/>
+      <w:lvlJc w:val="left"/>
+      <w:pPr>
+        <w:tabs>
+          <w:tab w:val="num" w:pos="6480"/>
+        </w:tabs>
+        <w:ind w:left="6480" w:hanging="360"/>
+      </w:pPr>
+      <w:rPr>
+        <w:rFonts w:ascii="Wingdings" w:hAnsi="Wingdings" w:hint="default"/>
+        <w:sz w:val="20"/>
+      </w:rPr>
+    </w:lvl>
+  </w:abstractNum>
+  <w:abstractNum w:abstractNumId="8" w15:restartNumberingAfterBreak="0">
+    <w:nsid w:val="230769C7"/>
+    <w:multiLevelType w:val="multilevel"/>
+    <w:tmpl w:val="71AEB4C4"/>
+    <w:lvl w:ilvl="0">
+      <w:start w:val="1"/>
+      <w:numFmt w:val="bullet"/>
+      <w:lvlText w:val=""/>
+      <w:lvlJc w:val="left"/>
+      <w:pPr>
+        <w:tabs>
+          <w:tab w:val="num" w:pos="720"/>
+        </w:tabs>
+        <w:ind w:left="720" w:hanging="360"/>
+      </w:pPr>
+      <w:rPr>
+        <w:rFonts w:ascii="Symbol" w:hAnsi="Symbol" w:hint="default"/>
+        <w:sz w:val="20"/>
+      </w:rPr>
+    </w:lvl>
+    <w:lvl w:ilvl="1" w:tentative="1">
+      <w:start w:val="1"/>
+      <w:numFmt w:val="bullet"/>
+      <w:lvlText w:val="o"/>
+      <w:lvlJc w:val="left"/>
+      <w:pPr>
+        <w:tabs>
+          <w:tab w:val="num" w:pos="1440"/>
+        </w:tabs>
+        <w:ind w:left="1440" w:hanging="360"/>
+      </w:pPr>
+      <w:rPr>
+        <w:rFonts w:ascii="Courier New" w:hAnsi="Courier New" w:hint="default"/>
+        <w:sz w:val="20"/>
+      </w:rPr>
+    </w:lvl>
+    <w:lvl w:ilvl="2" w:tentative="1">
+      <w:start w:val="1"/>
+      <w:numFmt w:val="bullet"/>
+      <w:lvlText w:val=""/>
+      <w:lvlJc w:val="left"/>
+      <w:pPr>
+        <w:tabs>
+          <w:tab w:val="num" w:pos="2160"/>
+        </w:tabs>
+        <w:ind w:left="2160" w:hanging="360"/>
+      </w:pPr>
+      <w:rPr>
+        <w:rFonts w:ascii="Wingdings" w:hAnsi="Wingdings" w:hint="default"/>
+        <w:sz w:val="20"/>
+      </w:rPr>
+    </w:lvl>
+    <w:lvl w:ilvl="3" w:tentative="1">
+      <w:start w:val="1"/>
+      <w:numFmt w:val="bullet"/>
+      <w:lvlText w:val=""/>
+      <w:lvlJc w:val="left"/>
+      <w:pPr>
+        <w:tabs>
+          <w:tab w:val="num" w:pos="2880"/>
+        </w:tabs>
+        <w:ind w:left="2880" w:hanging="360"/>
+      </w:pPr>
+      <w:rPr>
+        <w:rFonts w:ascii="Wingdings" w:hAnsi="Wingdings" w:hint="default"/>
+        <w:sz w:val="20"/>
+      </w:rPr>
+    </w:lvl>
+    <w:lvl w:ilvl="4" w:tentative="1">
+      <w:start w:val="1"/>
+      <w:numFmt w:val="bullet"/>
+      <w:lvlText w:val=""/>
+      <w:lvlJc w:val="left"/>
+      <w:pPr>
+        <w:tabs>
+          <w:tab w:val="num" w:pos="3600"/>
+        </w:tabs>
+        <w:ind w:left="3600" w:hanging="360"/>
+      </w:pPr>
+      <w:rPr>
+        <w:rFonts w:ascii="Wingdings" w:hAnsi="Wingdings" w:hint="default"/>
+        <w:sz w:val="20"/>
+      </w:rPr>
+    </w:lvl>
+    <w:lvl w:ilvl="5" w:tentative="1">
+      <w:start w:val="1"/>
+      <w:numFmt w:val="bullet"/>
+      <w:lvlText w:val=""/>
+      <w:lvlJc w:val="left"/>
+      <w:pPr>
+        <w:tabs>
+          <w:tab w:val="num" w:pos="4320"/>
+        </w:tabs>
+        <w:ind w:left="4320" w:hanging="360"/>
+      </w:pPr>
+      <w:rPr>
+        <w:rFonts w:ascii="Wingdings" w:hAnsi="Wingdings" w:hint="default"/>
+        <w:sz w:val="20"/>
+      </w:rPr>
+    </w:lvl>
+    <w:lvl w:ilvl="6" w:tentative="1">
+      <w:start w:val="1"/>
+      <w:numFmt w:val="bullet"/>
+      <w:lvlText w:val=""/>
+      <w:lvlJc w:val="left"/>
+      <w:pPr>
+        <w:tabs>
+          <w:tab w:val="num" w:pos="5040"/>
+        </w:tabs>
+        <w:ind w:left="5040" w:hanging="360"/>
+      </w:pPr>
+      <w:rPr>
+        <w:rFonts w:ascii="Wingdings" w:hAnsi="Wingdings" w:hint="default"/>
+        <w:sz w:val="20"/>
+      </w:rPr>
+    </w:lvl>
+    <w:lvl w:ilvl="7" w:tentative="1">
+      <w:start w:val="1"/>
+      <w:numFmt w:val="bullet"/>
+      <w:lvlText w:val=""/>
+      <w:lvlJc w:val="left"/>
+      <w:pPr>
+        <w:tabs>
+          <w:tab w:val="num" w:pos="5760"/>
+        </w:tabs>
+        <w:ind w:left="5760" w:hanging="360"/>
+      </w:pPr>
+      <w:rPr>
+        <w:rFonts w:ascii="Wingdings" w:hAnsi="Wingdings" w:hint="default"/>
+        <w:sz w:val="20"/>
+      </w:rPr>
+    </w:lvl>
+    <w:lvl w:ilvl="8" w:tentative="1">
+      <w:start w:val="1"/>
+      <w:numFmt w:val="bullet"/>
+      <w:lvlText w:val=""/>
+      <w:lvlJc w:val="left"/>
+      <w:pPr>
+        <w:tabs>
+          <w:tab w:val="num" w:pos="6480"/>
+        </w:tabs>
+        <w:ind w:left="6480" w:hanging="360"/>
+      </w:pPr>
+      <w:rPr>
+        <w:rFonts w:ascii="Wingdings" w:hAnsi="Wingdings" w:hint="default"/>
+        <w:sz w:val="20"/>
+      </w:rPr>
+    </w:lvl>
+  </w:abstractNum>
+  <w:abstractNum w:abstractNumId="9" w15:restartNumberingAfterBreak="0">
     <w:nsid w:val="28870290"/>
     <w:multiLevelType w:val="multilevel"/>
     <w:tmpl w:val="E46EF516"/>
@@ -10871,7 +13041,7 @@
       </w:rPr>
     </w:lvl>
   </w:abstractNum>
-  <w:abstractNum w:abstractNumId="5" w15:restartNumberingAfterBreak="0">
+  <w:abstractNum w:abstractNumId="10" w15:restartNumberingAfterBreak="0">
     <w:nsid w:val="28946A6E"/>
     <w:multiLevelType w:val="hybridMultilevel"/>
     <w:tmpl w:val="6EA05D8C"/>
@@ -10960,7 +13130,7 @@
       </w:pPr>
     </w:lvl>
   </w:abstractNum>
-  <w:abstractNum w:abstractNumId="6" w15:restartNumberingAfterBreak="0">
+  <w:abstractNum w:abstractNumId="11" w15:restartNumberingAfterBreak="0">
     <w:nsid w:val="324A0F0F"/>
     <w:multiLevelType w:val="hybridMultilevel"/>
     <w:tmpl w:val="BE66C1CE"/>
@@ -11073,7 +13243,454 @@
       </w:rPr>
     </w:lvl>
   </w:abstractNum>
-  <w:abstractNum w:abstractNumId="7" w15:restartNumberingAfterBreak="0">
+  <w:abstractNum w:abstractNumId="12" w15:restartNumberingAfterBreak="0">
+    <w:nsid w:val="376A188E"/>
+    <w:multiLevelType w:val="multilevel"/>
+    <w:tmpl w:val="6D92FA74"/>
+    <w:lvl w:ilvl="0">
+      <w:start w:val="1"/>
+      <w:numFmt w:val="bullet"/>
+      <w:lvlText w:val=""/>
+      <w:lvlJc w:val="left"/>
+      <w:pPr>
+        <w:tabs>
+          <w:tab w:val="num" w:pos="720"/>
+        </w:tabs>
+        <w:ind w:left="720" w:hanging="360"/>
+      </w:pPr>
+      <w:rPr>
+        <w:rFonts w:ascii="Symbol" w:hAnsi="Symbol" w:hint="default"/>
+        <w:sz w:val="20"/>
+      </w:rPr>
+    </w:lvl>
+    <w:lvl w:ilvl="1" w:tentative="1">
+      <w:start w:val="1"/>
+      <w:numFmt w:val="bullet"/>
+      <w:lvlText w:val="o"/>
+      <w:lvlJc w:val="left"/>
+      <w:pPr>
+        <w:tabs>
+          <w:tab w:val="num" w:pos="1440"/>
+        </w:tabs>
+        <w:ind w:left="1440" w:hanging="360"/>
+      </w:pPr>
+      <w:rPr>
+        <w:rFonts w:ascii="Courier New" w:hAnsi="Courier New" w:hint="default"/>
+        <w:sz w:val="20"/>
+      </w:rPr>
+    </w:lvl>
+    <w:lvl w:ilvl="2" w:tentative="1">
+      <w:start w:val="1"/>
+      <w:numFmt w:val="bullet"/>
+      <w:lvlText w:val=""/>
+      <w:lvlJc w:val="left"/>
+      <w:pPr>
+        <w:tabs>
+          <w:tab w:val="num" w:pos="2160"/>
+        </w:tabs>
+        <w:ind w:left="2160" w:hanging="360"/>
+      </w:pPr>
+      <w:rPr>
+        <w:rFonts w:ascii="Wingdings" w:hAnsi="Wingdings" w:hint="default"/>
+        <w:sz w:val="20"/>
+      </w:rPr>
+    </w:lvl>
+    <w:lvl w:ilvl="3" w:tentative="1">
+      <w:start w:val="1"/>
+      <w:numFmt w:val="bullet"/>
+      <w:lvlText w:val=""/>
+      <w:lvlJc w:val="left"/>
+      <w:pPr>
+        <w:tabs>
+          <w:tab w:val="num" w:pos="2880"/>
+        </w:tabs>
+        <w:ind w:left="2880" w:hanging="360"/>
+      </w:pPr>
+      <w:rPr>
+        <w:rFonts w:ascii="Wingdings" w:hAnsi="Wingdings" w:hint="default"/>
+        <w:sz w:val="20"/>
+      </w:rPr>
+    </w:lvl>
+    <w:lvl w:ilvl="4" w:tentative="1">
+      <w:start w:val="1"/>
+      <w:numFmt w:val="bullet"/>
+      <w:lvlText w:val=""/>
+      <w:lvlJc w:val="left"/>
+      <w:pPr>
+        <w:tabs>
+          <w:tab w:val="num" w:pos="3600"/>
+        </w:tabs>
+        <w:ind w:left="3600" w:hanging="360"/>
+      </w:pPr>
+      <w:rPr>
+        <w:rFonts w:ascii="Wingdings" w:hAnsi="Wingdings" w:hint="default"/>
+        <w:sz w:val="20"/>
+      </w:rPr>
+    </w:lvl>
+    <w:lvl w:ilvl="5" w:tentative="1">
+      <w:start w:val="1"/>
+      <w:numFmt w:val="bullet"/>
+      <w:lvlText w:val=""/>
+      <w:lvlJc w:val="left"/>
+      <w:pPr>
+        <w:tabs>
+          <w:tab w:val="num" w:pos="4320"/>
+        </w:tabs>
+        <w:ind w:left="4320" w:hanging="360"/>
+      </w:pPr>
+      <w:rPr>
+        <w:rFonts w:ascii="Wingdings" w:hAnsi="Wingdings" w:hint="default"/>
+        <w:sz w:val="20"/>
+      </w:rPr>
+    </w:lvl>
+    <w:lvl w:ilvl="6" w:tentative="1">
+      <w:start w:val="1"/>
+      <w:numFmt w:val="bullet"/>
+      <w:lvlText w:val=""/>
+      <w:lvlJc w:val="left"/>
+      <w:pPr>
+        <w:tabs>
+          <w:tab w:val="num" w:pos="5040"/>
+        </w:tabs>
+        <w:ind w:left="5040" w:hanging="360"/>
+      </w:pPr>
+      <w:rPr>
+        <w:rFonts w:ascii="Wingdings" w:hAnsi="Wingdings" w:hint="default"/>
+        <w:sz w:val="20"/>
+      </w:rPr>
+    </w:lvl>
+    <w:lvl w:ilvl="7" w:tentative="1">
+      <w:start w:val="1"/>
+      <w:numFmt w:val="bullet"/>
+      <w:lvlText w:val=""/>
+      <w:lvlJc w:val="left"/>
+      <w:pPr>
+        <w:tabs>
+          <w:tab w:val="num" w:pos="5760"/>
+        </w:tabs>
+        <w:ind w:left="5760" w:hanging="360"/>
+      </w:pPr>
+      <w:rPr>
+        <w:rFonts w:ascii="Wingdings" w:hAnsi="Wingdings" w:hint="default"/>
+        <w:sz w:val="20"/>
+      </w:rPr>
+    </w:lvl>
+    <w:lvl w:ilvl="8" w:tentative="1">
+      <w:start w:val="1"/>
+      <w:numFmt w:val="bullet"/>
+      <w:lvlText w:val=""/>
+      <w:lvlJc w:val="left"/>
+      <w:pPr>
+        <w:tabs>
+          <w:tab w:val="num" w:pos="6480"/>
+        </w:tabs>
+        <w:ind w:left="6480" w:hanging="360"/>
+      </w:pPr>
+      <w:rPr>
+        <w:rFonts w:ascii="Wingdings" w:hAnsi="Wingdings" w:hint="default"/>
+        <w:sz w:val="20"/>
+      </w:rPr>
+    </w:lvl>
+  </w:abstractNum>
+  <w:abstractNum w:abstractNumId="13" w15:restartNumberingAfterBreak="0">
+    <w:nsid w:val="3A2B3706"/>
+    <w:multiLevelType w:val="multilevel"/>
+    <w:tmpl w:val="38E8A390"/>
+    <w:lvl w:ilvl="0">
+      <w:start w:val="1"/>
+      <w:numFmt w:val="bullet"/>
+      <w:lvlText w:val=""/>
+      <w:lvlJc w:val="left"/>
+      <w:pPr>
+        <w:tabs>
+          <w:tab w:val="num" w:pos="720"/>
+        </w:tabs>
+        <w:ind w:left="720" w:hanging="360"/>
+      </w:pPr>
+      <w:rPr>
+        <w:rFonts w:ascii="Symbol" w:hAnsi="Symbol" w:hint="default"/>
+        <w:sz w:val="20"/>
+      </w:rPr>
+    </w:lvl>
+    <w:lvl w:ilvl="1" w:tentative="1">
+      <w:start w:val="1"/>
+      <w:numFmt w:val="bullet"/>
+      <w:lvlText w:val="o"/>
+      <w:lvlJc w:val="left"/>
+      <w:pPr>
+        <w:tabs>
+          <w:tab w:val="num" w:pos="1440"/>
+        </w:tabs>
+        <w:ind w:left="1440" w:hanging="360"/>
+      </w:pPr>
+      <w:rPr>
+        <w:rFonts w:ascii="Courier New" w:hAnsi="Courier New" w:hint="default"/>
+        <w:sz w:val="20"/>
+      </w:rPr>
+    </w:lvl>
+    <w:lvl w:ilvl="2" w:tentative="1">
+      <w:start w:val="1"/>
+      <w:numFmt w:val="bullet"/>
+      <w:lvlText w:val=""/>
+      <w:lvlJc w:val="left"/>
+      <w:pPr>
+        <w:tabs>
+          <w:tab w:val="num" w:pos="2160"/>
+        </w:tabs>
+        <w:ind w:left="2160" w:hanging="360"/>
+      </w:pPr>
+      <w:rPr>
+        <w:rFonts w:ascii="Wingdings" w:hAnsi="Wingdings" w:hint="default"/>
+        <w:sz w:val="20"/>
+      </w:rPr>
+    </w:lvl>
+    <w:lvl w:ilvl="3" w:tentative="1">
+      <w:start w:val="1"/>
+      <w:numFmt w:val="bullet"/>
+      <w:lvlText w:val=""/>
+      <w:lvlJc w:val="left"/>
+      <w:pPr>
+        <w:tabs>
+          <w:tab w:val="num" w:pos="2880"/>
+        </w:tabs>
+        <w:ind w:left="2880" w:hanging="360"/>
+      </w:pPr>
+      <w:rPr>
+        <w:rFonts w:ascii="Wingdings" w:hAnsi="Wingdings" w:hint="default"/>
+        <w:sz w:val="20"/>
+      </w:rPr>
+    </w:lvl>
+    <w:lvl w:ilvl="4" w:tentative="1">
+      <w:start w:val="1"/>
+      <w:numFmt w:val="bullet"/>
+      <w:lvlText w:val=""/>
+      <w:lvlJc w:val="left"/>
+      <w:pPr>
+        <w:tabs>
+          <w:tab w:val="num" w:pos="3600"/>
+        </w:tabs>
+        <w:ind w:left="3600" w:hanging="360"/>
+      </w:pPr>
+      <w:rPr>
+        <w:rFonts w:ascii="Wingdings" w:hAnsi="Wingdings" w:hint="default"/>
+        <w:sz w:val="20"/>
+      </w:rPr>
+    </w:lvl>
+    <w:lvl w:ilvl="5" w:tentative="1">
+      <w:start w:val="1"/>
+      <w:numFmt w:val="bullet"/>
+      <w:lvlText w:val=""/>
+      <w:lvlJc w:val="left"/>
+      <w:pPr>
+        <w:tabs>
+          <w:tab w:val="num" w:pos="4320"/>
+        </w:tabs>
+        <w:ind w:left="4320" w:hanging="360"/>
+      </w:pPr>
+      <w:rPr>
+        <w:rFonts w:ascii="Wingdings" w:hAnsi="Wingdings" w:hint="default"/>
+        <w:sz w:val="20"/>
+      </w:rPr>
+    </w:lvl>
+    <w:lvl w:ilvl="6" w:tentative="1">
+      <w:start w:val="1"/>
+      <w:numFmt w:val="bullet"/>
+      <w:lvlText w:val=""/>
+      <w:lvlJc w:val="left"/>
+      <w:pPr>
+        <w:tabs>
+          <w:tab w:val="num" w:pos="5040"/>
+        </w:tabs>
+        <w:ind w:left="5040" w:hanging="360"/>
+      </w:pPr>
+      <w:rPr>
+        <w:rFonts w:ascii="Wingdings" w:hAnsi="Wingdings" w:hint="default"/>
+        <w:sz w:val="20"/>
+      </w:rPr>
+    </w:lvl>
+    <w:lvl w:ilvl="7" w:tentative="1">
+      <w:start w:val="1"/>
+      <w:numFmt w:val="bullet"/>
+      <w:lvlText w:val=""/>
+      <w:lvlJc w:val="left"/>
+      <w:pPr>
+        <w:tabs>
+          <w:tab w:val="num" w:pos="5760"/>
+        </w:tabs>
+        <w:ind w:left="5760" w:hanging="360"/>
+      </w:pPr>
+      <w:rPr>
+        <w:rFonts w:ascii="Wingdings" w:hAnsi="Wingdings" w:hint="default"/>
+        <w:sz w:val="20"/>
+      </w:rPr>
+    </w:lvl>
+    <w:lvl w:ilvl="8" w:tentative="1">
+      <w:start w:val="1"/>
+      <w:numFmt w:val="bullet"/>
+      <w:lvlText w:val=""/>
+      <w:lvlJc w:val="left"/>
+      <w:pPr>
+        <w:tabs>
+          <w:tab w:val="num" w:pos="6480"/>
+        </w:tabs>
+        <w:ind w:left="6480" w:hanging="360"/>
+      </w:pPr>
+      <w:rPr>
+        <w:rFonts w:ascii="Wingdings" w:hAnsi="Wingdings" w:hint="default"/>
+        <w:sz w:val="20"/>
+      </w:rPr>
+    </w:lvl>
+  </w:abstractNum>
+  <w:abstractNum w:abstractNumId="14" w15:restartNumberingAfterBreak="0">
+    <w:nsid w:val="498D690F"/>
+    <w:multiLevelType w:val="multilevel"/>
+    <w:tmpl w:val="4A565D9A"/>
+    <w:lvl w:ilvl="0">
+      <w:start w:val="1"/>
+      <w:numFmt w:val="bullet"/>
+      <w:lvlText w:val=""/>
+      <w:lvlJc w:val="left"/>
+      <w:pPr>
+        <w:tabs>
+          <w:tab w:val="num" w:pos="720"/>
+        </w:tabs>
+        <w:ind w:left="720" w:hanging="360"/>
+      </w:pPr>
+      <w:rPr>
+        <w:rFonts w:ascii="Symbol" w:hAnsi="Symbol" w:hint="default"/>
+        <w:sz w:val="20"/>
+      </w:rPr>
+    </w:lvl>
+    <w:lvl w:ilvl="1" w:tentative="1">
+      <w:start w:val="1"/>
+      <w:numFmt w:val="bullet"/>
+      <w:lvlText w:val="o"/>
+      <w:lvlJc w:val="left"/>
+      <w:pPr>
+        <w:tabs>
+          <w:tab w:val="num" w:pos="1440"/>
+        </w:tabs>
+        <w:ind w:left="1440" w:hanging="360"/>
+      </w:pPr>
+      <w:rPr>
+        <w:rFonts w:ascii="Courier New" w:hAnsi="Courier New" w:hint="default"/>
+        <w:sz w:val="20"/>
+      </w:rPr>
+    </w:lvl>
+    <w:lvl w:ilvl="2" w:tentative="1">
+      <w:start w:val="1"/>
+      <w:numFmt w:val="bullet"/>
+      <w:lvlText w:val=""/>
+      <w:lvlJc w:val="left"/>
+      <w:pPr>
+        <w:tabs>
+          <w:tab w:val="num" w:pos="2160"/>
+        </w:tabs>
+        <w:ind w:left="2160" w:hanging="360"/>
+      </w:pPr>
+      <w:rPr>
+        <w:rFonts w:ascii="Wingdings" w:hAnsi="Wingdings" w:hint="default"/>
+        <w:sz w:val="20"/>
+      </w:rPr>
+    </w:lvl>
+    <w:lvl w:ilvl="3" w:tentative="1">
+      <w:start w:val="1"/>
+      <w:numFmt w:val="bullet"/>
+      <w:lvlText w:val=""/>
+      <w:lvlJc w:val="left"/>
+      <w:pPr>
+        <w:tabs>
+          <w:tab w:val="num" w:pos="2880"/>
+        </w:tabs>
+        <w:ind w:left="2880" w:hanging="360"/>
+      </w:pPr>
+      <w:rPr>
+        <w:rFonts w:ascii="Wingdings" w:hAnsi="Wingdings" w:hint="default"/>
+        <w:sz w:val="20"/>
+      </w:rPr>
+    </w:lvl>
+    <w:lvl w:ilvl="4" w:tentative="1">
+      <w:start w:val="1"/>
+      <w:numFmt w:val="bullet"/>
+      <w:lvlText w:val=""/>
+      <w:lvlJc w:val="left"/>
+      <w:pPr>
+        <w:tabs>
+          <w:tab w:val="num" w:pos="3600"/>
+        </w:tabs>
+        <w:ind w:left="3600" w:hanging="360"/>
+      </w:pPr>
+      <w:rPr>
+        <w:rFonts w:ascii="Wingdings" w:hAnsi="Wingdings" w:hint="default"/>
+        <w:sz w:val="20"/>
+      </w:rPr>
+    </w:lvl>
+    <w:lvl w:ilvl="5" w:tentative="1">
+      <w:start w:val="1"/>
+      <w:numFmt w:val="bullet"/>
+      <w:lvlText w:val=""/>
+      <w:lvlJc w:val="left"/>
+      <w:pPr>
+        <w:tabs>
+          <w:tab w:val="num" w:pos="4320"/>
+        </w:tabs>
+        <w:ind w:left="4320" w:hanging="360"/>
+      </w:pPr>
+      <w:rPr>
+        <w:rFonts w:ascii="Wingdings" w:hAnsi="Wingdings" w:hint="default"/>
+        <w:sz w:val="20"/>
+      </w:rPr>
+    </w:lvl>
+    <w:lvl w:ilvl="6" w:tentative="1">
+      <w:start w:val="1"/>
+      <w:numFmt w:val="bullet"/>
+      <w:lvlText w:val=""/>
+      <w:lvlJc w:val="left"/>
+      <w:pPr>
+        <w:tabs>
+          <w:tab w:val="num" w:pos="5040"/>
+        </w:tabs>
+        <w:ind w:left="5040" w:hanging="360"/>
+      </w:pPr>
+      <w:rPr>
+        <w:rFonts w:ascii="Wingdings" w:hAnsi="Wingdings" w:hint="default"/>
+        <w:sz w:val="20"/>
+      </w:rPr>
+    </w:lvl>
+    <w:lvl w:ilvl="7" w:tentative="1">
+      <w:start w:val="1"/>
+      <w:numFmt w:val="bullet"/>
+      <w:lvlText w:val=""/>
+      <w:lvlJc w:val="left"/>
+      <w:pPr>
+        <w:tabs>
+          <w:tab w:val="num" w:pos="5760"/>
+        </w:tabs>
+        <w:ind w:left="5760" w:hanging="360"/>
+      </w:pPr>
+      <w:rPr>
+        <w:rFonts w:ascii="Wingdings" w:hAnsi="Wingdings" w:hint="default"/>
+        <w:sz w:val="20"/>
+      </w:rPr>
+    </w:lvl>
+    <w:lvl w:ilvl="8" w:tentative="1">
+      <w:start w:val="1"/>
+      <w:numFmt w:val="bullet"/>
+      <w:lvlText w:val=""/>
+      <w:lvlJc w:val="left"/>
+      <w:pPr>
+        <w:tabs>
+          <w:tab w:val="num" w:pos="6480"/>
+        </w:tabs>
+        <w:ind w:left="6480" w:hanging="360"/>
+      </w:pPr>
+      <w:rPr>
+        <w:rFonts w:ascii="Wingdings" w:hAnsi="Wingdings" w:hint="default"/>
+        <w:sz w:val="20"/>
+      </w:rPr>
+    </w:lvl>
+  </w:abstractNum>
+  <w:abstractNum w:abstractNumId="15" w15:restartNumberingAfterBreak="0">
     <w:nsid w:val="4BA37274"/>
     <w:multiLevelType w:val="hybridMultilevel"/>
     <w:tmpl w:val="22709B5A"/>
@@ -11159,7 +13776,7 @@
       </w:pPr>
     </w:lvl>
   </w:abstractNum>
-  <w:abstractNum w:abstractNumId="8" w15:restartNumberingAfterBreak="0">
+  <w:abstractNum w:abstractNumId="16" w15:restartNumberingAfterBreak="0">
     <w:nsid w:val="506B579A"/>
     <w:multiLevelType w:val="hybridMultilevel"/>
     <w:tmpl w:val="F4283FF8"/>
@@ -11248,7 +13865,305 @@
       </w:pPr>
     </w:lvl>
   </w:abstractNum>
-  <w:abstractNum w:abstractNumId="9" w15:restartNumberingAfterBreak="0">
+  <w:abstractNum w:abstractNumId="17" w15:restartNumberingAfterBreak="0">
+    <w:nsid w:val="52CD5A1F"/>
+    <w:multiLevelType w:val="multilevel"/>
+    <w:tmpl w:val="4F2A7F38"/>
+    <w:lvl w:ilvl="0">
+      <w:start w:val="1"/>
+      <w:numFmt w:val="bullet"/>
+      <w:lvlText w:val=""/>
+      <w:lvlJc w:val="left"/>
+      <w:pPr>
+        <w:tabs>
+          <w:tab w:val="num" w:pos="720"/>
+        </w:tabs>
+        <w:ind w:left="720" w:hanging="360"/>
+      </w:pPr>
+      <w:rPr>
+        <w:rFonts w:ascii="Symbol" w:hAnsi="Symbol" w:hint="default"/>
+        <w:sz w:val="20"/>
+      </w:rPr>
+    </w:lvl>
+    <w:lvl w:ilvl="1" w:tentative="1">
+      <w:start w:val="1"/>
+      <w:numFmt w:val="bullet"/>
+      <w:lvlText w:val="o"/>
+      <w:lvlJc w:val="left"/>
+      <w:pPr>
+        <w:tabs>
+          <w:tab w:val="num" w:pos="1440"/>
+        </w:tabs>
+        <w:ind w:left="1440" w:hanging="360"/>
+      </w:pPr>
+      <w:rPr>
+        <w:rFonts w:ascii="Courier New" w:hAnsi="Courier New" w:hint="default"/>
+        <w:sz w:val="20"/>
+      </w:rPr>
+    </w:lvl>
+    <w:lvl w:ilvl="2" w:tentative="1">
+      <w:start w:val="1"/>
+      <w:numFmt w:val="bullet"/>
+      <w:lvlText w:val=""/>
+      <w:lvlJc w:val="left"/>
+      <w:pPr>
+        <w:tabs>
+          <w:tab w:val="num" w:pos="2160"/>
+        </w:tabs>
+        <w:ind w:left="2160" w:hanging="360"/>
+      </w:pPr>
+      <w:rPr>
+        <w:rFonts w:ascii="Wingdings" w:hAnsi="Wingdings" w:hint="default"/>
+        <w:sz w:val="20"/>
+      </w:rPr>
+    </w:lvl>
+    <w:lvl w:ilvl="3" w:tentative="1">
+      <w:start w:val="1"/>
+      <w:numFmt w:val="bullet"/>
+      <w:lvlText w:val=""/>
+      <w:lvlJc w:val="left"/>
+      <w:pPr>
+        <w:tabs>
+          <w:tab w:val="num" w:pos="2880"/>
+        </w:tabs>
+        <w:ind w:left="2880" w:hanging="360"/>
+      </w:pPr>
+      <w:rPr>
+        <w:rFonts w:ascii="Wingdings" w:hAnsi="Wingdings" w:hint="default"/>
+        <w:sz w:val="20"/>
+      </w:rPr>
+    </w:lvl>
+    <w:lvl w:ilvl="4" w:tentative="1">
+      <w:start w:val="1"/>
+      <w:numFmt w:val="bullet"/>
+      <w:lvlText w:val=""/>
+      <w:lvlJc w:val="left"/>
+      <w:pPr>
+        <w:tabs>
+          <w:tab w:val="num" w:pos="3600"/>
+        </w:tabs>
+        <w:ind w:left="3600" w:hanging="360"/>
+      </w:pPr>
+      <w:rPr>
+        <w:rFonts w:ascii="Wingdings" w:hAnsi="Wingdings" w:hint="default"/>
+        <w:sz w:val="20"/>
+      </w:rPr>
+    </w:lvl>
+    <w:lvl w:ilvl="5" w:tentative="1">
+      <w:start w:val="1"/>
+      <w:numFmt w:val="bullet"/>
+      <w:lvlText w:val=""/>
+      <w:lvlJc w:val="left"/>
+      <w:pPr>
+        <w:tabs>
+          <w:tab w:val="num" w:pos="4320"/>
+        </w:tabs>
+        <w:ind w:left="4320" w:hanging="360"/>
+      </w:pPr>
+      <w:rPr>
+        <w:rFonts w:ascii="Wingdings" w:hAnsi="Wingdings" w:hint="default"/>
+        <w:sz w:val="20"/>
+      </w:rPr>
+    </w:lvl>
+    <w:lvl w:ilvl="6" w:tentative="1">
+      <w:start w:val="1"/>
+      <w:numFmt w:val="bullet"/>
+      <w:lvlText w:val=""/>
+      <w:lvlJc w:val="left"/>
+      <w:pPr>
+        <w:tabs>
+          <w:tab w:val="num" w:pos="5040"/>
+        </w:tabs>
+        <w:ind w:left="5040" w:hanging="360"/>
+      </w:pPr>
+      <w:rPr>
+        <w:rFonts w:ascii="Wingdings" w:hAnsi="Wingdings" w:hint="default"/>
+        <w:sz w:val="20"/>
+      </w:rPr>
+    </w:lvl>
+    <w:lvl w:ilvl="7" w:tentative="1">
+      <w:start w:val="1"/>
+      <w:numFmt w:val="bullet"/>
+      <w:lvlText w:val=""/>
+      <w:lvlJc w:val="left"/>
+      <w:pPr>
+        <w:tabs>
+          <w:tab w:val="num" w:pos="5760"/>
+        </w:tabs>
+        <w:ind w:left="5760" w:hanging="360"/>
+      </w:pPr>
+      <w:rPr>
+        <w:rFonts w:ascii="Wingdings" w:hAnsi="Wingdings" w:hint="default"/>
+        <w:sz w:val="20"/>
+      </w:rPr>
+    </w:lvl>
+    <w:lvl w:ilvl="8" w:tentative="1">
+      <w:start w:val="1"/>
+      <w:numFmt w:val="bullet"/>
+      <w:lvlText w:val=""/>
+      <w:lvlJc w:val="left"/>
+      <w:pPr>
+        <w:tabs>
+          <w:tab w:val="num" w:pos="6480"/>
+        </w:tabs>
+        <w:ind w:left="6480" w:hanging="360"/>
+      </w:pPr>
+      <w:rPr>
+        <w:rFonts w:ascii="Wingdings" w:hAnsi="Wingdings" w:hint="default"/>
+        <w:sz w:val="20"/>
+      </w:rPr>
+    </w:lvl>
+  </w:abstractNum>
+  <w:abstractNum w:abstractNumId="18" w15:restartNumberingAfterBreak="0">
+    <w:nsid w:val="53AE6E71"/>
+    <w:multiLevelType w:val="multilevel"/>
+    <w:tmpl w:val="63623250"/>
+    <w:lvl w:ilvl="0">
+      <w:start w:val="1"/>
+      <w:numFmt w:val="bullet"/>
+      <w:lvlText w:val=""/>
+      <w:lvlJc w:val="left"/>
+      <w:pPr>
+        <w:tabs>
+          <w:tab w:val="num" w:pos="720"/>
+        </w:tabs>
+        <w:ind w:left="720" w:hanging="360"/>
+      </w:pPr>
+      <w:rPr>
+        <w:rFonts w:ascii="Symbol" w:hAnsi="Symbol" w:hint="default"/>
+        <w:sz w:val="20"/>
+      </w:rPr>
+    </w:lvl>
+    <w:lvl w:ilvl="1" w:tentative="1">
+      <w:start w:val="1"/>
+      <w:numFmt w:val="bullet"/>
+      <w:lvlText w:val="o"/>
+      <w:lvlJc w:val="left"/>
+      <w:pPr>
+        <w:tabs>
+          <w:tab w:val="num" w:pos="1440"/>
+        </w:tabs>
+        <w:ind w:left="1440" w:hanging="360"/>
+      </w:pPr>
+      <w:rPr>
+        <w:rFonts w:ascii="Courier New" w:hAnsi="Courier New" w:hint="default"/>
+        <w:sz w:val="20"/>
+      </w:rPr>
+    </w:lvl>
+    <w:lvl w:ilvl="2" w:tentative="1">
+      <w:start w:val="1"/>
+      <w:numFmt w:val="bullet"/>
+      <w:lvlText w:val=""/>
+      <w:lvlJc w:val="left"/>
+      <w:pPr>
+        <w:tabs>
+          <w:tab w:val="num" w:pos="2160"/>
+        </w:tabs>
+        <w:ind w:left="2160" w:hanging="360"/>
+      </w:pPr>
+      <w:rPr>
+        <w:rFonts w:ascii="Wingdings" w:hAnsi="Wingdings" w:hint="default"/>
+        <w:sz w:val="20"/>
+      </w:rPr>
+    </w:lvl>
+    <w:lvl w:ilvl="3" w:tentative="1">
+      <w:start w:val="1"/>
+      <w:numFmt w:val="bullet"/>
+      <w:lvlText w:val=""/>
+      <w:lvlJc w:val="left"/>
+      <w:pPr>
+        <w:tabs>
+          <w:tab w:val="num" w:pos="2880"/>
+        </w:tabs>
+        <w:ind w:left="2880" w:hanging="360"/>
+      </w:pPr>
+      <w:rPr>
+        <w:rFonts w:ascii="Wingdings" w:hAnsi="Wingdings" w:hint="default"/>
+        <w:sz w:val="20"/>
+      </w:rPr>
+    </w:lvl>
+    <w:lvl w:ilvl="4" w:tentative="1">
+      <w:start w:val="1"/>
+      <w:numFmt w:val="bullet"/>
+      <w:lvlText w:val=""/>
+      <w:lvlJc w:val="left"/>
+      <w:pPr>
+        <w:tabs>
+          <w:tab w:val="num" w:pos="3600"/>
+        </w:tabs>
+        <w:ind w:left="3600" w:hanging="360"/>
+      </w:pPr>
+      <w:rPr>
+        <w:rFonts w:ascii="Wingdings" w:hAnsi="Wingdings" w:hint="default"/>
+        <w:sz w:val="20"/>
+      </w:rPr>
+    </w:lvl>
+    <w:lvl w:ilvl="5" w:tentative="1">
+      <w:start w:val="1"/>
+      <w:numFmt w:val="bullet"/>
+      <w:lvlText w:val=""/>
+      <w:lvlJc w:val="left"/>
+      <w:pPr>
+        <w:tabs>
+          <w:tab w:val="num" w:pos="4320"/>
+        </w:tabs>
+        <w:ind w:left="4320" w:hanging="360"/>
+      </w:pPr>
+      <w:rPr>
+        <w:rFonts w:ascii="Wingdings" w:hAnsi="Wingdings" w:hint="default"/>
+        <w:sz w:val="20"/>
+      </w:rPr>
+    </w:lvl>
+    <w:lvl w:ilvl="6" w:tentative="1">
+      <w:start w:val="1"/>
+      <w:numFmt w:val="bullet"/>
+      <w:lvlText w:val=""/>
+      <w:lvlJc w:val="left"/>
+      <w:pPr>
+        <w:tabs>
+          <w:tab w:val="num" w:pos="5040"/>
+        </w:tabs>
+        <w:ind w:left="5040" w:hanging="360"/>
+      </w:pPr>
+      <w:rPr>
+        <w:rFonts w:ascii="Wingdings" w:hAnsi="Wingdings" w:hint="default"/>
+        <w:sz w:val="20"/>
+      </w:rPr>
+    </w:lvl>
+    <w:lvl w:ilvl="7" w:tentative="1">
+      <w:start w:val="1"/>
+      <w:numFmt w:val="bullet"/>
+      <w:lvlText w:val=""/>
+      <w:lvlJc w:val="left"/>
+      <w:pPr>
+        <w:tabs>
+          <w:tab w:val="num" w:pos="5760"/>
+        </w:tabs>
+        <w:ind w:left="5760" w:hanging="360"/>
+      </w:pPr>
+      <w:rPr>
+        <w:rFonts w:ascii="Wingdings" w:hAnsi="Wingdings" w:hint="default"/>
+        <w:sz w:val="20"/>
+      </w:rPr>
+    </w:lvl>
+    <w:lvl w:ilvl="8" w:tentative="1">
+      <w:start w:val="1"/>
+      <w:numFmt w:val="bullet"/>
+      <w:lvlText w:val=""/>
+      <w:lvlJc w:val="left"/>
+      <w:pPr>
+        <w:tabs>
+          <w:tab w:val="num" w:pos="6480"/>
+        </w:tabs>
+        <w:ind w:left="6480" w:hanging="360"/>
+      </w:pPr>
+      <w:rPr>
+        <w:rFonts w:ascii="Wingdings" w:hAnsi="Wingdings" w:hint="default"/>
+        <w:sz w:val="20"/>
+      </w:rPr>
+    </w:lvl>
+  </w:abstractNum>
+  <w:abstractNum w:abstractNumId="19" w15:restartNumberingAfterBreak="0">
     <w:nsid w:val="55A60E40"/>
     <w:multiLevelType w:val="multilevel"/>
     <w:tmpl w:val="67CC80CE"/>
@@ -11361,7 +14276,7 @@
       </w:rPr>
     </w:lvl>
   </w:abstractNum>
-  <w:abstractNum w:abstractNumId="10" w15:restartNumberingAfterBreak="0">
+  <w:abstractNum w:abstractNumId="20" w15:restartNumberingAfterBreak="0">
     <w:nsid w:val="560C4E0B"/>
     <w:multiLevelType w:val="multilevel"/>
     <w:tmpl w:val="67CC80CE"/>
@@ -11474,7 +14389,305 @@
       </w:rPr>
     </w:lvl>
   </w:abstractNum>
-  <w:abstractNum w:abstractNumId="11" w15:restartNumberingAfterBreak="0">
+  <w:abstractNum w:abstractNumId="21" w15:restartNumberingAfterBreak="0">
+    <w:nsid w:val="58307DAF"/>
+    <w:multiLevelType w:val="multilevel"/>
+    <w:tmpl w:val="0D9C5CF8"/>
+    <w:lvl w:ilvl="0">
+      <w:start w:val="1"/>
+      <w:numFmt w:val="bullet"/>
+      <w:lvlText w:val=""/>
+      <w:lvlJc w:val="left"/>
+      <w:pPr>
+        <w:tabs>
+          <w:tab w:val="num" w:pos="720"/>
+        </w:tabs>
+        <w:ind w:left="720" w:hanging="360"/>
+      </w:pPr>
+      <w:rPr>
+        <w:rFonts w:ascii="Symbol" w:hAnsi="Symbol" w:hint="default"/>
+        <w:sz w:val="20"/>
+      </w:rPr>
+    </w:lvl>
+    <w:lvl w:ilvl="1" w:tentative="1">
+      <w:start w:val="1"/>
+      <w:numFmt w:val="bullet"/>
+      <w:lvlText w:val="o"/>
+      <w:lvlJc w:val="left"/>
+      <w:pPr>
+        <w:tabs>
+          <w:tab w:val="num" w:pos="1440"/>
+        </w:tabs>
+        <w:ind w:left="1440" w:hanging="360"/>
+      </w:pPr>
+      <w:rPr>
+        <w:rFonts w:ascii="Courier New" w:hAnsi="Courier New" w:hint="default"/>
+        <w:sz w:val="20"/>
+      </w:rPr>
+    </w:lvl>
+    <w:lvl w:ilvl="2" w:tentative="1">
+      <w:start w:val="1"/>
+      <w:numFmt w:val="bullet"/>
+      <w:lvlText w:val=""/>
+      <w:lvlJc w:val="left"/>
+      <w:pPr>
+        <w:tabs>
+          <w:tab w:val="num" w:pos="2160"/>
+        </w:tabs>
+        <w:ind w:left="2160" w:hanging="360"/>
+      </w:pPr>
+      <w:rPr>
+        <w:rFonts w:ascii="Wingdings" w:hAnsi="Wingdings" w:hint="default"/>
+        <w:sz w:val="20"/>
+      </w:rPr>
+    </w:lvl>
+    <w:lvl w:ilvl="3" w:tentative="1">
+      <w:start w:val="1"/>
+      <w:numFmt w:val="bullet"/>
+      <w:lvlText w:val=""/>
+      <w:lvlJc w:val="left"/>
+      <w:pPr>
+        <w:tabs>
+          <w:tab w:val="num" w:pos="2880"/>
+        </w:tabs>
+        <w:ind w:left="2880" w:hanging="360"/>
+      </w:pPr>
+      <w:rPr>
+        <w:rFonts w:ascii="Wingdings" w:hAnsi="Wingdings" w:hint="default"/>
+        <w:sz w:val="20"/>
+      </w:rPr>
+    </w:lvl>
+    <w:lvl w:ilvl="4" w:tentative="1">
+      <w:start w:val="1"/>
+      <w:numFmt w:val="bullet"/>
+      <w:lvlText w:val=""/>
+      <w:lvlJc w:val="left"/>
+      <w:pPr>
+        <w:tabs>
+          <w:tab w:val="num" w:pos="3600"/>
+        </w:tabs>
+        <w:ind w:left="3600" w:hanging="360"/>
+      </w:pPr>
+      <w:rPr>
+        <w:rFonts w:ascii="Wingdings" w:hAnsi="Wingdings" w:hint="default"/>
+        <w:sz w:val="20"/>
+      </w:rPr>
+    </w:lvl>
+    <w:lvl w:ilvl="5" w:tentative="1">
+      <w:start w:val="1"/>
+      <w:numFmt w:val="bullet"/>
+      <w:lvlText w:val=""/>
+      <w:lvlJc w:val="left"/>
+      <w:pPr>
+        <w:tabs>
+          <w:tab w:val="num" w:pos="4320"/>
+        </w:tabs>
+        <w:ind w:left="4320" w:hanging="360"/>
+      </w:pPr>
+      <w:rPr>
+        <w:rFonts w:ascii="Wingdings" w:hAnsi="Wingdings" w:hint="default"/>
+        <w:sz w:val="20"/>
+      </w:rPr>
+    </w:lvl>
+    <w:lvl w:ilvl="6" w:tentative="1">
+      <w:start w:val="1"/>
+      <w:numFmt w:val="bullet"/>
+      <w:lvlText w:val=""/>
+      <w:lvlJc w:val="left"/>
+      <w:pPr>
+        <w:tabs>
+          <w:tab w:val="num" w:pos="5040"/>
+        </w:tabs>
+        <w:ind w:left="5040" w:hanging="360"/>
+      </w:pPr>
+      <w:rPr>
+        <w:rFonts w:ascii="Wingdings" w:hAnsi="Wingdings" w:hint="default"/>
+        <w:sz w:val="20"/>
+      </w:rPr>
+    </w:lvl>
+    <w:lvl w:ilvl="7" w:tentative="1">
+      <w:start w:val="1"/>
+      <w:numFmt w:val="bullet"/>
+      <w:lvlText w:val=""/>
+      <w:lvlJc w:val="left"/>
+      <w:pPr>
+        <w:tabs>
+          <w:tab w:val="num" w:pos="5760"/>
+        </w:tabs>
+        <w:ind w:left="5760" w:hanging="360"/>
+      </w:pPr>
+      <w:rPr>
+        <w:rFonts w:ascii="Wingdings" w:hAnsi="Wingdings" w:hint="default"/>
+        <w:sz w:val="20"/>
+      </w:rPr>
+    </w:lvl>
+    <w:lvl w:ilvl="8" w:tentative="1">
+      <w:start w:val="1"/>
+      <w:numFmt w:val="bullet"/>
+      <w:lvlText w:val=""/>
+      <w:lvlJc w:val="left"/>
+      <w:pPr>
+        <w:tabs>
+          <w:tab w:val="num" w:pos="6480"/>
+        </w:tabs>
+        <w:ind w:left="6480" w:hanging="360"/>
+      </w:pPr>
+      <w:rPr>
+        <w:rFonts w:ascii="Wingdings" w:hAnsi="Wingdings" w:hint="default"/>
+        <w:sz w:val="20"/>
+      </w:rPr>
+    </w:lvl>
+  </w:abstractNum>
+  <w:abstractNum w:abstractNumId="22" w15:restartNumberingAfterBreak="0">
+    <w:nsid w:val="58C95CDA"/>
+    <w:multiLevelType w:val="multilevel"/>
+    <w:tmpl w:val="E532614E"/>
+    <w:lvl w:ilvl="0">
+      <w:start w:val="1"/>
+      <w:numFmt w:val="bullet"/>
+      <w:lvlText w:val=""/>
+      <w:lvlJc w:val="left"/>
+      <w:pPr>
+        <w:tabs>
+          <w:tab w:val="num" w:pos="720"/>
+        </w:tabs>
+        <w:ind w:left="720" w:hanging="360"/>
+      </w:pPr>
+      <w:rPr>
+        <w:rFonts w:ascii="Symbol" w:hAnsi="Symbol" w:hint="default"/>
+        <w:sz w:val="20"/>
+      </w:rPr>
+    </w:lvl>
+    <w:lvl w:ilvl="1" w:tentative="1">
+      <w:start w:val="1"/>
+      <w:numFmt w:val="bullet"/>
+      <w:lvlText w:val="o"/>
+      <w:lvlJc w:val="left"/>
+      <w:pPr>
+        <w:tabs>
+          <w:tab w:val="num" w:pos="1440"/>
+        </w:tabs>
+        <w:ind w:left="1440" w:hanging="360"/>
+      </w:pPr>
+      <w:rPr>
+        <w:rFonts w:ascii="Courier New" w:hAnsi="Courier New" w:hint="default"/>
+        <w:sz w:val="20"/>
+      </w:rPr>
+    </w:lvl>
+    <w:lvl w:ilvl="2" w:tentative="1">
+      <w:start w:val="1"/>
+      <w:numFmt w:val="bullet"/>
+      <w:lvlText w:val=""/>
+      <w:lvlJc w:val="left"/>
+      <w:pPr>
+        <w:tabs>
+          <w:tab w:val="num" w:pos="2160"/>
+        </w:tabs>
+        <w:ind w:left="2160" w:hanging="360"/>
+      </w:pPr>
+      <w:rPr>
+        <w:rFonts w:ascii="Wingdings" w:hAnsi="Wingdings" w:hint="default"/>
+        <w:sz w:val="20"/>
+      </w:rPr>
+    </w:lvl>
+    <w:lvl w:ilvl="3" w:tentative="1">
+      <w:start w:val="1"/>
+      <w:numFmt w:val="bullet"/>
+      <w:lvlText w:val=""/>
+      <w:lvlJc w:val="left"/>
+      <w:pPr>
+        <w:tabs>
+          <w:tab w:val="num" w:pos="2880"/>
+        </w:tabs>
+        <w:ind w:left="2880" w:hanging="360"/>
+      </w:pPr>
+      <w:rPr>
+        <w:rFonts w:ascii="Wingdings" w:hAnsi="Wingdings" w:hint="default"/>
+        <w:sz w:val="20"/>
+      </w:rPr>
+    </w:lvl>
+    <w:lvl w:ilvl="4" w:tentative="1">
+      <w:start w:val="1"/>
+      <w:numFmt w:val="bullet"/>
+      <w:lvlText w:val=""/>
+      <w:lvlJc w:val="left"/>
+      <w:pPr>
+        <w:tabs>
+          <w:tab w:val="num" w:pos="3600"/>
+        </w:tabs>
+        <w:ind w:left="3600" w:hanging="360"/>
+      </w:pPr>
+      <w:rPr>
+        <w:rFonts w:ascii="Wingdings" w:hAnsi="Wingdings" w:hint="default"/>
+        <w:sz w:val="20"/>
+      </w:rPr>
+    </w:lvl>
+    <w:lvl w:ilvl="5" w:tentative="1">
+      <w:start w:val="1"/>
+      <w:numFmt w:val="bullet"/>
+      <w:lvlText w:val=""/>
+      <w:lvlJc w:val="left"/>
+      <w:pPr>
+        <w:tabs>
+          <w:tab w:val="num" w:pos="4320"/>
+        </w:tabs>
+        <w:ind w:left="4320" w:hanging="360"/>
+      </w:pPr>
+      <w:rPr>
+        <w:rFonts w:ascii="Wingdings" w:hAnsi="Wingdings" w:hint="default"/>
+        <w:sz w:val="20"/>
+      </w:rPr>
+    </w:lvl>
+    <w:lvl w:ilvl="6" w:tentative="1">
+      <w:start w:val="1"/>
+      <w:numFmt w:val="bullet"/>
+      <w:lvlText w:val=""/>
+      <w:lvlJc w:val="left"/>
+      <w:pPr>
+        <w:tabs>
+          <w:tab w:val="num" w:pos="5040"/>
+        </w:tabs>
+        <w:ind w:left="5040" w:hanging="360"/>
+      </w:pPr>
+      <w:rPr>
+        <w:rFonts w:ascii="Wingdings" w:hAnsi="Wingdings" w:hint="default"/>
+        <w:sz w:val="20"/>
+      </w:rPr>
+    </w:lvl>
+    <w:lvl w:ilvl="7" w:tentative="1">
+      <w:start w:val="1"/>
+      <w:numFmt w:val="bullet"/>
+      <w:lvlText w:val=""/>
+      <w:lvlJc w:val="left"/>
+      <w:pPr>
+        <w:tabs>
+          <w:tab w:val="num" w:pos="5760"/>
+        </w:tabs>
+        <w:ind w:left="5760" w:hanging="360"/>
+      </w:pPr>
+      <w:rPr>
+        <w:rFonts w:ascii="Wingdings" w:hAnsi="Wingdings" w:hint="default"/>
+        <w:sz w:val="20"/>
+      </w:rPr>
+    </w:lvl>
+    <w:lvl w:ilvl="8" w:tentative="1">
+      <w:start w:val="1"/>
+      <w:numFmt w:val="bullet"/>
+      <w:lvlText w:val=""/>
+      <w:lvlJc w:val="left"/>
+      <w:pPr>
+        <w:tabs>
+          <w:tab w:val="num" w:pos="6480"/>
+        </w:tabs>
+        <w:ind w:left="6480" w:hanging="360"/>
+      </w:pPr>
+      <w:rPr>
+        <w:rFonts w:ascii="Wingdings" w:hAnsi="Wingdings" w:hint="default"/>
+        <w:sz w:val="20"/>
+      </w:rPr>
+    </w:lvl>
+  </w:abstractNum>
+  <w:abstractNum w:abstractNumId="23" w15:restartNumberingAfterBreak="0">
     <w:nsid w:val="5E151BCD"/>
     <w:multiLevelType w:val="multilevel"/>
     <w:tmpl w:val="56705C58"/>
@@ -11623,7 +14836,7 @@
       </w:rPr>
     </w:lvl>
   </w:abstractNum>
-  <w:abstractNum w:abstractNumId="12" w15:restartNumberingAfterBreak="0">
+  <w:abstractNum w:abstractNumId="24" w15:restartNumberingAfterBreak="0">
     <w:nsid w:val="62826C59"/>
     <w:multiLevelType w:val="hybridMultilevel"/>
     <w:tmpl w:val="BCA81CD0"/>
@@ -11736,7 +14949,156 @@
       </w:rPr>
     </w:lvl>
   </w:abstractNum>
-  <w:abstractNum w:abstractNumId="13" w15:restartNumberingAfterBreak="0">
+  <w:abstractNum w:abstractNumId="25" w15:restartNumberingAfterBreak="0">
+    <w:nsid w:val="629B2971"/>
+    <w:multiLevelType w:val="multilevel"/>
+    <w:tmpl w:val="2AD24216"/>
+    <w:lvl w:ilvl="0">
+      <w:start w:val="1"/>
+      <w:numFmt w:val="bullet"/>
+      <w:lvlText w:val=""/>
+      <w:lvlJc w:val="left"/>
+      <w:pPr>
+        <w:tabs>
+          <w:tab w:val="num" w:pos="720"/>
+        </w:tabs>
+        <w:ind w:left="720" w:hanging="360"/>
+      </w:pPr>
+      <w:rPr>
+        <w:rFonts w:ascii="Symbol" w:hAnsi="Symbol" w:hint="default"/>
+        <w:sz w:val="20"/>
+      </w:rPr>
+    </w:lvl>
+    <w:lvl w:ilvl="1" w:tentative="1">
+      <w:start w:val="1"/>
+      <w:numFmt w:val="bullet"/>
+      <w:lvlText w:val="o"/>
+      <w:lvlJc w:val="left"/>
+      <w:pPr>
+        <w:tabs>
+          <w:tab w:val="num" w:pos="1440"/>
+        </w:tabs>
+        <w:ind w:left="1440" w:hanging="360"/>
+      </w:pPr>
+      <w:rPr>
+        <w:rFonts w:ascii="Courier New" w:hAnsi="Courier New" w:hint="default"/>
+        <w:sz w:val="20"/>
+      </w:rPr>
+    </w:lvl>
+    <w:lvl w:ilvl="2" w:tentative="1">
+      <w:start w:val="1"/>
+      <w:numFmt w:val="bullet"/>
+      <w:lvlText w:val=""/>
+      <w:lvlJc w:val="left"/>
+      <w:pPr>
+        <w:tabs>
+          <w:tab w:val="num" w:pos="2160"/>
+        </w:tabs>
+        <w:ind w:left="2160" w:hanging="360"/>
+      </w:pPr>
+      <w:rPr>
+        <w:rFonts w:ascii="Wingdings" w:hAnsi="Wingdings" w:hint="default"/>
+        <w:sz w:val="20"/>
+      </w:rPr>
+    </w:lvl>
+    <w:lvl w:ilvl="3" w:tentative="1">
+      <w:start w:val="1"/>
+      <w:numFmt w:val="bullet"/>
+      <w:lvlText w:val=""/>
+      <w:lvlJc w:val="left"/>
+      <w:pPr>
+        <w:tabs>
+          <w:tab w:val="num" w:pos="2880"/>
+        </w:tabs>
+        <w:ind w:left="2880" w:hanging="360"/>
+      </w:pPr>
+      <w:rPr>
+        <w:rFonts w:ascii="Wingdings" w:hAnsi="Wingdings" w:hint="default"/>
+        <w:sz w:val="20"/>
+      </w:rPr>
+    </w:lvl>
+    <w:lvl w:ilvl="4" w:tentative="1">
+      <w:start w:val="1"/>
+      <w:numFmt w:val="bullet"/>
+      <w:lvlText w:val=""/>
+      <w:lvlJc w:val="left"/>
+      <w:pPr>
+        <w:tabs>
+          <w:tab w:val="num" w:pos="3600"/>
+        </w:tabs>
+        <w:ind w:left="3600" w:hanging="360"/>
+      </w:pPr>
+      <w:rPr>
+        <w:rFonts w:ascii="Wingdings" w:hAnsi="Wingdings" w:hint="default"/>
+        <w:sz w:val="20"/>
+      </w:rPr>
+    </w:lvl>
+    <w:lvl w:ilvl="5" w:tentative="1">
+      <w:start w:val="1"/>
+      <w:numFmt w:val="bullet"/>
+      <w:lvlText w:val=""/>
+      <w:lvlJc w:val="left"/>
+      <w:pPr>
+        <w:tabs>
+          <w:tab w:val="num" w:pos="4320"/>
+        </w:tabs>
+        <w:ind w:left="4320" w:hanging="360"/>
+      </w:pPr>
+      <w:rPr>
+        <w:rFonts w:ascii="Wingdings" w:hAnsi="Wingdings" w:hint="default"/>
+        <w:sz w:val="20"/>
+      </w:rPr>
+    </w:lvl>
+    <w:lvl w:ilvl="6" w:tentative="1">
+      <w:start w:val="1"/>
+      <w:numFmt w:val="bullet"/>
+      <w:lvlText w:val=""/>
+      <w:lvlJc w:val="left"/>
+      <w:pPr>
+        <w:tabs>
+          <w:tab w:val="num" w:pos="5040"/>
+        </w:tabs>
+        <w:ind w:left="5040" w:hanging="360"/>
+      </w:pPr>
+      <w:rPr>
+        <w:rFonts w:ascii="Wingdings" w:hAnsi="Wingdings" w:hint="default"/>
+        <w:sz w:val="20"/>
+      </w:rPr>
+    </w:lvl>
+    <w:lvl w:ilvl="7" w:tentative="1">
+      <w:start w:val="1"/>
+      <w:numFmt w:val="bullet"/>
+      <w:lvlText w:val=""/>
+      <w:lvlJc w:val="left"/>
+      <w:pPr>
+        <w:tabs>
+          <w:tab w:val="num" w:pos="5760"/>
+        </w:tabs>
+        <w:ind w:left="5760" w:hanging="360"/>
+      </w:pPr>
+      <w:rPr>
+        <w:rFonts w:ascii="Wingdings" w:hAnsi="Wingdings" w:hint="default"/>
+        <w:sz w:val="20"/>
+      </w:rPr>
+    </w:lvl>
+    <w:lvl w:ilvl="8" w:tentative="1">
+      <w:start w:val="1"/>
+      <w:numFmt w:val="bullet"/>
+      <w:lvlText w:val=""/>
+      <w:lvlJc w:val="left"/>
+      <w:pPr>
+        <w:tabs>
+          <w:tab w:val="num" w:pos="6480"/>
+        </w:tabs>
+        <w:ind w:left="6480" w:hanging="360"/>
+      </w:pPr>
+      <w:rPr>
+        <w:rFonts w:ascii="Wingdings" w:hAnsi="Wingdings" w:hint="default"/>
+        <w:sz w:val="20"/>
+      </w:rPr>
+    </w:lvl>
+  </w:abstractNum>
+  <w:abstractNum w:abstractNumId="26" w15:restartNumberingAfterBreak="0">
     <w:nsid w:val="633D5F8F"/>
     <w:multiLevelType w:val="hybridMultilevel"/>
     <w:tmpl w:val="F9D4D3B0"/>
@@ -11825,7 +15187,156 @@
       </w:pPr>
     </w:lvl>
   </w:abstractNum>
-  <w:abstractNum w:abstractNumId="14" w15:restartNumberingAfterBreak="0">
+  <w:abstractNum w:abstractNumId="27" w15:restartNumberingAfterBreak="0">
+    <w:nsid w:val="66BF0A22"/>
+    <w:multiLevelType w:val="multilevel"/>
+    <w:tmpl w:val="BD14245E"/>
+    <w:lvl w:ilvl="0">
+      <w:start w:val="1"/>
+      <w:numFmt w:val="bullet"/>
+      <w:lvlText w:val=""/>
+      <w:lvlJc w:val="left"/>
+      <w:pPr>
+        <w:tabs>
+          <w:tab w:val="num" w:pos="720"/>
+        </w:tabs>
+        <w:ind w:left="720" w:hanging="360"/>
+      </w:pPr>
+      <w:rPr>
+        <w:rFonts w:ascii="Symbol" w:hAnsi="Symbol" w:hint="default"/>
+        <w:sz w:val="20"/>
+      </w:rPr>
+    </w:lvl>
+    <w:lvl w:ilvl="1" w:tentative="1">
+      <w:start w:val="1"/>
+      <w:numFmt w:val="bullet"/>
+      <w:lvlText w:val="o"/>
+      <w:lvlJc w:val="left"/>
+      <w:pPr>
+        <w:tabs>
+          <w:tab w:val="num" w:pos="1440"/>
+        </w:tabs>
+        <w:ind w:left="1440" w:hanging="360"/>
+      </w:pPr>
+      <w:rPr>
+        <w:rFonts w:ascii="Courier New" w:hAnsi="Courier New" w:hint="default"/>
+        <w:sz w:val="20"/>
+      </w:rPr>
+    </w:lvl>
+    <w:lvl w:ilvl="2" w:tentative="1">
+      <w:start w:val="1"/>
+      <w:numFmt w:val="bullet"/>
+      <w:lvlText w:val=""/>
+      <w:lvlJc w:val="left"/>
+      <w:pPr>
+        <w:tabs>
+          <w:tab w:val="num" w:pos="2160"/>
+        </w:tabs>
+        <w:ind w:left="2160" w:hanging="360"/>
+      </w:pPr>
+      <w:rPr>
+        <w:rFonts w:ascii="Wingdings" w:hAnsi="Wingdings" w:hint="default"/>
+        <w:sz w:val="20"/>
+      </w:rPr>
+    </w:lvl>
+    <w:lvl w:ilvl="3" w:tentative="1">
+      <w:start w:val="1"/>
+      <w:numFmt w:val="bullet"/>
+      <w:lvlText w:val=""/>
+      <w:lvlJc w:val="left"/>
+      <w:pPr>
+        <w:tabs>
+          <w:tab w:val="num" w:pos="2880"/>
+        </w:tabs>
+        <w:ind w:left="2880" w:hanging="360"/>
+      </w:pPr>
+      <w:rPr>
+        <w:rFonts w:ascii="Wingdings" w:hAnsi="Wingdings" w:hint="default"/>
+        <w:sz w:val="20"/>
+      </w:rPr>
+    </w:lvl>
+    <w:lvl w:ilvl="4" w:tentative="1">
+      <w:start w:val="1"/>
+      <w:numFmt w:val="bullet"/>
+      <w:lvlText w:val=""/>
+      <w:lvlJc w:val="left"/>
+      <w:pPr>
+        <w:tabs>
+          <w:tab w:val="num" w:pos="3600"/>
+        </w:tabs>
+        <w:ind w:left="3600" w:hanging="360"/>
+      </w:pPr>
+      <w:rPr>
+        <w:rFonts w:ascii="Wingdings" w:hAnsi="Wingdings" w:hint="default"/>
+        <w:sz w:val="20"/>
+      </w:rPr>
+    </w:lvl>
+    <w:lvl w:ilvl="5" w:tentative="1">
+      <w:start w:val="1"/>
+      <w:numFmt w:val="bullet"/>
+      <w:lvlText w:val=""/>
+      <w:lvlJc w:val="left"/>
+      <w:pPr>
+        <w:tabs>
+          <w:tab w:val="num" w:pos="4320"/>
+        </w:tabs>
+        <w:ind w:left="4320" w:hanging="360"/>
+      </w:pPr>
+      <w:rPr>
+        <w:rFonts w:ascii="Wingdings" w:hAnsi="Wingdings" w:hint="default"/>
+        <w:sz w:val="20"/>
+      </w:rPr>
+    </w:lvl>
+    <w:lvl w:ilvl="6" w:tentative="1">
+      <w:start w:val="1"/>
+      <w:numFmt w:val="bullet"/>
+      <w:lvlText w:val=""/>
+      <w:lvlJc w:val="left"/>
+      <w:pPr>
+        <w:tabs>
+          <w:tab w:val="num" w:pos="5040"/>
+        </w:tabs>
+        <w:ind w:left="5040" w:hanging="360"/>
+      </w:pPr>
+      <w:rPr>
+        <w:rFonts w:ascii="Wingdings" w:hAnsi="Wingdings" w:hint="default"/>
+        <w:sz w:val="20"/>
+      </w:rPr>
+    </w:lvl>
+    <w:lvl w:ilvl="7" w:tentative="1">
+      <w:start w:val="1"/>
+      <w:numFmt w:val="bullet"/>
+      <w:lvlText w:val=""/>
+      <w:lvlJc w:val="left"/>
+      <w:pPr>
+        <w:tabs>
+          <w:tab w:val="num" w:pos="5760"/>
+        </w:tabs>
+        <w:ind w:left="5760" w:hanging="360"/>
+      </w:pPr>
+      <w:rPr>
+        <w:rFonts w:ascii="Wingdings" w:hAnsi="Wingdings" w:hint="default"/>
+        <w:sz w:val="20"/>
+      </w:rPr>
+    </w:lvl>
+    <w:lvl w:ilvl="8" w:tentative="1">
+      <w:start w:val="1"/>
+      <w:numFmt w:val="bullet"/>
+      <w:lvlText w:val=""/>
+      <w:lvlJc w:val="left"/>
+      <w:pPr>
+        <w:tabs>
+          <w:tab w:val="num" w:pos="6480"/>
+        </w:tabs>
+        <w:ind w:left="6480" w:hanging="360"/>
+      </w:pPr>
+      <w:rPr>
+        <w:rFonts w:ascii="Wingdings" w:hAnsi="Wingdings" w:hint="default"/>
+        <w:sz w:val="20"/>
+      </w:rPr>
+    </w:lvl>
+  </w:abstractNum>
+  <w:abstractNum w:abstractNumId="28" w15:restartNumberingAfterBreak="0">
     <w:nsid w:val="6867732C"/>
     <w:multiLevelType w:val="multilevel"/>
     <w:tmpl w:val="800CE6A8"/>
@@ -11938,7 +15449,7 @@
       </w:rPr>
     </w:lvl>
   </w:abstractNum>
-  <w:abstractNum w:abstractNumId="15" w15:restartNumberingAfterBreak="0">
+  <w:abstractNum w:abstractNumId="29" w15:restartNumberingAfterBreak="0">
     <w:nsid w:val="69292371"/>
     <w:multiLevelType w:val="hybridMultilevel"/>
     <w:tmpl w:val="D5E8BDA2"/>
@@ -12051,7 +15562,7 @@
       </w:rPr>
     </w:lvl>
   </w:abstractNum>
-  <w:abstractNum w:abstractNumId="16" w15:restartNumberingAfterBreak="0">
+  <w:abstractNum w:abstractNumId="30" w15:restartNumberingAfterBreak="0">
     <w:nsid w:val="6A4A77CC"/>
     <w:multiLevelType w:val="hybridMultilevel"/>
     <w:tmpl w:val="35FA097E"/>
@@ -12164,7 +15675,156 @@
       </w:rPr>
     </w:lvl>
   </w:abstractNum>
-  <w:abstractNum w:abstractNumId="17" w15:restartNumberingAfterBreak="0">
+  <w:abstractNum w:abstractNumId="31" w15:restartNumberingAfterBreak="0">
+    <w:nsid w:val="6ACC6923"/>
+    <w:multiLevelType w:val="multilevel"/>
+    <w:tmpl w:val="4DFE9BE2"/>
+    <w:lvl w:ilvl="0">
+      <w:start w:val="1"/>
+      <w:numFmt w:val="bullet"/>
+      <w:lvlText w:val=""/>
+      <w:lvlJc w:val="left"/>
+      <w:pPr>
+        <w:tabs>
+          <w:tab w:val="num" w:pos="720"/>
+        </w:tabs>
+        <w:ind w:left="720" w:hanging="360"/>
+      </w:pPr>
+      <w:rPr>
+        <w:rFonts w:ascii="Symbol" w:hAnsi="Symbol" w:hint="default"/>
+        <w:sz w:val="20"/>
+      </w:rPr>
+    </w:lvl>
+    <w:lvl w:ilvl="1" w:tentative="1">
+      <w:start w:val="1"/>
+      <w:numFmt w:val="bullet"/>
+      <w:lvlText w:val="o"/>
+      <w:lvlJc w:val="left"/>
+      <w:pPr>
+        <w:tabs>
+          <w:tab w:val="num" w:pos="1440"/>
+        </w:tabs>
+        <w:ind w:left="1440" w:hanging="360"/>
+      </w:pPr>
+      <w:rPr>
+        <w:rFonts w:ascii="Courier New" w:hAnsi="Courier New" w:hint="default"/>
+        <w:sz w:val="20"/>
+      </w:rPr>
+    </w:lvl>
+    <w:lvl w:ilvl="2" w:tentative="1">
+      <w:start w:val="1"/>
+      <w:numFmt w:val="bullet"/>
+      <w:lvlText w:val=""/>
+      <w:lvlJc w:val="left"/>
+      <w:pPr>
+        <w:tabs>
+          <w:tab w:val="num" w:pos="2160"/>
+        </w:tabs>
+        <w:ind w:left="2160" w:hanging="360"/>
+      </w:pPr>
+      <w:rPr>
+        <w:rFonts w:ascii="Wingdings" w:hAnsi="Wingdings" w:hint="default"/>
+        <w:sz w:val="20"/>
+      </w:rPr>
+    </w:lvl>
+    <w:lvl w:ilvl="3" w:tentative="1">
+      <w:start w:val="1"/>
+      <w:numFmt w:val="bullet"/>
+      <w:lvlText w:val=""/>
+      <w:lvlJc w:val="left"/>
+      <w:pPr>
+        <w:tabs>
+          <w:tab w:val="num" w:pos="2880"/>
+        </w:tabs>
+        <w:ind w:left="2880" w:hanging="360"/>
+      </w:pPr>
+      <w:rPr>
+        <w:rFonts w:ascii="Wingdings" w:hAnsi="Wingdings" w:hint="default"/>
+        <w:sz w:val="20"/>
+      </w:rPr>
+    </w:lvl>
+    <w:lvl w:ilvl="4" w:tentative="1">
+      <w:start w:val="1"/>
+      <w:numFmt w:val="bullet"/>
+      <w:lvlText w:val=""/>
+      <w:lvlJc w:val="left"/>
+      <w:pPr>
+        <w:tabs>
+          <w:tab w:val="num" w:pos="3600"/>
+        </w:tabs>
+        <w:ind w:left="3600" w:hanging="360"/>
+      </w:pPr>
+      <w:rPr>
+        <w:rFonts w:ascii="Wingdings" w:hAnsi="Wingdings" w:hint="default"/>
+        <w:sz w:val="20"/>
+      </w:rPr>
+    </w:lvl>
+    <w:lvl w:ilvl="5" w:tentative="1">
+      <w:start w:val="1"/>
+      <w:numFmt w:val="bullet"/>
+      <w:lvlText w:val=""/>
+      <w:lvlJc w:val="left"/>
+      <w:pPr>
+        <w:tabs>
+          <w:tab w:val="num" w:pos="4320"/>
+        </w:tabs>
+        <w:ind w:left="4320" w:hanging="360"/>
+      </w:pPr>
+      <w:rPr>
+        <w:rFonts w:ascii="Wingdings" w:hAnsi="Wingdings" w:hint="default"/>
+        <w:sz w:val="20"/>
+      </w:rPr>
+    </w:lvl>
+    <w:lvl w:ilvl="6" w:tentative="1">
+      <w:start w:val="1"/>
+      <w:numFmt w:val="bullet"/>
+      <w:lvlText w:val=""/>
+      <w:lvlJc w:val="left"/>
+      <w:pPr>
+        <w:tabs>
+          <w:tab w:val="num" w:pos="5040"/>
+        </w:tabs>
+        <w:ind w:left="5040" w:hanging="360"/>
+      </w:pPr>
+      <w:rPr>
+        <w:rFonts w:ascii="Wingdings" w:hAnsi="Wingdings" w:hint="default"/>
+        <w:sz w:val="20"/>
+      </w:rPr>
+    </w:lvl>
+    <w:lvl w:ilvl="7" w:tentative="1">
+      <w:start w:val="1"/>
+      <w:numFmt w:val="bullet"/>
+      <w:lvlText w:val=""/>
+      <w:lvlJc w:val="left"/>
+      <w:pPr>
+        <w:tabs>
+          <w:tab w:val="num" w:pos="5760"/>
+        </w:tabs>
+        <w:ind w:left="5760" w:hanging="360"/>
+      </w:pPr>
+      <w:rPr>
+        <w:rFonts w:ascii="Wingdings" w:hAnsi="Wingdings" w:hint="default"/>
+        <w:sz w:val="20"/>
+      </w:rPr>
+    </w:lvl>
+    <w:lvl w:ilvl="8" w:tentative="1">
+      <w:start w:val="1"/>
+      <w:numFmt w:val="bullet"/>
+      <w:lvlText w:val=""/>
+      <w:lvlJc w:val="left"/>
+      <w:pPr>
+        <w:tabs>
+          <w:tab w:val="num" w:pos="6480"/>
+        </w:tabs>
+        <w:ind w:left="6480" w:hanging="360"/>
+      </w:pPr>
+      <w:rPr>
+        <w:rFonts w:ascii="Wingdings" w:hAnsi="Wingdings" w:hint="default"/>
+        <w:sz w:val="20"/>
+      </w:rPr>
+    </w:lvl>
+  </w:abstractNum>
+  <w:abstractNum w:abstractNumId="32" w15:restartNumberingAfterBreak="0">
     <w:nsid w:val="6ADA6F60"/>
     <w:multiLevelType w:val="hybridMultilevel"/>
     <w:tmpl w:val="9CC48690"/>
@@ -12277,7 +15937,7 @@
       </w:rPr>
     </w:lvl>
   </w:abstractNum>
-  <w:abstractNum w:abstractNumId="18" w15:restartNumberingAfterBreak="0">
+  <w:abstractNum w:abstractNumId="33" w15:restartNumberingAfterBreak="0">
     <w:nsid w:val="6BE44658"/>
     <w:multiLevelType w:val="multilevel"/>
     <w:tmpl w:val="D9E81652"/>
@@ -12390,7 +16050,7 @@
       </w:rPr>
     </w:lvl>
   </w:abstractNum>
-  <w:abstractNum w:abstractNumId="19" w15:restartNumberingAfterBreak="0">
+  <w:abstractNum w:abstractNumId="34" w15:restartNumberingAfterBreak="0">
     <w:nsid w:val="70C51835"/>
     <w:multiLevelType w:val="hybridMultilevel"/>
     <w:tmpl w:val="A94C7682"/>
@@ -12476,7 +16136,7 @@
       </w:pPr>
     </w:lvl>
   </w:abstractNum>
-  <w:abstractNum w:abstractNumId="20" w15:restartNumberingAfterBreak="0">
+  <w:abstractNum w:abstractNumId="35" w15:restartNumberingAfterBreak="0">
     <w:nsid w:val="74715875"/>
     <w:multiLevelType w:val="multilevel"/>
     <w:tmpl w:val="728CEC2E"/>
@@ -12625,7 +16285,7 @@
       </w:rPr>
     </w:lvl>
   </w:abstractNum>
-  <w:abstractNum w:abstractNumId="21" w15:restartNumberingAfterBreak="0">
+  <w:abstractNum w:abstractNumId="36" w15:restartNumberingAfterBreak="0">
     <w:nsid w:val="77E27482"/>
     <w:multiLevelType w:val="multilevel"/>
     <w:tmpl w:val="EA36CF7A"/>
@@ -12746,7 +16406,7 @@
       </w:rPr>
     </w:lvl>
   </w:abstractNum>
-  <w:abstractNum w:abstractNumId="22" w15:restartNumberingAfterBreak="0">
+  <w:abstractNum w:abstractNumId="37" w15:restartNumberingAfterBreak="0">
     <w:nsid w:val="79C84D22"/>
     <w:multiLevelType w:val="multilevel"/>
     <w:tmpl w:val="B04CE0C6"/>
@@ -12895,7 +16555,156 @@
       </w:rPr>
     </w:lvl>
   </w:abstractNum>
-  <w:abstractNum w:abstractNumId="23" w15:restartNumberingAfterBreak="0">
+  <w:abstractNum w:abstractNumId="38" w15:restartNumberingAfterBreak="0">
+    <w:nsid w:val="7A0B39C3"/>
+    <w:multiLevelType w:val="multilevel"/>
+    <w:tmpl w:val="6366AAE6"/>
+    <w:lvl w:ilvl="0">
+      <w:start w:val="1"/>
+      <w:numFmt w:val="bullet"/>
+      <w:lvlText w:val=""/>
+      <w:lvlJc w:val="left"/>
+      <w:pPr>
+        <w:tabs>
+          <w:tab w:val="num" w:pos="720"/>
+        </w:tabs>
+        <w:ind w:left="720" w:hanging="360"/>
+      </w:pPr>
+      <w:rPr>
+        <w:rFonts w:ascii="Symbol" w:hAnsi="Symbol" w:hint="default"/>
+        <w:sz w:val="20"/>
+      </w:rPr>
+    </w:lvl>
+    <w:lvl w:ilvl="1" w:tentative="1">
+      <w:start w:val="1"/>
+      <w:numFmt w:val="bullet"/>
+      <w:lvlText w:val="o"/>
+      <w:lvlJc w:val="left"/>
+      <w:pPr>
+        <w:tabs>
+          <w:tab w:val="num" w:pos="1440"/>
+        </w:tabs>
+        <w:ind w:left="1440" w:hanging="360"/>
+      </w:pPr>
+      <w:rPr>
+        <w:rFonts w:ascii="Courier New" w:hAnsi="Courier New" w:hint="default"/>
+        <w:sz w:val="20"/>
+      </w:rPr>
+    </w:lvl>
+    <w:lvl w:ilvl="2" w:tentative="1">
+      <w:start w:val="1"/>
+      <w:numFmt w:val="bullet"/>
+      <w:lvlText w:val=""/>
+      <w:lvlJc w:val="left"/>
+      <w:pPr>
+        <w:tabs>
+          <w:tab w:val="num" w:pos="2160"/>
+        </w:tabs>
+        <w:ind w:left="2160" w:hanging="360"/>
+      </w:pPr>
+      <w:rPr>
+        <w:rFonts w:ascii="Wingdings" w:hAnsi="Wingdings" w:hint="default"/>
+        <w:sz w:val="20"/>
+      </w:rPr>
+    </w:lvl>
+    <w:lvl w:ilvl="3" w:tentative="1">
+      <w:start w:val="1"/>
+      <w:numFmt w:val="bullet"/>
+      <w:lvlText w:val=""/>
+      <w:lvlJc w:val="left"/>
+      <w:pPr>
+        <w:tabs>
+          <w:tab w:val="num" w:pos="2880"/>
+        </w:tabs>
+        <w:ind w:left="2880" w:hanging="360"/>
+      </w:pPr>
+      <w:rPr>
+        <w:rFonts w:ascii="Wingdings" w:hAnsi="Wingdings" w:hint="default"/>
+        <w:sz w:val="20"/>
+      </w:rPr>
+    </w:lvl>
+    <w:lvl w:ilvl="4" w:tentative="1">
+      <w:start w:val="1"/>
+      <w:numFmt w:val="bullet"/>
+      <w:lvlText w:val=""/>
+      <w:lvlJc w:val="left"/>
+      <w:pPr>
+        <w:tabs>
+          <w:tab w:val="num" w:pos="3600"/>
+        </w:tabs>
+        <w:ind w:left="3600" w:hanging="360"/>
+      </w:pPr>
+      <w:rPr>
+        <w:rFonts w:ascii="Wingdings" w:hAnsi="Wingdings" w:hint="default"/>
+        <w:sz w:val="20"/>
+      </w:rPr>
+    </w:lvl>
+    <w:lvl w:ilvl="5" w:tentative="1">
+      <w:start w:val="1"/>
+      <w:numFmt w:val="bullet"/>
+      <w:lvlText w:val=""/>
+      <w:lvlJc w:val="left"/>
+      <w:pPr>
+        <w:tabs>
+          <w:tab w:val="num" w:pos="4320"/>
+        </w:tabs>
+        <w:ind w:left="4320" w:hanging="360"/>
+      </w:pPr>
+      <w:rPr>
+        <w:rFonts w:ascii="Wingdings" w:hAnsi="Wingdings" w:hint="default"/>
+        <w:sz w:val="20"/>
+      </w:rPr>
+    </w:lvl>
+    <w:lvl w:ilvl="6" w:tentative="1">
+      <w:start w:val="1"/>
+      <w:numFmt w:val="bullet"/>
+      <w:lvlText w:val=""/>
+      <w:lvlJc w:val="left"/>
+      <w:pPr>
+        <w:tabs>
+          <w:tab w:val="num" w:pos="5040"/>
+        </w:tabs>
+        <w:ind w:left="5040" w:hanging="360"/>
+      </w:pPr>
+      <w:rPr>
+        <w:rFonts w:ascii="Wingdings" w:hAnsi="Wingdings" w:hint="default"/>
+        <w:sz w:val="20"/>
+      </w:rPr>
+    </w:lvl>
+    <w:lvl w:ilvl="7" w:tentative="1">
+      <w:start w:val="1"/>
+      <w:numFmt w:val="bullet"/>
+      <w:lvlText w:val=""/>
+      <w:lvlJc w:val="left"/>
+      <w:pPr>
+        <w:tabs>
+          <w:tab w:val="num" w:pos="5760"/>
+        </w:tabs>
+        <w:ind w:left="5760" w:hanging="360"/>
+      </w:pPr>
+      <w:rPr>
+        <w:rFonts w:ascii="Wingdings" w:hAnsi="Wingdings" w:hint="default"/>
+        <w:sz w:val="20"/>
+      </w:rPr>
+    </w:lvl>
+    <w:lvl w:ilvl="8" w:tentative="1">
+      <w:start w:val="1"/>
+      <w:numFmt w:val="bullet"/>
+      <w:lvlText w:val=""/>
+      <w:lvlJc w:val="left"/>
+      <w:pPr>
+        <w:tabs>
+          <w:tab w:val="num" w:pos="6480"/>
+        </w:tabs>
+        <w:ind w:left="6480" w:hanging="360"/>
+      </w:pPr>
+      <w:rPr>
+        <w:rFonts w:ascii="Wingdings" w:hAnsi="Wingdings" w:hint="default"/>
+        <w:sz w:val="20"/>
+      </w:rPr>
+    </w:lvl>
+  </w:abstractNum>
+  <w:abstractNum w:abstractNumId="39" w15:restartNumberingAfterBreak="0">
     <w:nsid w:val="7A706EC0"/>
     <w:multiLevelType w:val="multilevel"/>
     <w:tmpl w:val="FEBE55DA"/>
@@ -13044,7 +16853,7 @@
       </w:rPr>
     </w:lvl>
   </w:abstractNum>
-  <w:abstractNum w:abstractNumId="24" w15:restartNumberingAfterBreak="0">
+  <w:abstractNum w:abstractNumId="40" w15:restartNumberingAfterBreak="0">
     <w:nsid w:val="7AC52353"/>
     <w:multiLevelType w:val="multilevel"/>
     <w:tmpl w:val="C010C25C"/>
@@ -13193,7 +17002,305 @@
       </w:rPr>
     </w:lvl>
   </w:abstractNum>
-  <w:abstractNum w:abstractNumId="25" w15:restartNumberingAfterBreak="0">
+  <w:abstractNum w:abstractNumId="41" w15:restartNumberingAfterBreak="0">
+    <w:nsid w:val="7CAA603C"/>
+    <w:multiLevelType w:val="multilevel"/>
+    <w:tmpl w:val="3ECEC2A8"/>
+    <w:lvl w:ilvl="0">
+      <w:start w:val="1"/>
+      <w:numFmt w:val="bullet"/>
+      <w:lvlText w:val=""/>
+      <w:lvlJc w:val="left"/>
+      <w:pPr>
+        <w:tabs>
+          <w:tab w:val="num" w:pos="720"/>
+        </w:tabs>
+        <w:ind w:left="720" w:hanging="360"/>
+      </w:pPr>
+      <w:rPr>
+        <w:rFonts w:ascii="Symbol" w:hAnsi="Symbol" w:hint="default"/>
+        <w:sz w:val="20"/>
+      </w:rPr>
+    </w:lvl>
+    <w:lvl w:ilvl="1" w:tentative="1">
+      <w:start w:val="1"/>
+      <w:numFmt w:val="bullet"/>
+      <w:lvlText w:val="o"/>
+      <w:lvlJc w:val="left"/>
+      <w:pPr>
+        <w:tabs>
+          <w:tab w:val="num" w:pos="1440"/>
+        </w:tabs>
+        <w:ind w:left="1440" w:hanging="360"/>
+      </w:pPr>
+      <w:rPr>
+        <w:rFonts w:ascii="Courier New" w:hAnsi="Courier New" w:hint="default"/>
+        <w:sz w:val="20"/>
+      </w:rPr>
+    </w:lvl>
+    <w:lvl w:ilvl="2" w:tentative="1">
+      <w:start w:val="1"/>
+      <w:numFmt w:val="bullet"/>
+      <w:lvlText w:val=""/>
+      <w:lvlJc w:val="left"/>
+      <w:pPr>
+        <w:tabs>
+          <w:tab w:val="num" w:pos="2160"/>
+        </w:tabs>
+        <w:ind w:left="2160" w:hanging="360"/>
+      </w:pPr>
+      <w:rPr>
+        <w:rFonts w:ascii="Wingdings" w:hAnsi="Wingdings" w:hint="default"/>
+        <w:sz w:val="20"/>
+      </w:rPr>
+    </w:lvl>
+    <w:lvl w:ilvl="3" w:tentative="1">
+      <w:start w:val="1"/>
+      <w:numFmt w:val="bullet"/>
+      <w:lvlText w:val=""/>
+      <w:lvlJc w:val="left"/>
+      <w:pPr>
+        <w:tabs>
+          <w:tab w:val="num" w:pos="2880"/>
+        </w:tabs>
+        <w:ind w:left="2880" w:hanging="360"/>
+      </w:pPr>
+      <w:rPr>
+        <w:rFonts w:ascii="Wingdings" w:hAnsi="Wingdings" w:hint="default"/>
+        <w:sz w:val="20"/>
+      </w:rPr>
+    </w:lvl>
+    <w:lvl w:ilvl="4" w:tentative="1">
+      <w:start w:val="1"/>
+      <w:numFmt w:val="bullet"/>
+      <w:lvlText w:val=""/>
+      <w:lvlJc w:val="left"/>
+      <w:pPr>
+        <w:tabs>
+          <w:tab w:val="num" w:pos="3600"/>
+        </w:tabs>
+        <w:ind w:left="3600" w:hanging="360"/>
+      </w:pPr>
+      <w:rPr>
+        <w:rFonts w:ascii="Wingdings" w:hAnsi="Wingdings" w:hint="default"/>
+        <w:sz w:val="20"/>
+      </w:rPr>
+    </w:lvl>
+    <w:lvl w:ilvl="5" w:tentative="1">
+      <w:start w:val="1"/>
+      <w:numFmt w:val="bullet"/>
+      <w:lvlText w:val=""/>
+      <w:lvlJc w:val="left"/>
+      <w:pPr>
+        <w:tabs>
+          <w:tab w:val="num" w:pos="4320"/>
+        </w:tabs>
+        <w:ind w:left="4320" w:hanging="360"/>
+      </w:pPr>
+      <w:rPr>
+        <w:rFonts w:ascii="Wingdings" w:hAnsi="Wingdings" w:hint="default"/>
+        <w:sz w:val="20"/>
+      </w:rPr>
+    </w:lvl>
+    <w:lvl w:ilvl="6" w:tentative="1">
+      <w:start w:val="1"/>
+      <w:numFmt w:val="bullet"/>
+      <w:lvlText w:val=""/>
+      <w:lvlJc w:val="left"/>
+      <w:pPr>
+        <w:tabs>
+          <w:tab w:val="num" w:pos="5040"/>
+        </w:tabs>
+        <w:ind w:left="5040" w:hanging="360"/>
+      </w:pPr>
+      <w:rPr>
+        <w:rFonts w:ascii="Wingdings" w:hAnsi="Wingdings" w:hint="default"/>
+        <w:sz w:val="20"/>
+      </w:rPr>
+    </w:lvl>
+    <w:lvl w:ilvl="7" w:tentative="1">
+      <w:start w:val="1"/>
+      <w:numFmt w:val="bullet"/>
+      <w:lvlText w:val=""/>
+      <w:lvlJc w:val="left"/>
+      <w:pPr>
+        <w:tabs>
+          <w:tab w:val="num" w:pos="5760"/>
+        </w:tabs>
+        <w:ind w:left="5760" w:hanging="360"/>
+      </w:pPr>
+      <w:rPr>
+        <w:rFonts w:ascii="Wingdings" w:hAnsi="Wingdings" w:hint="default"/>
+        <w:sz w:val="20"/>
+      </w:rPr>
+    </w:lvl>
+    <w:lvl w:ilvl="8" w:tentative="1">
+      <w:start w:val="1"/>
+      <w:numFmt w:val="bullet"/>
+      <w:lvlText w:val=""/>
+      <w:lvlJc w:val="left"/>
+      <w:pPr>
+        <w:tabs>
+          <w:tab w:val="num" w:pos="6480"/>
+        </w:tabs>
+        <w:ind w:left="6480" w:hanging="360"/>
+      </w:pPr>
+      <w:rPr>
+        <w:rFonts w:ascii="Wingdings" w:hAnsi="Wingdings" w:hint="default"/>
+        <w:sz w:val="20"/>
+      </w:rPr>
+    </w:lvl>
+  </w:abstractNum>
+  <w:abstractNum w:abstractNumId="42" w15:restartNumberingAfterBreak="0">
+    <w:nsid w:val="7D592443"/>
+    <w:multiLevelType w:val="multilevel"/>
+    <w:tmpl w:val="9AE48980"/>
+    <w:lvl w:ilvl="0">
+      <w:start w:val="1"/>
+      <w:numFmt w:val="bullet"/>
+      <w:lvlText w:val=""/>
+      <w:lvlJc w:val="left"/>
+      <w:pPr>
+        <w:tabs>
+          <w:tab w:val="num" w:pos="720"/>
+        </w:tabs>
+        <w:ind w:left="720" w:hanging="360"/>
+      </w:pPr>
+      <w:rPr>
+        <w:rFonts w:ascii="Symbol" w:hAnsi="Symbol" w:hint="default"/>
+        <w:sz w:val="20"/>
+      </w:rPr>
+    </w:lvl>
+    <w:lvl w:ilvl="1" w:tentative="1">
+      <w:start w:val="1"/>
+      <w:numFmt w:val="bullet"/>
+      <w:lvlText w:val="o"/>
+      <w:lvlJc w:val="left"/>
+      <w:pPr>
+        <w:tabs>
+          <w:tab w:val="num" w:pos="1440"/>
+        </w:tabs>
+        <w:ind w:left="1440" w:hanging="360"/>
+      </w:pPr>
+      <w:rPr>
+        <w:rFonts w:ascii="Courier New" w:hAnsi="Courier New" w:hint="default"/>
+        <w:sz w:val="20"/>
+      </w:rPr>
+    </w:lvl>
+    <w:lvl w:ilvl="2" w:tentative="1">
+      <w:start w:val="1"/>
+      <w:numFmt w:val="bullet"/>
+      <w:lvlText w:val=""/>
+      <w:lvlJc w:val="left"/>
+      <w:pPr>
+        <w:tabs>
+          <w:tab w:val="num" w:pos="2160"/>
+        </w:tabs>
+        <w:ind w:left="2160" w:hanging="360"/>
+      </w:pPr>
+      <w:rPr>
+        <w:rFonts w:ascii="Wingdings" w:hAnsi="Wingdings" w:hint="default"/>
+        <w:sz w:val="20"/>
+      </w:rPr>
+    </w:lvl>
+    <w:lvl w:ilvl="3" w:tentative="1">
+      <w:start w:val="1"/>
+      <w:numFmt w:val="bullet"/>
+      <w:lvlText w:val=""/>
+      <w:lvlJc w:val="left"/>
+      <w:pPr>
+        <w:tabs>
+          <w:tab w:val="num" w:pos="2880"/>
+        </w:tabs>
+        <w:ind w:left="2880" w:hanging="360"/>
+      </w:pPr>
+      <w:rPr>
+        <w:rFonts w:ascii="Wingdings" w:hAnsi="Wingdings" w:hint="default"/>
+        <w:sz w:val="20"/>
+      </w:rPr>
+    </w:lvl>
+    <w:lvl w:ilvl="4" w:tentative="1">
+      <w:start w:val="1"/>
+      <w:numFmt w:val="bullet"/>
+      <w:lvlText w:val=""/>
+      <w:lvlJc w:val="left"/>
+      <w:pPr>
+        <w:tabs>
+          <w:tab w:val="num" w:pos="3600"/>
+        </w:tabs>
+        <w:ind w:left="3600" w:hanging="360"/>
+      </w:pPr>
+      <w:rPr>
+        <w:rFonts w:ascii="Wingdings" w:hAnsi="Wingdings" w:hint="default"/>
+        <w:sz w:val="20"/>
+      </w:rPr>
+    </w:lvl>
+    <w:lvl w:ilvl="5" w:tentative="1">
+      <w:start w:val="1"/>
+      <w:numFmt w:val="bullet"/>
+      <w:lvlText w:val=""/>
+      <w:lvlJc w:val="left"/>
+      <w:pPr>
+        <w:tabs>
+          <w:tab w:val="num" w:pos="4320"/>
+        </w:tabs>
+        <w:ind w:left="4320" w:hanging="360"/>
+      </w:pPr>
+      <w:rPr>
+        <w:rFonts w:ascii="Wingdings" w:hAnsi="Wingdings" w:hint="default"/>
+        <w:sz w:val="20"/>
+      </w:rPr>
+    </w:lvl>
+    <w:lvl w:ilvl="6" w:tentative="1">
+      <w:start w:val="1"/>
+      <w:numFmt w:val="bullet"/>
+      <w:lvlText w:val=""/>
+      <w:lvlJc w:val="left"/>
+      <w:pPr>
+        <w:tabs>
+          <w:tab w:val="num" w:pos="5040"/>
+        </w:tabs>
+        <w:ind w:left="5040" w:hanging="360"/>
+      </w:pPr>
+      <w:rPr>
+        <w:rFonts w:ascii="Wingdings" w:hAnsi="Wingdings" w:hint="default"/>
+        <w:sz w:val="20"/>
+      </w:rPr>
+    </w:lvl>
+    <w:lvl w:ilvl="7" w:tentative="1">
+      <w:start w:val="1"/>
+      <w:numFmt w:val="bullet"/>
+      <w:lvlText w:val=""/>
+      <w:lvlJc w:val="left"/>
+      <w:pPr>
+        <w:tabs>
+          <w:tab w:val="num" w:pos="5760"/>
+        </w:tabs>
+        <w:ind w:left="5760" w:hanging="360"/>
+      </w:pPr>
+      <w:rPr>
+        <w:rFonts w:ascii="Wingdings" w:hAnsi="Wingdings" w:hint="default"/>
+        <w:sz w:val="20"/>
+      </w:rPr>
+    </w:lvl>
+    <w:lvl w:ilvl="8" w:tentative="1">
+      <w:start w:val="1"/>
+      <w:numFmt w:val="bullet"/>
+      <w:lvlText w:val=""/>
+      <w:lvlJc w:val="left"/>
+      <w:pPr>
+        <w:tabs>
+          <w:tab w:val="num" w:pos="6480"/>
+        </w:tabs>
+        <w:ind w:left="6480" w:hanging="360"/>
+      </w:pPr>
+      <w:rPr>
+        <w:rFonts w:ascii="Wingdings" w:hAnsi="Wingdings" w:hint="default"/>
+        <w:sz w:val="20"/>
+      </w:rPr>
+    </w:lvl>
+  </w:abstractNum>
+  <w:abstractNum w:abstractNumId="43" w15:restartNumberingAfterBreak="0">
     <w:nsid w:val="7DE80C46"/>
     <w:multiLevelType w:val="multilevel"/>
     <w:tmpl w:val="FE5460F4"/>
@@ -13342,7 +17449,7 @@
       </w:rPr>
     </w:lvl>
   </w:abstractNum>
-  <w:abstractNum w:abstractNumId="26" w15:restartNumberingAfterBreak="0">
+  <w:abstractNum w:abstractNumId="44" w15:restartNumberingAfterBreak="0">
     <w:nsid w:val="7F8C7012"/>
     <w:multiLevelType w:val="hybridMultilevel"/>
     <w:tmpl w:val="58680ABA"/>
@@ -13456,85 +17563,139 @@
     </w:lvl>
   </w:abstractNum>
   <w:num w:numId="1">
+    <w:abstractNumId w:val="3"/>
+  </w:num>
+  <w:num w:numId="2">
+    <w:abstractNumId w:val="16"/>
+  </w:num>
+  <w:num w:numId="3">
     <w:abstractNumId w:val="2"/>
   </w:num>
-  <w:num w:numId="2">
-    <w:abstractNumId w:val="8"/>
-  </w:num>
-  <w:num w:numId="3">
-    <w:abstractNumId w:val="1"/>
-  </w:num>
   <w:num w:numId="4">
-    <w:abstractNumId w:val="18"/>
+    <w:abstractNumId w:val="33"/>
   </w:num>
   <w:num w:numId="5">
-    <w:abstractNumId w:val="11"/>
+    <w:abstractNumId w:val="23"/>
   </w:num>
   <w:num w:numId="6">
-    <w:abstractNumId w:val="24"/>
+    <w:abstractNumId w:val="40"/>
   </w:num>
   <w:num w:numId="7">
-    <w:abstractNumId w:val="23"/>
+    <w:abstractNumId w:val="39"/>
   </w:num>
   <w:num w:numId="8">
-    <w:abstractNumId w:val="25"/>
+    <w:abstractNumId w:val="43"/>
   </w:num>
   <w:num w:numId="9">
     <w:abstractNumId w:val="0"/>
   </w:num>
   <w:num w:numId="10">
+    <w:abstractNumId w:val="35"/>
+  </w:num>
+  <w:num w:numId="11">
+    <w:abstractNumId w:val="11"/>
+  </w:num>
+  <w:num w:numId="12">
+    <w:abstractNumId w:val="34"/>
+  </w:num>
+  <w:num w:numId="13">
+    <w:abstractNumId w:val="28"/>
+  </w:num>
+  <w:num w:numId="14">
+    <w:abstractNumId w:val="37"/>
+  </w:num>
+  <w:num w:numId="15">
+    <w:abstractNumId w:val="9"/>
+  </w:num>
+  <w:num w:numId="16">
+    <w:abstractNumId w:val="44"/>
+  </w:num>
+  <w:num w:numId="17">
+    <w:abstractNumId w:val="32"/>
+  </w:num>
+  <w:num w:numId="18">
+    <w:abstractNumId w:val="24"/>
+  </w:num>
+  <w:num w:numId="19">
+    <w:abstractNumId w:val="30"/>
+  </w:num>
+  <w:num w:numId="20">
+    <w:abstractNumId w:val="36"/>
+  </w:num>
+  <w:num w:numId="21">
     <w:abstractNumId w:val="20"/>
   </w:num>
-  <w:num w:numId="11">
+  <w:num w:numId="22">
+    <w:abstractNumId w:val="19"/>
+  </w:num>
+  <w:num w:numId="23">
+    <w:abstractNumId w:val="26"/>
+  </w:num>
+  <w:num w:numId="24">
+    <w:abstractNumId w:val="10"/>
+  </w:num>
+  <w:num w:numId="25">
+    <w:abstractNumId w:val="15"/>
+  </w:num>
+  <w:num w:numId="26">
+    <w:abstractNumId w:val="4"/>
+  </w:num>
+  <w:num w:numId="27">
+    <w:abstractNumId w:val="29"/>
+  </w:num>
+  <w:num w:numId="28">
+    <w:abstractNumId w:val="1"/>
+  </w:num>
+  <w:num w:numId="29">
+    <w:abstractNumId w:val="8"/>
+  </w:num>
+  <w:num w:numId="30">
     <w:abstractNumId w:val="6"/>
   </w:num>
-  <w:num w:numId="12">
-    <w:abstractNumId w:val="19"/>
+  <w:num w:numId="31">
+    <w:abstractNumId w:val="42"/>
   </w:num>
-  <w:num w:numId="13">
+  <w:num w:numId="32">
     <w:abstractNumId w:val="14"/>
   </w:num>
-  <w:num w:numId="14">
+  <w:num w:numId="33">
+    <w:abstractNumId w:val="5"/>
+  </w:num>
+  <w:num w:numId="34">
+    <w:abstractNumId w:val="31"/>
+  </w:num>
+  <w:num w:numId="35">
+    <w:abstractNumId w:val="21"/>
+  </w:num>
+  <w:num w:numId="36">
+    <w:abstractNumId w:val="38"/>
+  </w:num>
+  <w:num w:numId="37">
+    <w:abstractNumId w:val="17"/>
+  </w:num>
+  <w:num w:numId="38">
+    <w:abstractNumId w:val="41"/>
+  </w:num>
+  <w:num w:numId="39">
+    <w:abstractNumId w:val="25"/>
+  </w:num>
+  <w:num w:numId="40">
+    <w:abstractNumId w:val="18"/>
+  </w:num>
+  <w:num w:numId="41">
+    <w:abstractNumId w:val="13"/>
+  </w:num>
+  <w:num w:numId="42">
+    <w:abstractNumId w:val="12"/>
+  </w:num>
+  <w:num w:numId="43">
+    <w:abstractNumId w:val="27"/>
+  </w:num>
+  <w:num w:numId="44">
     <w:abstractNumId w:val="22"/>
   </w:num>
-  <w:num w:numId="15">
-    <w:abstractNumId w:val="4"/>
-  </w:num>
-  <w:num w:numId="16">
-    <w:abstractNumId w:val="26"/>
-  </w:num>
-  <w:num w:numId="17">
-    <w:abstractNumId w:val="17"/>
-  </w:num>
-  <w:num w:numId="18">
-    <w:abstractNumId w:val="12"/>
-  </w:num>
-  <w:num w:numId="19">
-    <w:abstractNumId w:val="16"/>
-  </w:num>
-  <w:num w:numId="20">
-    <w:abstractNumId w:val="21"/>
-  </w:num>
-  <w:num w:numId="21">
-    <w:abstractNumId w:val="10"/>
-  </w:num>
-  <w:num w:numId="22">
-    <w:abstractNumId w:val="9"/>
-  </w:num>
-  <w:num w:numId="23">
-    <w:abstractNumId w:val="13"/>
-  </w:num>
-  <w:num w:numId="24">
-    <w:abstractNumId w:val="5"/>
-  </w:num>
-  <w:num w:numId="25">
+  <w:num w:numId="45">
     <w:abstractNumId w:val="7"/>
-  </w:num>
-  <w:num w:numId="26">
-    <w:abstractNumId w:val="3"/>
-  </w:num>
-  <w:num w:numId="27">
-    <w:abstractNumId w:val="15"/>
   </w:num>
 </w:numbering>
 </file>
@@ -14740,6 +18901,19 @@
       <w:color w:val="2E74B5" w:themeColor="accent1" w:themeShade="BF"/>
     </w:rPr>
   </w:style>
+  <w:style w:type="character" w:styleId="CdigoHTML">
+    <w:name w:val="HTML Code"/>
+    <w:basedOn w:val="Fuentedeprrafopredeter"/>
+    <w:uiPriority w:val="99"/>
+    <w:semiHidden/>
+    <w:unhideWhenUsed/>
+    <w:rsid w:val="00445271"/>
+    <w:rPr>
+      <w:rFonts w:ascii="Courier New" w:eastAsia="Times New Roman" w:hAnsi="Courier New" w:cs="Courier New"/>
+      <w:sz w:val="20"/>
+      <w:szCs w:val="20"/>
+    </w:rPr>
+  </w:style>
 </w:styles>
 </file>
 
@@ -15009,7 +19183,7 @@
 </file>
 
 <file path=customXml/itemProps1.xml><?xml version="1.0" encoding="utf-8"?>
-<ds:datastoreItem xmlns:ds="http://schemas.openxmlformats.org/officeDocument/2006/customXml" ds:itemID="{9B63ED9F-5EAB-4FD4-A475-4F822EF513E1}">
+<ds:datastoreItem xmlns:ds="http://schemas.openxmlformats.org/officeDocument/2006/customXml" ds:itemID="{8C0483C4-ADBE-47A0-9D08-D1F5F459071F}">
   <ds:schemaRefs>
     <ds:schemaRef ds:uri="http://schemas.openxmlformats.org/officeDocument/2006/bibliography"/>
   </ds:schemaRefs>

</xml_diff>

<commit_message>
Corregido error en uno de los enlaces a github
</commit_message>
<xml_diff>
--- a/Memoria/MiláMoleroEdgar.docx
+++ b/Memoria/MiláMoleroEdgar.docx
@@ -1210,13 +1210,17 @@
                 <w:rFonts w:ascii="Arial" w:hAnsi="Arial" w:cs="Arial"/>
               </w:rPr>
             </w:pPr>
-            <w:r>
-              <w:rPr>
-                <w:rStyle w:val="Hipervnculo"/>
-                <w:rFonts w:ascii="Arial" w:hAnsi="Arial" w:cs="Arial"/>
-              </w:rPr>
-              <w:t>https://github.com/DemboNauta/DevThreads/tree/main/Anexo</w:t>
-            </w:r>
+            <w:hyperlink r:id="rId13" w:history="1">
+              <w:r>
+                <w:rPr>
+                  <w:rStyle w:val="Hipervnculo"/>
+                  <w:rFonts w:ascii="Arial" w:hAnsi="Arial" w:cs="Arial"/>
+                </w:rPr>
+                <w:t>https://github.com/DemboNauta/DevThreads/tree/main/Anexo</w:t>
+              </w:r>
+            </w:hyperlink>
+            <w:bookmarkStart w:id="0" w:name="_GoBack"/>
+            <w:bookmarkEnd w:id="0"/>
           </w:p>
         </w:tc>
       </w:tr>
@@ -1544,7 +1548,7 @@
                 <w:rFonts w:ascii="Arial" w:hAnsi="Arial" w:cs="Arial"/>
               </w:rPr>
             </w:pPr>
-            <w:hyperlink r:id="rId13" w:tgtFrame="_new" w:history="1">
+            <w:hyperlink r:id="rId14" w:tgtFrame="_new" w:history="1">
               <w:r>
                 <w:rPr>
                   <w:rStyle w:val="Hipervnculo"/>
@@ -1579,8 +1583,6 @@
       <w:r>
         <w:br w:type="page"/>
       </w:r>
-      <w:bookmarkStart w:id="0" w:name="_GoBack"/>
-      <w:bookmarkEnd w:id="0"/>
     </w:p>
     <w:p>
       <w:pPr>
@@ -8580,7 +8582,7 @@
                     <pic:cNvPicPr/>
                   </pic:nvPicPr>
                   <pic:blipFill>
-                    <a:blip r:embed="rId14"/>
+                    <a:blip r:embed="rId15"/>
                     <a:stretch>
                       <a:fillRect/>
                     </a:stretch>
@@ -8628,7 +8630,7 @@
                     <pic:cNvPicPr/>
                   </pic:nvPicPr>
                   <pic:blipFill>
-                    <a:blip r:embed="rId15"/>
+                    <a:blip r:embed="rId16"/>
                     <a:stretch>
                       <a:fillRect/>
                     </a:stretch>
@@ -8662,7 +8664,7 @@
       <w:r>
         <w:t xml:space="preserve">Fuente: </w:t>
       </w:r>
-      <w:hyperlink r:id="rId16" w:history="1">
+      <w:hyperlink r:id="rId17" w:history="1">
         <w:r>
           <w:rPr>
             <w:rStyle w:val="Hipervnculo"/>
@@ -8722,69 +8724,6 @@
             <wp:extent cx="6210935" cy="3807460"/>
             <wp:effectExtent l="0" t="0" r="0" b="2540"/>
             <wp:docPr id="35" name="Imagen 35"/>
-            <wp:cNvGraphicFramePr>
-              <a:graphicFrameLocks xmlns:a="http://schemas.openxmlformats.org/drawingml/2006/main" noChangeAspect="1"/>
-            </wp:cNvGraphicFramePr>
-            <a:graphic xmlns:a="http://schemas.openxmlformats.org/drawingml/2006/main">
-              <a:graphicData uri="http://schemas.openxmlformats.org/drawingml/2006/picture">
-                <pic:pic xmlns:pic="http://schemas.openxmlformats.org/drawingml/2006/picture">
-                  <pic:nvPicPr>
-                    <pic:cNvPr id="1" name=""/>
-                    <pic:cNvPicPr/>
-                  </pic:nvPicPr>
-                  <pic:blipFill>
-                    <a:blip r:embed="rId17"/>
-                    <a:stretch>
-                      <a:fillRect/>
-                    </a:stretch>
-                  </pic:blipFill>
-                  <pic:spPr>
-                    <a:xfrm>
-                      <a:off x="0" y="0"/>
-                      <a:ext cx="6210935" cy="3807460"/>
-                    </a:xfrm>
-                    <a:prstGeom prst="rect">
-                      <a:avLst/>
-                    </a:prstGeom>
-                  </pic:spPr>
-                </pic:pic>
-              </a:graphicData>
-            </a:graphic>
-          </wp:inline>
-        </w:drawing>
-      </w:r>
-    </w:p>
-    <w:p>
-      <w:pPr>
-        <w:pStyle w:val="NormalWeb"/>
-        <w:shd w:val="clear" w:color="auto" w:fill="FFFFFF"/>
-        <w:spacing w:after="0"/>
-        <w:textAlignment w:val="baseline"/>
-      </w:pPr>
-      <w:r>
-        <w:br/>
-        <w:t>Cifra de negocio sector TIC en Castilla-La Mancha</w:t>
-      </w:r>
-    </w:p>
-    <w:p>
-      <w:pPr>
-        <w:pStyle w:val="NormalWeb"/>
-        <w:shd w:val="clear" w:color="auto" w:fill="FFFFFF"/>
-        <w:spacing w:after="0"/>
-        <w:textAlignment w:val="baseline"/>
-      </w:pPr>
-      <w:r>
-        <w:br/>
-      </w:r>
-      <w:r>
-        <w:rPr>
-          <w:noProof/>
-        </w:rPr>
-        <w:drawing>
-          <wp:inline distT="0" distB="0" distL="0" distR="0" wp14:anchorId="50693FA7" wp14:editId="70BBDA82">
-            <wp:extent cx="6210935" cy="2348230"/>
-            <wp:effectExtent l="0" t="0" r="0" b="0"/>
-            <wp:docPr id="36" name="Imagen 36"/>
             <wp:cNvGraphicFramePr>
               <a:graphicFrameLocks xmlns:a="http://schemas.openxmlformats.org/drawingml/2006/main" noChangeAspect="1"/>
             </wp:cNvGraphicFramePr>
@@ -8804,6 +8743,69 @@
                   <pic:spPr>
                     <a:xfrm>
                       <a:off x="0" y="0"/>
+                      <a:ext cx="6210935" cy="3807460"/>
+                    </a:xfrm>
+                    <a:prstGeom prst="rect">
+                      <a:avLst/>
+                    </a:prstGeom>
+                  </pic:spPr>
+                </pic:pic>
+              </a:graphicData>
+            </a:graphic>
+          </wp:inline>
+        </w:drawing>
+      </w:r>
+    </w:p>
+    <w:p>
+      <w:pPr>
+        <w:pStyle w:val="NormalWeb"/>
+        <w:shd w:val="clear" w:color="auto" w:fill="FFFFFF"/>
+        <w:spacing w:after="0"/>
+        <w:textAlignment w:val="baseline"/>
+      </w:pPr>
+      <w:r>
+        <w:br/>
+        <w:t>Cifra de negocio sector TIC en Castilla-La Mancha</w:t>
+      </w:r>
+    </w:p>
+    <w:p>
+      <w:pPr>
+        <w:pStyle w:val="NormalWeb"/>
+        <w:shd w:val="clear" w:color="auto" w:fill="FFFFFF"/>
+        <w:spacing w:after="0"/>
+        <w:textAlignment w:val="baseline"/>
+      </w:pPr>
+      <w:r>
+        <w:br/>
+      </w:r>
+      <w:r>
+        <w:rPr>
+          <w:noProof/>
+        </w:rPr>
+        <w:drawing>
+          <wp:inline distT="0" distB="0" distL="0" distR="0" wp14:anchorId="50693FA7" wp14:editId="70BBDA82">
+            <wp:extent cx="6210935" cy="2348230"/>
+            <wp:effectExtent l="0" t="0" r="0" b="0"/>
+            <wp:docPr id="36" name="Imagen 36"/>
+            <wp:cNvGraphicFramePr>
+              <a:graphicFrameLocks xmlns:a="http://schemas.openxmlformats.org/drawingml/2006/main" noChangeAspect="1"/>
+            </wp:cNvGraphicFramePr>
+            <a:graphic xmlns:a="http://schemas.openxmlformats.org/drawingml/2006/main">
+              <a:graphicData uri="http://schemas.openxmlformats.org/drawingml/2006/picture">
+                <pic:pic xmlns:pic="http://schemas.openxmlformats.org/drawingml/2006/picture">
+                  <pic:nvPicPr>
+                    <pic:cNvPr id="1" name=""/>
+                    <pic:cNvPicPr/>
+                  </pic:nvPicPr>
+                  <pic:blipFill>
+                    <a:blip r:embed="rId19"/>
+                    <a:stretch>
+                      <a:fillRect/>
+                    </a:stretch>
+                  </pic:blipFill>
+                  <pic:spPr>
+                    <a:xfrm>
+                      <a:off x="0" y="0"/>
                       <a:ext cx="6210935" cy="2348230"/>
                     </a:xfrm>
                     <a:prstGeom prst="rect">
@@ -8820,7 +8822,7 @@
         <w:br/>
         <w:t xml:space="preserve">Fuente: </w:t>
       </w:r>
-      <w:hyperlink r:id="rId19" w:history="1">
+      <w:hyperlink r:id="rId20" w:history="1">
         <w:r>
           <w:rPr>
             <w:rStyle w:val="Hipervnculo"/>
@@ -8886,7 +8888,7 @@
                     <pic:cNvPicPr/>
                   </pic:nvPicPr>
                   <pic:blipFill>
-                    <a:blip r:embed="rId20"/>
+                    <a:blip r:embed="rId21"/>
                     <a:stretch>
                       <a:fillRect/>
                     </a:stretch>
@@ -8913,7 +8915,7 @@
         <w:br/>
         <w:t xml:space="preserve">Fuente: </w:t>
       </w:r>
-      <w:hyperlink r:id="rId21" w:history="1">
+      <w:hyperlink r:id="rId22" w:history="1">
         <w:r>
           <w:rPr>
             <w:rStyle w:val="Hipervnculo"/>
@@ -8984,7 +8986,7 @@
                     <pic:cNvPicPr/>
                   </pic:nvPicPr>
                   <pic:blipFill>
-                    <a:blip r:embed="rId22"/>
+                    <a:blip r:embed="rId23"/>
                     <a:stretch>
                       <a:fillRect/>
                     </a:stretch>
@@ -9398,7 +9400,7 @@
       <w:r>
         <w:t xml:space="preserve">Fuente: </w:t>
       </w:r>
-      <w:hyperlink r:id="rId23" w:history="1">
+      <w:hyperlink r:id="rId24" w:history="1">
         <w:r>
           <w:rPr>
             <w:rStyle w:val="Hipervnculo"/>
@@ -9468,7 +9470,7 @@
       <w:r>
         <w:t>La norma ISO/IEC 27002 establece un marco de gestión de seguridad de la información que incluye una serie de </w:t>
       </w:r>
-      <w:hyperlink r:id="rId24" w:history="1">
+      <w:hyperlink r:id="rId25" w:history="1">
         <w:r>
           <w:rPr>
             <w:rStyle w:val="Hipervnculo"/>
@@ -9717,7 +9719,7 @@
       <w:r>
         <w:t xml:space="preserve"> </w:t>
       </w:r>
-      <w:hyperlink r:id="rId25" w:history="1">
+      <w:hyperlink r:id="rId26" w:history="1">
         <w:r>
           <w:rPr>
             <w:rStyle w:val="Hipervnculo"/>
@@ -9808,7 +9810,7 @@
                     <pic:cNvPicPr/>
                   </pic:nvPicPr>
                   <pic:blipFill>
-                    <a:blip r:embed="rId26">
+                    <a:blip r:embed="rId27">
                       <a:extLst>
                         <a:ext uri="{28A0092B-C50C-407E-A947-70E740481C1C}">
                           <a14:useLocalDpi xmlns:a14="http://schemas.microsoft.com/office/drawing/2010/main" val="0"/>
@@ -9853,7 +9855,7 @@
       <w:r>
         <w:t xml:space="preserve">Creado usando la herramienta: </w:t>
       </w:r>
-      <w:hyperlink r:id="rId27" w:history="1">
+      <w:hyperlink r:id="rId28" w:history="1">
         <w:r>
           <w:rPr>
             <w:rStyle w:val="Hipervnculo"/>
@@ -10085,7 +10087,7 @@
                     </pic:cNvPicPr>
                   </pic:nvPicPr>
                   <pic:blipFill>
-                    <a:blip r:embed="rId28">
+                    <a:blip r:embed="rId29">
                       <a:extLst>
                         <a:ext uri="{28A0092B-C50C-407E-A947-70E740481C1C}">
                           <a14:useLocalDpi xmlns:a14="http://schemas.microsoft.com/office/drawing/2010/main" val="0"/>
@@ -10567,7 +10569,7 @@
                     </pic:cNvPicPr>
                   </pic:nvPicPr>
                   <pic:blipFill>
-                    <a:blip r:embed="rId29" cstate="print">
+                    <a:blip r:embed="rId30" cstate="print">
                       <a:extLst>
                         <a:ext uri="{28A0092B-C50C-407E-A947-70E740481C1C}">
                           <a14:useLocalDpi xmlns:a14="http://schemas.microsoft.com/office/drawing/2010/main" val="0"/>
@@ -10684,7 +10686,7 @@
                     <pic:cNvPicPr/>
                   </pic:nvPicPr>
                   <pic:blipFill>
-                    <a:blip r:embed="rId30">
+                    <a:blip r:embed="rId31">
                       <a:extLst>
                         <a:ext uri="{28A0092B-C50C-407E-A947-70E740481C1C}">
                           <a14:useLocalDpi xmlns:a14="http://schemas.microsoft.com/office/drawing/2010/main" val="0"/>
@@ -10802,7 +10804,7 @@
                     <pic:cNvPicPr/>
                   </pic:nvPicPr>
                   <pic:blipFill>
-                    <a:blip r:embed="rId31" cstate="print">
+                    <a:blip r:embed="rId32" cstate="print">
                       <a:extLst>
                         <a:ext uri="{28A0092B-C50C-407E-A947-70E740481C1C}">
                           <a14:useLocalDpi xmlns:a14="http://schemas.microsoft.com/office/drawing/2010/main" val="0"/>
@@ -10881,7 +10883,7 @@
                     </pic:cNvPicPr>
                   </pic:nvPicPr>
                   <pic:blipFill>
-                    <a:blip r:embed="rId32" cstate="print">
+                    <a:blip r:embed="rId33" cstate="print">
                       <a:extLst>
                         <a:ext uri="{28A0092B-C50C-407E-A947-70E740481C1C}">
                           <a14:useLocalDpi xmlns:a14="http://schemas.microsoft.com/office/drawing/2010/main" val="0"/>
@@ -10950,7 +10952,7 @@
                     </pic:cNvPicPr>
                   </pic:nvPicPr>
                   <pic:blipFill>
-                    <a:blip r:embed="rId33" cstate="print">
+                    <a:blip r:embed="rId34" cstate="print">
                       <a:extLst>
                         <a:ext uri="{28A0092B-C50C-407E-A947-70E740481C1C}">
                           <a14:useLocalDpi xmlns:a14="http://schemas.microsoft.com/office/drawing/2010/main" val="0"/>
@@ -11052,7 +11054,7 @@
                     <pic:cNvPicPr/>
                   </pic:nvPicPr>
                   <pic:blipFill>
-                    <a:blip r:embed="rId34"/>
+                    <a:blip r:embed="rId35"/>
                     <a:stretch>
                       <a:fillRect/>
                     </a:stretch>
@@ -11117,74 +11119,6 @@
             <wp:extent cx="5562600" cy="5400675"/>
             <wp:effectExtent l="0" t="0" r="0" b="9525"/>
             <wp:docPr id="11" name="Imagen 11"/>
-            <wp:cNvGraphicFramePr>
-              <a:graphicFrameLocks xmlns:a="http://schemas.openxmlformats.org/drawingml/2006/main" noChangeAspect="1"/>
-            </wp:cNvGraphicFramePr>
-            <a:graphic xmlns:a="http://schemas.openxmlformats.org/drawingml/2006/main">
-              <a:graphicData uri="http://schemas.openxmlformats.org/drawingml/2006/picture">
-                <pic:pic xmlns:pic="http://schemas.openxmlformats.org/drawingml/2006/picture">
-                  <pic:nvPicPr>
-                    <pic:cNvPr id="1" name=""/>
-                    <pic:cNvPicPr/>
-                  </pic:nvPicPr>
-                  <pic:blipFill>
-                    <a:blip r:embed="rId35"/>
-                    <a:stretch>
-                      <a:fillRect/>
-                    </a:stretch>
-                  </pic:blipFill>
-                  <pic:spPr>
-                    <a:xfrm>
-                      <a:off x="0" y="0"/>
-                      <a:ext cx="5562600" cy="5400675"/>
-                    </a:xfrm>
-                    <a:prstGeom prst="rect">
-                      <a:avLst/>
-                    </a:prstGeom>
-                  </pic:spPr>
-                </pic:pic>
-              </a:graphicData>
-            </a:graphic>
-          </wp:inline>
-        </w:drawing>
-      </w:r>
-    </w:p>
-    <w:p>
-      <w:pPr>
-        <w:rPr>
-          <w:rFonts w:ascii="Times New Roman" w:hAnsi="Times New Roman"/>
-          <w:sz w:val="24"/>
-        </w:rPr>
-      </w:pPr>
-      <w:r>
-        <w:br w:type="page"/>
-      </w:r>
-    </w:p>
-    <w:p>
-      <w:pPr>
-        <w:pStyle w:val="desarrollo"/>
-        <w:ind w:firstLine="0"/>
-      </w:pPr>
-      <w:r>
-        <w:lastRenderedPageBreak/>
-        <w:t>Seguidos:</w:t>
-      </w:r>
-    </w:p>
-    <w:p>
-      <w:pPr>
-        <w:pStyle w:val="desarrollo"/>
-        <w:ind w:firstLine="0"/>
-      </w:pPr>
-      <w:r>
-        <w:rPr>
-          <w:noProof/>
-          <w:lang w:eastAsia="es-ES"/>
-        </w:rPr>
-        <w:drawing>
-          <wp:inline distT="0" distB="0" distL="0" distR="0" wp14:anchorId="5CCE4988" wp14:editId="70E7D227">
-            <wp:extent cx="5657850" cy="5514975"/>
-            <wp:effectExtent l="0" t="0" r="0" b="9525"/>
-            <wp:docPr id="9" name="Imagen 9"/>
             <wp:cNvGraphicFramePr>
               <a:graphicFrameLocks xmlns:a="http://schemas.openxmlformats.org/drawingml/2006/main" noChangeAspect="1"/>
             </wp:cNvGraphicFramePr>
@@ -11204,7 +11138,7 @@
                   <pic:spPr>
                     <a:xfrm>
                       <a:off x="0" y="0"/>
-                      <a:ext cx="5657850" cy="5514975"/>
+                      <a:ext cx="5562600" cy="5400675"/>
                     </a:xfrm>
                     <a:prstGeom prst="rect">
                       <a:avLst/>
@@ -11233,6 +11167,10 @@
         <w:pStyle w:val="desarrollo"/>
         <w:ind w:firstLine="0"/>
       </w:pPr>
+      <w:r>
+        <w:lastRenderedPageBreak/>
+        <w:t>Seguidos:</w:t>
+      </w:r>
     </w:p>
     <w:p>
       <w:pPr>
@@ -11240,24 +11178,15 @@
         <w:ind w:firstLine="0"/>
       </w:pPr>
       <w:r>
-        <w:t>Mi perfil:</w:t>
-      </w:r>
-    </w:p>
-    <w:p>
-      <w:pPr>
-        <w:pStyle w:val="desarrollo"/>
-        <w:ind w:firstLine="0"/>
-      </w:pPr>
-      <w:r>
         <w:rPr>
           <w:noProof/>
           <w:lang w:eastAsia="es-ES"/>
         </w:rPr>
         <w:drawing>
-          <wp:inline distT="0" distB="0" distL="0" distR="0" wp14:anchorId="087603A7" wp14:editId="3276DD49">
-            <wp:extent cx="6210935" cy="5782945"/>
-            <wp:effectExtent l="0" t="0" r="0" b="8255"/>
-            <wp:docPr id="17" name="Imagen 17"/>
+          <wp:inline distT="0" distB="0" distL="0" distR="0" wp14:anchorId="5CCE4988" wp14:editId="70E7D227">
+            <wp:extent cx="5657850" cy="5514975"/>
+            <wp:effectExtent l="0" t="0" r="0" b="9525"/>
+            <wp:docPr id="9" name="Imagen 9"/>
             <wp:cNvGraphicFramePr>
               <a:graphicFrameLocks xmlns:a="http://schemas.openxmlformats.org/drawingml/2006/main" noChangeAspect="1"/>
             </wp:cNvGraphicFramePr>
@@ -11277,7 +11206,7 @@
                   <pic:spPr>
                     <a:xfrm>
                       <a:off x="0" y="0"/>
-                      <a:ext cx="6210935" cy="5782945"/>
+                      <a:ext cx="5657850" cy="5514975"/>
                     </a:xfrm>
                     <a:prstGeom prst="rect">
                       <a:avLst/>
@@ -11313,7 +11242,7 @@
         <w:ind w:firstLine="0"/>
       </w:pPr>
       <w:r>
-        <w:t>Mensajes directos:</w:t>
+        <w:t>Mi perfil:</w:t>
       </w:r>
     </w:p>
     <w:p>
@@ -11327,10 +11256,10 @@
           <w:lang w:eastAsia="es-ES"/>
         </w:rPr>
         <w:drawing>
-          <wp:inline distT="0" distB="0" distL="0" distR="0" wp14:anchorId="1513F52A" wp14:editId="39B11636">
-            <wp:extent cx="3843931" cy="3657600"/>
-            <wp:effectExtent l="0" t="0" r="4445" b="0"/>
-            <wp:docPr id="14" name="Imagen 14"/>
+          <wp:inline distT="0" distB="0" distL="0" distR="0" wp14:anchorId="087603A7" wp14:editId="3276DD49">
+            <wp:extent cx="6210935" cy="5782945"/>
+            <wp:effectExtent l="0" t="0" r="0" b="8255"/>
+            <wp:docPr id="17" name="Imagen 17"/>
             <wp:cNvGraphicFramePr>
               <a:graphicFrameLocks xmlns:a="http://schemas.openxmlformats.org/drawingml/2006/main" noChangeAspect="1"/>
             </wp:cNvGraphicFramePr>
@@ -11350,7 +11279,7 @@
                   <pic:spPr>
                     <a:xfrm>
                       <a:off x="0" y="0"/>
-                      <a:ext cx="3853058" cy="3666284"/>
+                      <a:ext cx="6210935" cy="5782945"/>
                     </a:xfrm>
                     <a:prstGeom prst="rect">
                       <a:avLst/>
@@ -11365,19 +11294,45 @@
     </w:p>
     <w:p>
       <w:pPr>
+        <w:rPr>
+          <w:rFonts w:ascii="Times New Roman" w:hAnsi="Times New Roman"/>
+          <w:sz w:val="24"/>
+        </w:rPr>
+      </w:pPr>
+      <w:r>
+        <w:br w:type="page"/>
+      </w:r>
+    </w:p>
+    <w:p>
+      <w:pPr>
         <w:pStyle w:val="desarrollo"/>
         <w:ind w:firstLine="0"/>
       </w:pPr>
+    </w:p>
+    <w:p>
+      <w:pPr>
+        <w:pStyle w:val="desarrollo"/>
+        <w:ind w:firstLine="0"/>
+      </w:pPr>
+      <w:r>
+        <w:t>Mensajes directos:</w:t>
+      </w:r>
+    </w:p>
+    <w:p>
+      <w:pPr>
+        <w:pStyle w:val="desarrollo"/>
+        <w:ind w:firstLine="0"/>
+      </w:pPr>
       <w:r>
         <w:rPr>
           <w:noProof/>
           <w:lang w:eastAsia="es-ES"/>
         </w:rPr>
         <w:drawing>
-          <wp:inline distT="0" distB="0" distL="0" distR="0" wp14:anchorId="59ADFA2B" wp14:editId="02633AB0">
-            <wp:extent cx="3939062" cy="3721395"/>
+          <wp:inline distT="0" distB="0" distL="0" distR="0" wp14:anchorId="1513F52A" wp14:editId="39B11636">
+            <wp:extent cx="3843931" cy="3657600"/>
             <wp:effectExtent l="0" t="0" r="4445" b="0"/>
-            <wp:docPr id="15" name="Imagen 15"/>
+            <wp:docPr id="14" name="Imagen 14"/>
             <wp:cNvGraphicFramePr>
               <a:graphicFrameLocks xmlns:a="http://schemas.openxmlformats.org/drawingml/2006/main" noChangeAspect="1"/>
             </wp:cNvGraphicFramePr>
@@ -11397,7 +11352,7 @@
                   <pic:spPr>
                     <a:xfrm>
                       <a:off x="0" y="0"/>
-                      <a:ext cx="3944259" cy="3726304"/>
+                      <a:ext cx="3853058" cy="3666284"/>
                     </a:xfrm>
                     <a:prstGeom prst="rect">
                       <a:avLst/>
@@ -11412,45 +11367,19 @@
     </w:p>
     <w:p>
       <w:pPr>
-        <w:rPr>
-          <w:rFonts w:ascii="Times New Roman" w:hAnsi="Times New Roman"/>
-          <w:sz w:val="24"/>
-        </w:rPr>
-      </w:pPr>
-      <w:r>
-        <w:br w:type="page"/>
-      </w:r>
-    </w:p>
-    <w:p>
-      <w:pPr>
         <w:pStyle w:val="desarrollo"/>
         <w:ind w:firstLine="0"/>
       </w:pPr>
-    </w:p>
-    <w:p>
-      <w:pPr>
-        <w:pStyle w:val="desarrollo"/>
-        <w:ind w:firstLine="0"/>
-      </w:pPr>
-      <w:r>
-        <w:t>Login:</w:t>
-      </w:r>
-    </w:p>
-    <w:p>
-      <w:pPr>
-        <w:pStyle w:val="desarrollo"/>
-        <w:ind w:firstLine="0"/>
-      </w:pPr>
       <w:r>
         <w:rPr>
           <w:noProof/>
           <w:lang w:eastAsia="es-ES"/>
         </w:rPr>
         <w:drawing>
-          <wp:inline distT="0" distB="0" distL="0" distR="0" wp14:anchorId="33CF171A" wp14:editId="2AB61DE3">
-            <wp:extent cx="3434316" cy="3346706"/>
-            <wp:effectExtent l="0" t="0" r="0" b="6350"/>
-            <wp:docPr id="16" name="Imagen 16"/>
+          <wp:inline distT="0" distB="0" distL="0" distR="0" wp14:anchorId="59ADFA2B" wp14:editId="02633AB0">
+            <wp:extent cx="3939062" cy="3721395"/>
+            <wp:effectExtent l="0" t="0" r="4445" b="0"/>
+            <wp:docPr id="15" name="Imagen 15"/>
             <wp:cNvGraphicFramePr>
               <a:graphicFrameLocks xmlns:a="http://schemas.openxmlformats.org/drawingml/2006/main" noChangeAspect="1"/>
             </wp:cNvGraphicFramePr>
@@ -11470,7 +11399,7 @@
                   <pic:spPr>
                     <a:xfrm>
                       <a:off x="0" y="0"/>
-                      <a:ext cx="3452117" cy="3364053"/>
+                      <a:ext cx="3944259" cy="3726304"/>
                     </a:xfrm>
                     <a:prstGeom prst="rect">
                       <a:avLst/>
@@ -11485,12 +11414,20 @@
     </w:p>
     <w:p>
       <w:pPr>
+        <w:rPr>
+          <w:rFonts w:ascii="Times New Roman" w:hAnsi="Times New Roman"/>
+          <w:sz w:val="24"/>
+        </w:rPr>
+      </w:pPr>
+      <w:r>
+        <w:br w:type="page"/>
+      </w:r>
+    </w:p>
+    <w:p>
+      <w:pPr>
         <w:pStyle w:val="desarrollo"/>
         <w:ind w:firstLine="0"/>
       </w:pPr>
-      <w:r>
-        <w:t>Registro:</w:t>
-      </w:r>
     </w:p>
     <w:p>
       <w:pPr>
@@ -11498,15 +11435,24 @@
         <w:ind w:firstLine="0"/>
       </w:pPr>
       <w:r>
+        <w:t>Login:</w:t>
+      </w:r>
+    </w:p>
+    <w:p>
+      <w:pPr>
+        <w:pStyle w:val="desarrollo"/>
+        <w:ind w:firstLine="0"/>
+      </w:pPr>
+      <w:r>
         <w:rPr>
           <w:noProof/>
           <w:lang w:eastAsia="es-ES"/>
         </w:rPr>
         <w:drawing>
-          <wp:inline distT="0" distB="0" distL="0" distR="0" wp14:anchorId="27A544FD" wp14:editId="0A54683E">
-            <wp:extent cx="4244777" cy="4061637"/>
-            <wp:effectExtent l="0" t="0" r="3810" b="0"/>
-            <wp:docPr id="18" name="Imagen 18"/>
+          <wp:inline distT="0" distB="0" distL="0" distR="0" wp14:anchorId="33CF171A" wp14:editId="2AB61DE3">
+            <wp:extent cx="3434316" cy="3346706"/>
+            <wp:effectExtent l="0" t="0" r="0" b="6350"/>
+            <wp:docPr id="16" name="Imagen 16"/>
             <wp:cNvGraphicFramePr>
               <a:graphicFrameLocks xmlns:a="http://schemas.openxmlformats.org/drawingml/2006/main" noChangeAspect="1"/>
             </wp:cNvGraphicFramePr>
@@ -11526,7 +11472,7 @@
                   <pic:spPr>
                     <a:xfrm>
                       <a:off x="0" y="0"/>
-                      <a:ext cx="4259303" cy="4075537"/>
+                      <a:ext cx="3452117" cy="3364053"/>
                     </a:xfrm>
                     <a:prstGeom prst="rect">
                       <a:avLst/>
@@ -11541,20 +11487,12 @@
     </w:p>
     <w:p>
       <w:pPr>
-        <w:rPr>
-          <w:rFonts w:ascii="Times New Roman" w:hAnsi="Times New Roman"/>
-          <w:sz w:val="24"/>
-        </w:rPr>
-      </w:pPr>
-      <w:r>
-        <w:br w:type="page"/>
-      </w:r>
-    </w:p>
-    <w:p>
-      <w:pPr>
         <w:pStyle w:val="desarrollo"/>
         <w:ind w:firstLine="0"/>
       </w:pPr>
+      <w:r>
+        <w:t>Registro:</w:t>
+      </w:r>
     </w:p>
     <w:p>
       <w:pPr>
@@ -11562,24 +11500,15 @@
         <w:ind w:firstLine="0"/>
       </w:pPr>
       <w:r>
-        <w:t>Editar perfil:</w:t>
-      </w:r>
-    </w:p>
-    <w:p>
-      <w:pPr>
-        <w:pStyle w:val="desarrollo"/>
-        <w:ind w:firstLine="0"/>
-      </w:pPr>
-      <w:r>
         <w:rPr>
           <w:noProof/>
           <w:lang w:eastAsia="es-ES"/>
         </w:rPr>
         <w:drawing>
-          <wp:inline distT="0" distB="0" distL="0" distR="0" wp14:anchorId="632FCD31" wp14:editId="3BDFB342">
-            <wp:extent cx="6210935" cy="5732145"/>
-            <wp:effectExtent l="0" t="0" r="0" b="1905"/>
-            <wp:docPr id="19" name="Imagen 19"/>
+          <wp:inline distT="0" distB="0" distL="0" distR="0" wp14:anchorId="27A544FD" wp14:editId="0A54683E">
+            <wp:extent cx="4244777" cy="4061637"/>
+            <wp:effectExtent l="0" t="0" r="3810" b="0"/>
+            <wp:docPr id="18" name="Imagen 18"/>
             <wp:cNvGraphicFramePr>
               <a:graphicFrameLocks xmlns:a="http://schemas.openxmlformats.org/drawingml/2006/main" noChangeAspect="1"/>
             </wp:cNvGraphicFramePr>
@@ -11599,6 +11528,79 @@
                   <pic:spPr>
                     <a:xfrm>
                       <a:off x="0" y="0"/>
+                      <a:ext cx="4259303" cy="4075537"/>
+                    </a:xfrm>
+                    <a:prstGeom prst="rect">
+                      <a:avLst/>
+                    </a:prstGeom>
+                  </pic:spPr>
+                </pic:pic>
+              </a:graphicData>
+            </a:graphic>
+          </wp:inline>
+        </w:drawing>
+      </w:r>
+    </w:p>
+    <w:p>
+      <w:pPr>
+        <w:rPr>
+          <w:rFonts w:ascii="Times New Roman" w:hAnsi="Times New Roman"/>
+          <w:sz w:val="24"/>
+        </w:rPr>
+      </w:pPr>
+      <w:r>
+        <w:br w:type="page"/>
+      </w:r>
+    </w:p>
+    <w:p>
+      <w:pPr>
+        <w:pStyle w:val="desarrollo"/>
+        <w:ind w:firstLine="0"/>
+      </w:pPr>
+    </w:p>
+    <w:p>
+      <w:pPr>
+        <w:pStyle w:val="desarrollo"/>
+        <w:ind w:firstLine="0"/>
+      </w:pPr>
+      <w:r>
+        <w:t>Editar perfil:</w:t>
+      </w:r>
+    </w:p>
+    <w:p>
+      <w:pPr>
+        <w:pStyle w:val="desarrollo"/>
+        <w:ind w:firstLine="0"/>
+      </w:pPr>
+      <w:r>
+        <w:rPr>
+          <w:noProof/>
+          <w:lang w:eastAsia="es-ES"/>
+        </w:rPr>
+        <w:drawing>
+          <wp:inline distT="0" distB="0" distL="0" distR="0" wp14:anchorId="632FCD31" wp14:editId="3BDFB342">
+            <wp:extent cx="6210935" cy="5732145"/>
+            <wp:effectExtent l="0" t="0" r="0" b="1905"/>
+            <wp:docPr id="19" name="Imagen 19"/>
+            <wp:cNvGraphicFramePr>
+              <a:graphicFrameLocks xmlns:a="http://schemas.openxmlformats.org/drawingml/2006/main" noChangeAspect="1"/>
+            </wp:cNvGraphicFramePr>
+            <a:graphic xmlns:a="http://schemas.openxmlformats.org/drawingml/2006/main">
+              <a:graphicData uri="http://schemas.openxmlformats.org/drawingml/2006/picture">
+                <pic:pic xmlns:pic="http://schemas.openxmlformats.org/drawingml/2006/picture">
+                  <pic:nvPicPr>
+                    <pic:cNvPr id="1" name=""/>
+                    <pic:cNvPicPr/>
+                  </pic:nvPicPr>
+                  <pic:blipFill>
+                    <a:blip r:embed="rId43"/>
+                    <a:stretch>
+                      <a:fillRect/>
+                    </a:stretch>
+                  </pic:blipFill>
+                  <pic:spPr>
+                    <a:xfrm>
+                      <a:off x="0" y="0"/>
                       <a:ext cx="6210935" cy="5732145"/>
                     </a:xfrm>
                     <a:prstGeom prst="rect">
@@ -11666,7 +11668,7 @@
                     <pic:cNvPicPr/>
                   </pic:nvPicPr>
                   <pic:blipFill>
-                    <a:blip r:embed="rId43"/>
+                    <a:blip r:embed="rId44"/>
                     <a:stretch>
                       <a:fillRect/>
                     </a:stretch>
@@ -12079,7 +12081,7 @@
                     <pic:cNvPicPr/>
                   </pic:nvPicPr>
                   <pic:blipFill>
-                    <a:blip r:embed="rId44"/>
+                    <a:blip r:embed="rId45"/>
                     <a:stretch>
                       <a:fillRect/>
                     </a:stretch>
@@ -13044,7 +13046,7 @@
                     <pic:cNvPicPr/>
                   </pic:nvPicPr>
                   <pic:blipFill>
-                    <a:blip r:embed="rId45">
+                    <a:blip r:embed="rId46">
                       <a:extLst>
                         <a:ext uri="{28A0092B-C50C-407E-A947-70E740481C1C}">
                           <a14:useLocalDpi xmlns:a14="http://schemas.microsoft.com/office/drawing/2010/main" val="0"/>
@@ -17222,7 +17224,7 @@
           <w:rFonts w:ascii="Arial" w:hAnsi="Arial" w:cs="Arial"/>
         </w:rPr>
       </w:pPr>
-      <w:hyperlink r:id="rId46" w:history="1">
+      <w:hyperlink r:id="rId47" w:history="1">
         <w:r>
           <w:rPr>
             <w:rStyle w:val="Hipervnculo"/>
@@ -17529,7 +17531,7 @@
                     <pic:cNvPicPr/>
                   </pic:nvPicPr>
                   <pic:blipFill>
-                    <a:blip r:embed="rId47"/>
+                    <a:blip r:embed="rId48"/>
                     <a:stretch>
                       <a:fillRect/>
                     </a:stretch>
@@ -17588,7 +17590,7 @@
                     <pic:cNvPicPr/>
                   </pic:nvPicPr>
                   <pic:blipFill>
-                    <a:blip r:embed="rId48"/>
+                    <a:blip r:embed="rId49"/>
                     <a:stretch>
                       <a:fillRect/>
                     </a:stretch>
@@ -17667,7 +17669,7 @@
                     <pic:cNvPicPr/>
                   </pic:nvPicPr>
                   <pic:blipFill>
-                    <a:blip r:embed="rId49"/>
+                    <a:blip r:embed="rId50"/>
                     <a:stretch>
                       <a:fillRect/>
                     </a:stretch>
@@ -17735,7 +17737,7 @@
                     <pic:cNvPicPr/>
                   </pic:nvPicPr>
                   <pic:blipFill>
-                    <a:blip r:embed="rId50"/>
+                    <a:blip r:embed="rId51"/>
                     <a:stretch>
                       <a:fillRect/>
                     </a:stretch>
@@ -17782,7 +17784,7 @@
                     <pic:cNvPicPr/>
                   </pic:nvPicPr>
                   <pic:blipFill>
-                    <a:blip r:embed="rId51"/>
+                    <a:blip r:embed="rId52"/>
                     <a:stretch>
                       <a:fillRect/>
                     </a:stretch>
@@ -17855,7 +17857,7 @@
                     <pic:cNvPicPr/>
                   </pic:nvPicPr>
                   <pic:blipFill>
-                    <a:blip r:embed="rId52"/>
+                    <a:blip r:embed="rId53"/>
                     <a:stretch>
                       <a:fillRect/>
                     </a:stretch>
@@ -17911,7 +17913,7 @@
                     <pic:cNvPicPr/>
                   </pic:nvPicPr>
                   <pic:blipFill>
-                    <a:blip r:embed="rId53"/>
+                    <a:blip r:embed="rId54"/>
                     <a:stretch>
                       <a:fillRect/>
                     </a:stretch>
@@ -17971,7 +17973,7 @@
                     <pic:cNvPicPr/>
                   </pic:nvPicPr>
                   <pic:blipFill>
-                    <a:blip r:embed="rId54"/>
+                    <a:blip r:embed="rId55"/>
                     <a:stretch>
                       <a:fillRect/>
                     </a:stretch>
@@ -18052,7 +18054,7 @@
                     <pic:cNvPicPr/>
                   </pic:nvPicPr>
                   <pic:blipFill>
-                    <a:blip r:embed="rId55"/>
+                    <a:blip r:embed="rId56"/>
                     <a:stretch>
                       <a:fillRect/>
                     </a:stretch>
@@ -18149,7 +18151,7 @@
                     <pic:cNvPicPr/>
                   </pic:nvPicPr>
                   <pic:blipFill>
-                    <a:blip r:embed="rId56"/>
+                    <a:blip r:embed="rId57"/>
                     <a:stretch>
                       <a:fillRect/>
                     </a:stretch>
@@ -18230,7 +18232,7 @@
                     <pic:cNvPicPr/>
                   </pic:nvPicPr>
                   <pic:blipFill>
-                    <a:blip r:embed="rId57"/>
+                    <a:blip r:embed="rId58"/>
                     <a:stretch>
                       <a:fillRect/>
                     </a:stretch>
@@ -18300,52 +18302,6 @@
             <wp:extent cx="6210935" cy="3126740"/>
             <wp:effectExtent l="0" t="0" r="0" b="0"/>
             <wp:docPr id="13" name="Imagen 13"/>
-            <wp:cNvGraphicFramePr>
-              <a:graphicFrameLocks xmlns:a="http://schemas.openxmlformats.org/drawingml/2006/main" noChangeAspect="1"/>
-            </wp:cNvGraphicFramePr>
-            <a:graphic xmlns:a="http://schemas.openxmlformats.org/drawingml/2006/main">
-              <a:graphicData uri="http://schemas.openxmlformats.org/drawingml/2006/picture">
-                <pic:pic xmlns:pic="http://schemas.openxmlformats.org/drawingml/2006/picture">
-                  <pic:nvPicPr>
-                    <pic:cNvPr id="1" name=""/>
-                    <pic:cNvPicPr/>
-                  </pic:nvPicPr>
-                  <pic:blipFill>
-                    <a:blip r:embed="rId58"/>
-                    <a:stretch>
-                      <a:fillRect/>
-                    </a:stretch>
-                  </pic:blipFill>
-                  <pic:spPr>
-                    <a:xfrm>
-                      <a:off x="0" y="0"/>
-                      <a:ext cx="6210935" cy="3126740"/>
-                    </a:xfrm>
-                    <a:prstGeom prst="rect">
-                      <a:avLst/>
-                    </a:prstGeom>
-                  </pic:spPr>
-                </pic:pic>
-              </a:graphicData>
-            </a:graphic>
-          </wp:inline>
-        </w:drawing>
-      </w:r>
-    </w:p>
-    <w:p>
-      <w:pPr>
-        <w:pStyle w:val="subepigrafe"/>
-      </w:pPr>
-      <w:r>
-        <w:rPr>
-          <w:noProof/>
-          <w:lang w:eastAsia="es-ES"/>
-        </w:rPr>
-        <w:drawing>
-          <wp:inline distT="0" distB="0" distL="0" distR="0" wp14:anchorId="2646E146" wp14:editId="0FC0E8EE">
-            <wp:extent cx="2758425" cy="3790950"/>
-            <wp:effectExtent l="0" t="0" r="4445" b="0"/>
-            <wp:docPr id="22" name="Imagen 22"/>
             <wp:cNvGraphicFramePr>
               <a:graphicFrameLocks xmlns:a="http://schemas.openxmlformats.org/drawingml/2006/main" noChangeAspect="1"/>
             </wp:cNvGraphicFramePr>
@@ -18365,7 +18321,7 @@
                   <pic:spPr>
                     <a:xfrm>
                       <a:off x="0" y="0"/>
-                      <a:ext cx="2764449" cy="3799228"/>
+                      <a:ext cx="6210935" cy="3126740"/>
                     </a:xfrm>
                     <a:prstGeom prst="rect">
                       <a:avLst/>
@@ -18377,16 +18333,21 @@
           </wp:inline>
         </w:drawing>
       </w:r>
+    </w:p>
+    <w:p>
+      <w:pPr>
+        <w:pStyle w:val="subepigrafe"/>
+      </w:pPr>
       <w:r>
         <w:rPr>
           <w:noProof/>
           <w:lang w:eastAsia="es-ES"/>
         </w:rPr>
         <w:drawing>
-          <wp:inline distT="0" distB="0" distL="0" distR="0" wp14:anchorId="0B10CC5F" wp14:editId="032D70B7">
-            <wp:extent cx="2030095" cy="3789797"/>
-            <wp:effectExtent l="0" t="0" r="8255" b="1270"/>
-            <wp:docPr id="23" name="Imagen 23"/>
+          <wp:inline distT="0" distB="0" distL="0" distR="0" wp14:anchorId="2646E146" wp14:editId="0FC0E8EE">
+            <wp:extent cx="2758425" cy="3790950"/>
+            <wp:effectExtent l="0" t="0" r="4445" b="0"/>
+            <wp:docPr id="22" name="Imagen 22"/>
             <wp:cNvGraphicFramePr>
               <a:graphicFrameLocks xmlns:a="http://schemas.openxmlformats.org/drawingml/2006/main" noChangeAspect="1"/>
             </wp:cNvGraphicFramePr>
@@ -18406,7 +18367,7 @@
                   <pic:spPr>
                     <a:xfrm>
                       <a:off x="0" y="0"/>
-                      <a:ext cx="2043840" cy="3815456"/>
+                      <a:ext cx="2764449" cy="3799228"/>
                     </a:xfrm>
                     <a:prstGeom prst="rect">
                       <a:avLst/>
@@ -18418,66 +18379,16 @@
           </wp:inline>
         </w:drawing>
       </w:r>
-    </w:p>
-    <w:p>
-      <w:pPr>
-        <w:rPr>
-          <w:rFonts w:ascii="Times New Roman" w:hAnsi="Times New Roman"/>
-          <w:sz w:val="24"/>
-        </w:rPr>
-      </w:pPr>
-      <w:r>
-        <w:rPr>
-          <w:rFonts w:ascii="Times New Roman" w:hAnsi="Times New Roman"/>
-          <w:sz w:val="24"/>
-        </w:rPr>
-        <w:br w:type="page"/>
-      </w:r>
-    </w:p>
-    <w:p>
-      <w:pPr>
-        <w:pStyle w:val="subepigrafe"/>
-        <w:outlineLvl w:val="2"/>
-      </w:pPr>
-      <w:bookmarkStart w:id="36" w:name="_Toc169120424"/>
-      <w:r>
-        <w:lastRenderedPageBreak/>
-        <w:t>3.2.2.3.3 USABILIDAD</w:t>
-      </w:r>
-      <w:bookmarkEnd w:id="36"/>
-    </w:p>
-    <w:p>
-      <w:pPr>
-        <w:rPr>
-          <w:rFonts w:ascii="Times New Roman" w:hAnsi="Times New Roman"/>
-          <w:sz w:val="24"/>
-        </w:rPr>
-      </w:pPr>
-      <w:r>
-        <w:rPr>
-          <w:rFonts w:ascii="Times New Roman" w:hAnsi="Times New Roman"/>
-          <w:sz w:val="24"/>
-        </w:rPr>
-        <w:t>TEST WAMMI</w:t>
-      </w:r>
-    </w:p>
-    <w:p>
-      <w:pPr>
-        <w:rPr>
-          <w:rFonts w:ascii="Times New Roman" w:hAnsi="Times New Roman"/>
-          <w:sz w:val="24"/>
-        </w:rPr>
-      </w:pPr>
       <w:r>
         <w:rPr>
           <w:noProof/>
           <w:lang w:eastAsia="es-ES"/>
         </w:rPr>
         <w:drawing>
-          <wp:inline distT="0" distB="0" distL="0" distR="0" wp14:anchorId="306DC61A" wp14:editId="77D37DAE">
-            <wp:extent cx="5543550" cy="8118373"/>
-            <wp:effectExtent l="0" t="0" r="0" b="0"/>
-            <wp:docPr id="24" name="Imagen 24"/>
+          <wp:inline distT="0" distB="0" distL="0" distR="0" wp14:anchorId="0B10CC5F" wp14:editId="032D70B7">
+            <wp:extent cx="2030095" cy="3789797"/>
+            <wp:effectExtent l="0" t="0" r="8255" b="1270"/>
+            <wp:docPr id="23" name="Imagen 23"/>
             <wp:cNvGraphicFramePr>
               <a:graphicFrameLocks xmlns:a="http://schemas.openxmlformats.org/drawingml/2006/main" noChangeAspect="1"/>
             </wp:cNvGraphicFramePr>
@@ -18497,6 +18408,97 @@
                   <pic:spPr>
                     <a:xfrm>
                       <a:off x="0" y="0"/>
+                      <a:ext cx="2043840" cy="3815456"/>
+                    </a:xfrm>
+                    <a:prstGeom prst="rect">
+                      <a:avLst/>
+                    </a:prstGeom>
+                  </pic:spPr>
+                </pic:pic>
+              </a:graphicData>
+            </a:graphic>
+          </wp:inline>
+        </w:drawing>
+      </w:r>
+    </w:p>
+    <w:p>
+      <w:pPr>
+        <w:rPr>
+          <w:rFonts w:ascii="Times New Roman" w:hAnsi="Times New Roman"/>
+          <w:sz w:val="24"/>
+        </w:rPr>
+      </w:pPr>
+      <w:r>
+        <w:rPr>
+          <w:rFonts w:ascii="Times New Roman" w:hAnsi="Times New Roman"/>
+          <w:sz w:val="24"/>
+        </w:rPr>
+        <w:br w:type="page"/>
+      </w:r>
+    </w:p>
+    <w:p>
+      <w:pPr>
+        <w:pStyle w:val="subepigrafe"/>
+        <w:outlineLvl w:val="2"/>
+      </w:pPr>
+      <w:bookmarkStart w:id="36" w:name="_Toc169120424"/>
+      <w:r>
+        <w:lastRenderedPageBreak/>
+        <w:t>3.2.2.3.3 USABILIDAD</w:t>
+      </w:r>
+      <w:bookmarkEnd w:id="36"/>
+    </w:p>
+    <w:p>
+      <w:pPr>
+        <w:rPr>
+          <w:rFonts w:ascii="Times New Roman" w:hAnsi="Times New Roman"/>
+          <w:sz w:val="24"/>
+        </w:rPr>
+      </w:pPr>
+      <w:r>
+        <w:rPr>
+          <w:rFonts w:ascii="Times New Roman" w:hAnsi="Times New Roman"/>
+          <w:sz w:val="24"/>
+        </w:rPr>
+        <w:t>TEST WAMMI</w:t>
+      </w:r>
+    </w:p>
+    <w:p>
+      <w:pPr>
+        <w:rPr>
+          <w:rFonts w:ascii="Times New Roman" w:hAnsi="Times New Roman"/>
+          <w:sz w:val="24"/>
+        </w:rPr>
+      </w:pPr>
+      <w:r>
+        <w:rPr>
+          <w:noProof/>
+          <w:lang w:eastAsia="es-ES"/>
+        </w:rPr>
+        <w:drawing>
+          <wp:inline distT="0" distB="0" distL="0" distR="0" wp14:anchorId="306DC61A" wp14:editId="77D37DAE">
+            <wp:extent cx="5543550" cy="8118373"/>
+            <wp:effectExtent l="0" t="0" r="0" b="0"/>
+            <wp:docPr id="24" name="Imagen 24"/>
+            <wp:cNvGraphicFramePr>
+              <a:graphicFrameLocks xmlns:a="http://schemas.openxmlformats.org/drawingml/2006/main" noChangeAspect="1"/>
+            </wp:cNvGraphicFramePr>
+            <a:graphic xmlns:a="http://schemas.openxmlformats.org/drawingml/2006/main">
+              <a:graphicData uri="http://schemas.openxmlformats.org/drawingml/2006/picture">
+                <pic:pic xmlns:pic="http://schemas.openxmlformats.org/drawingml/2006/picture">
+                  <pic:nvPicPr>
+                    <pic:cNvPr id="1" name=""/>
+                    <pic:cNvPicPr/>
+                  </pic:nvPicPr>
+                  <pic:blipFill>
+                    <a:blip r:embed="rId62"/>
+                    <a:stretch>
+                      <a:fillRect/>
+                    </a:stretch>
+                  </pic:blipFill>
+                  <pic:spPr>
+                    <a:xfrm>
+                      <a:off x="0" y="0"/>
                       <a:ext cx="5547031" cy="8123470"/>
                     </a:xfrm>
                     <a:prstGeom prst="rect">
@@ -18709,7 +18711,7 @@
               </w:rPr>
               <w:t xml:space="preserve">Validaciones del login y registro: </w:t>
             </w:r>
-            <w:hyperlink r:id="rId62" w:history="1">
+            <w:hyperlink r:id="rId63" w:history="1">
               <w:r>
                 <w:rPr>
                   <w:rStyle w:val="Hipervnculo"/>
@@ -18774,7 +18776,7 @@
                 <w:sz w:val="24"/>
               </w:rPr>
             </w:pPr>
-            <w:hyperlink r:id="rId63" w:history="1">
+            <w:hyperlink r:id="rId64" w:history="1">
               <w:r>
                 <w:rPr>
                   <w:rStyle w:val="Hipervnculo"/>
@@ -18792,7 +18794,7 @@
                 <w:sz w:val="24"/>
               </w:rPr>
             </w:pPr>
-            <w:hyperlink r:id="rId64" w:history="1">
+            <w:hyperlink r:id="rId65" w:history="1">
               <w:r>
                 <w:rPr>
                   <w:rStyle w:val="Hipervnculo"/>
@@ -18909,7 +18911,7 @@
                 <w:sz w:val="24"/>
               </w:rPr>
             </w:pPr>
-            <w:hyperlink r:id="rId65" w:history="1">
+            <w:hyperlink r:id="rId66" w:history="1">
               <w:r>
                 <w:rPr>
                   <w:rStyle w:val="Hipervnculo"/>
@@ -18989,7 +18991,7 @@
                 <w:sz w:val="24"/>
               </w:rPr>
             </w:pPr>
-            <w:hyperlink r:id="rId66" w:history="1">
+            <w:hyperlink r:id="rId67" w:history="1">
               <w:r>
                 <w:rPr>
                   <w:rStyle w:val="Hipervnculo"/>
@@ -19007,7 +19009,7 @@
                 <w:sz w:val="24"/>
               </w:rPr>
             </w:pPr>
-            <w:hyperlink r:id="rId67" w:history="1">
+            <w:hyperlink r:id="rId68" w:history="1">
               <w:r>
                 <w:rPr>
                   <w:rStyle w:val="Hipervnculo"/>
@@ -19072,7 +19074,7 @@
                 <w:sz w:val="24"/>
               </w:rPr>
             </w:pPr>
-            <w:hyperlink r:id="rId68" w:history="1">
+            <w:hyperlink r:id="rId69" w:history="1">
               <w:r>
                 <w:rPr>
                   <w:rStyle w:val="Hipervnculo"/>
@@ -19090,7 +19092,7 @@
                 <w:sz w:val="24"/>
               </w:rPr>
             </w:pPr>
-            <w:hyperlink r:id="rId69" w:history="1">
+            <w:hyperlink r:id="rId70" w:history="1">
               <w:r>
                 <w:rPr>
                   <w:rStyle w:val="Hipervnculo"/>
@@ -19155,7 +19157,7 @@
                 <w:sz w:val="24"/>
               </w:rPr>
             </w:pPr>
-            <w:hyperlink r:id="rId70" w:history="1">
+            <w:hyperlink r:id="rId71" w:history="1">
               <w:r>
                 <w:rPr>
                   <w:rStyle w:val="Hipervnculo"/>
@@ -19173,7 +19175,7 @@
                 <w:sz w:val="24"/>
               </w:rPr>
             </w:pPr>
-            <w:hyperlink r:id="rId71" w:history="1">
+            <w:hyperlink r:id="rId72" w:history="1">
               <w:r>
                 <w:rPr>
                   <w:rStyle w:val="Hipervnculo"/>
@@ -19246,7 +19248,7 @@
                 <w:sz w:val="24"/>
               </w:rPr>
             </w:pPr>
-            <w:hyperlink r:id="rId72" w:history="1">
+            <w:hyperlink r:id="rId73" w:history="1">
               <w:r>
                 <w:rPr>
                   <w:rStyle w:val="Hipervnculo"/>
@@ -19264,7 +19266,7 @@
                 <w:sz w:val="24"/>
               </w:rPr>
             </w:pPr>
-            <w:hyperlink r:id="rId73" w:history="1">
+            <w:hyperlink r:id="rId74" w:history="1">
               <w:r>
                 <w:rPr>
                   <w:rStyle w:val="Hipervnculo"/>
@@ -19387,7 +19389,7 @@
                     <pic:cNvPicPr/>
                   </pic:nvPicPr>
                   <pic:blipFill>
-                    <a:blip r:embed="rId74"/>
+                    <a:blip r:embed="rId75"/>
                     <a:stretch>
                       <a:fillRect/>
                     </a:stretch>
@@ -19441,7 +19443,7 @@
                     <pic:cNvPicPr/>
                   </pic:nvPicPr>
                   <pic:blipFill>
-                    <a:blip r:embed="rId75">
+                    <a:blip r:embed="rId76">
                       <a:extLst>
                         <a:ext uri="{28A0092B-C50C-407E-A947-70E740481C1C}">
                           <a14:useLocalDpi xmlns:a14="http://schemas.microsoft.com/office/drawing/2010/main" val="0"/>
@@ -19547,7 +19549,7 @@
                     <pic:cNvPicPr/>
                   </pic:nvPicPr>
                   <pic:blipFill>
-                    <a:blip r:embed="rId76"/>
+                    <a:blip r:embed="rId77"/>
                     <a:stretch>
                       <a:fillRect/>
                     </a:stretch>
@@ -19598,7 +19600,7 @@
           <w:sz w:val="24"/>
         </w:rPr>
       </w:pPr>
-      <w:hyperlink r:id="rId77" w:history="1">
+      <w:hyperlink r:id="rId78" w:history="1">
         <w:r>
           <w:rPr>
             <w:rStyle w:val="Hipervnculo"/>
@@ -19639,7 +19641,7 @@
                     <pic:cNvPicPr/>
                   </pic:nvPicPr>
                   <pic:blipFill>
-                    <a:blip r:embed="rId78"/>
+                    <a:blip r:embed="rId79"/>
                     <a:stretch>
                       <a:fillRect/>
                     </a:stretch>
@@ -19765,7 +19767,7 @@
                     <pic:cNvPicPr/>
                   </pic:nvPicPr>
                   <pic:blipFill>
-                    <a:blip r:embed="rId79"/>
+                    <a:blip r:embed="rId80"/>
                     <a:stretch>
                       <a:fillRect/>
                     </a:stretch>
@@ -19821,7 +19823,7 @@
                     <pic:cNvPicPr/>
                   </pic:nvPicPr>
                   <pic:blipFill>
-                    <a:blip r:embed="rId80"/>
+                    <a:blip r:embed="rId81"/>
                     <a:stretch>
                       <a:fillRect/>
                     </a:stretch>
@@ -23761,7 +23763,7 @@
                     <pic:cNvPicPr/>
                   </pic:nvPicPr>
                   <pic:blipFill>
-                    <a:blip r:embed="rId81">
+                    <a:blip r:embed="rId82">
                       <a:extLst>
                         <a:ext uri="{28A0092B-C50C-407E-A947-70E740481C1C}">
                           <a14:useLocalDpi xmlns:a14="http://schemas.microsoft.com/office/drawing/2010/main" val="0"/>
@@ -26121,7 +26123,7 @@
       <w:r>
         <w:t xml:space="preserve">Fuente: </w:t>
       </w:r>
-      <w:hyperlink r:id="rId82" w:history="1">
+      <w:hyperlink r:id="rId83" w:history="1">
         <w:r>
           <w:rPr>
             <w:rStyle w:val="Hipervnculo"/>
@@ -26158,7 +26160,7 @@
       <w:r>
         <w:br/>
       </w:r>
-      <w:hyperlink r:id="rId83" w:history="1">
+      <w:hyperlink r:id="rId84" w:history="1">
         <w:r>
           <w:rPr>
             <w:rStyle w:val="Hipervnculo"/>
@@ -26172,7 +26174,7 @@
         <w:pStyle w:val="desarrollo"/>
         <w:ind w:firstLine="0"/>
       </w:pPr>
-      <w:hyperlink r:id="rId84" w:history="1">
+      <w:hyperlink r:id="rId85" w:history="1">
         <w:r>
           <w:rPr>
             <w:rStyle w:val="Hipervnculo"/>
@@ -28881,7 +28883,7 @@
       <w:pPr>
         <w:pStyle w:val="desarrollo"/>
       </w:pPr>
-      <w:hyperlink r:id="rId85" w:history="1">
+      <w:hyperlink r:id="rId86" w:history="1">
         <w:r>
           <w:rPr>
             <w:rStyle w:val="Hipervnculo"/>
@@ -28894,7 +28896,7 @@
       <w:pPr>
         <w:pStyle w:val="desarrollo"/>
       </w:pPr>
-      <w:hyperlink r:id="rId86" w:history="1">
+      <w:hyperlink r:id="rId87" w:history="1">
         <w:r>
           <w:rPr>
             <w:rStyle w:val="Hipervnculo"/>
@@ -28907,7 +28909,7 @@
       <w:pPr>
         <w:pStyle w:val="desarrollo"/>
       </w:pPr>
-      <w:hyperlink r:id="rId87" w:history="1">
+      <w:hyperlink r:id="rId88" w:history="1">
         <w:r>
           <w:rPr>
             <w:rStyle w:val="Hipervnculo"/>
@@ -28920,7 +28922,7 @@
       <w:pPr>
         <w:pStyle w:val="desarrollo"/>
       </w:pPr>
-      <w:hyperlink r:id="rId88" w:history="1">
+      <w:hyperlink r:id="rId89" w:history="1">
         <w:r>
           <w:rPr>
             <w:rStyle w:val="Hipervnculo"/>
@@ -28933,7 +28935,7 @@
       <w:pPr>
         <w:pStyle w:val="desarrollo"/>
       </w:pPr>
-      <w:hyperlink r:id="rId89" w:history="1">
+      <w:hyperlink r:id="rId90" w:history="1">
         <w:r>
           <w:rPr>
             <w:rStyle w:val="Hipervnculo"/>
@@ -28947,7 +28949,7 @@
         <w:pStyle w:val="desarrollo"/>
         <w:ind w:left="708" w:firstLine="0"/>
       </w:pPr>
-      <w:hyperlink r:id="rId90" w:history="1">
+      <w:hyperlink r:id="rId91" w:history="1">
         <w:r>
           <w:rPr>
             <w:rStyle w:val="Hipervnculo"/>
@@ -28961,7 +28963,7 @@
         <w:pStyle w:val="desarrollo"/>
         <w:ind w:left="708" w:firstLine="0"/>
       </w:pPr>
-      <w:hyperlink r:id="rId91" w:history="1">
+      <w:hyperlink r:id="rId92" w:history="1">
         <w:r>
           <w:rPr>
             <w:rStyle w:val="Hipervnculo"/>
@@ -28975,7 +28977,7 @@
         <w:pStyle w:val="desarrollo"/>
         <w:ind w:left="708" w:firstLine="0"/>
       </w:pPr>
-      <w:hyperlink r:id="rId92" w:history="1">
+      <w:hyperlink r:id="rId93" w:history="1">
         <w:r>
           <w:rPr>
             <w:rStyle w:val="Hipervnculo"/>
@@ -28988,7 +28990,7 @@
       <w:pPr>
         <w:pStyle w:val="desarrollo"/>
       </w:pPr>
-      <w:hyperlink r:id="rId93" w:history="1">
+      <w:hyperlink r:id="rId94" w:history="1">
         <w:r>
           <w:rPr>
             <w:rStyle w:val="Hipervnculo"/>
@@ -29002,7 +29004,7 @@
         <w:pStyle w:val="desarrollo"/>
         <w:ind w:left="708" w:firstLine="0"/>
       </w:pPr>
-      <w:hyperlink r:id="rId94" w:history="1">
+      <w:hyperlink r:id="rId95" w:history="1">
         <w:r>
           <w:rPr>
             <w:rStyle w:val="Hipervnculo"/>
@@ -29016,7 +29018,7 @@
         <w:pStyle w:val="desarrollo"/>
         <w:ind w:left="708" w:firstLine="0"/>
       </w:pPr>
-      <w:hyperlink r:id="rId95" w:history="1">
+      <w:hyperlink r:id="rId96" w:history="1">
         <w:r>
           <w:rPr>
             <w:rStyle w:val="Hipervnculo"/>
@@ -29026,8 +29028,8 @@
       </w:hyperlink>
     </w:p>
     <w:sectPr>
-      <w:headerReference w:type="default" r:id="rId96"/>
-      <w:footerReference w:type="default" r:id="rId97"/>
+      <w:headerReference w:type="default" r:id="rId97"/>
+      <w:footerReference w:type="default" r:id="rId98"/>
       <w:pgSz w:w="11906" w:h="16838"/>
       <w:pgMar w:top="1134" w:right="991" w:bottom="1134" w:left="1134" w:header="709" w:footer="709" w:gutter="0"/>
       <w:cols w:space="708"/>
@@ -36851,7 +36853,7 @@
 </file>
 
 <file path=customXml/itemProps1.xml><?xml version="1.0" encoding="utf-8"?>
-<ds:datastoreItem xmlns:ds="http://schemas.openxmlformats.org/officeDocument/2006/customXml" ds:itemID="{98267300-3EC7-4355-AE78-903DC62CC93E}">
+<ds:datastoreItem xmlns:ds="http://schemas.openxmlformats.org/officeDocument/2006/customXml" ds:itemID="{E4986F93-C597-44E9-A248-E8907376B7BC}">
   <ds:schemaRefs>
     <ds:schemaRef ds:uri="http://schemas.openxmlformats.org/officeDocument/2006/bibliography"/>
   </ds:schemaRefs>

</xml_diff>